<commit_message>
Updated lab 5 codes
</commit_message>
<xml_diff>
--- a/lectures/sess-04L/sess-04L.docx
+++ b/lectures/sess-04L/sess-04L.docx
@@ -1155,65 +1155,21 @@
     </w:p>
     <w:p>
       <w:pPr>
-        <w:pStyle w:val="ListParagraph"/>
-        <w:numPr>
-          <w:ilvl w:val="0"/>
-          <w:numId w:val="5"/>
-        </w:numPr>
-        <w:jc w:val="both"/>
-        <w:rPr>
-          <w:rFonts w:ascii="Times New Roman" w:hAnsi="Times New Roman" w:cs="Times New Roman"/>
-        </w:rPr>
-      </w:pPr>
-      <w:r>
-        <w:rPr>
-          <w:rFonts w:ascii="Times New Roman" w:hAnsi="Times New Roman" w:cs="Times New Roman"/>
+        <w:pStyle w:val="Heading2"/>
+        <w:jc w:val="both"/>
+        <w:rPr>
+          <w:rFonts w:ascii="Times New Roman" w:hAnsi="Times New Roman" w:cs="Times New Roman"/>
+          <w:color w:val="auto"/>
+        </w:rPr>
+      </w:pPr>
+      <w:bookmarkStart w:id="4" w:name="_GoBack"/>
+      <w:bookmarkEnd w:id="4"/>
+      <w:r>
+        <w:rPr>
+          <w:rFonts w:ascii="Times New Roman" w:hAnsi="Times New Roman" w:cs="Times New Roman"/>
+          <w:color w:val="auto"/>
         </w:rPr>
         <w:lastRenderedPageBreak/>
-        <w:t xml:space="preserve">Click </w:t>
-      </w:r>
-      <w:proofErr w:type="spellStart"/>
-      <w:r>
-        <w:rPr>
-          <w:rFonts w:ascii="Times New Roman" w:hAnsi="Times New Roman" w:cs="Times New Roman"/>
-        </w:rPr>
-        <w:t>Quickconnect</w:t>
-      </w:r>
-      <w:proofErr w:type="spellEnd"/>
-    </w:p>
-    <w:p>
-      <w:pPr>
-        <w:pStyle w:val="ListParagraph"/>
-        <w:numPr>
-          <w:ilvl w:val="0"/>
-          <w:numId w:val="5"/>
-        </w:numPr>
-        <w:jc w:val="both"/>
-        <w:rPr>
-          <w:rFonts w:ascii="Times New Roman" w:hAnsi="Times New Roman" w:cs="Times New Roman"/>
-        </w:rPr>
-      </w:pPr>
-      <w:r>
-        <w:rPr>
-          <w:rFonts w:ascii="Times New Roman" w:hAnsi="Times New Roman" w:cs="Times New Roman"/>
-        </w:rPr>
-        <w:t>And you should be done. Now you should be able to copy files from your computer (Local site to the left) to the server (Remote site to the right).</w:t>
-      </w:r>
-    </w:p>
-    <w:p>
-      <w:pPr>
-        <w:pStyle w:val="Heading2"/>
-        <w:jc w:val="both"/>
-        <w:rPr>
-          <w:rFonts w:ascii="Times New Roman" w:hAnsi="Times New Roman" w:cs="Times New Roman"/>
-          <w:color w:val="auto"/>
-        </w:rPr>
-      </w:pPr>
-      <w:r>
-        <w:rPr>
-          <w:rFonts w:ascii="Times New Roman" w:hAnsi="Times New Roman" w:cs="Times New Roman"/>
-          <w:color w:val="auto"/>
-        </w:rPr>
         <w:t xml:space="preserve">How to use </w:t>
       </w:r>
       <w:r>
@@ -1914,7 +1870,7 @@
         </w:rPr>
         <w:t xml:space="preserve"> create their own folder in scratch by running this command:</w:t>
       </w:r>
-      <w:bookmarkStart w:id="4" w:name="OLE_LINK6"/>
+      <w:bookmarkStart w:id="5" w:name="OLE_LINK6"/>
     </w:p>
     <w:p>
       <w:pPr>
@@ -2057,7 +2013,7 @@
         <w:t xml:space="preserve"> if you wrote code stored in scratch, you want to copy it back to your home directory as the data in /scratch might be removed after a couple of months.</w:t>
       </w:r>
     </w:p>
-    <w:bookmarkEnd w:id="4"/>
+    <w:bookmarkEnd w:id="5"/>
     <w:p>
       <w:pPr>
         <w:pStyle w:val="ListParagraph"/>
@@ -2072,19 +2028,11 @@
           <w:rFonts w:ascii="Times New Roman" w:eastAsia="Times New Roman" w:hAnsi="Times New Roman" w:cs="Times New Roman"/>
         </w:rPr>
       </w:pPr>
-      <w:proofErr w:type="gramStart"/>
-      <w:r>
-        <w:rPr>
-          <w:rFonts w:ascii="Times New Roman" w:eastAsia="Times New Roman" w:hAnsi="Times New Roman" w:cs="Times New Roman"/>
-        </w:rPr>
-        <w:t>In order to</w:t>
-      </w:r>
-      <w:proofErr w:type="gramEnd"/>
-      <w:r>
-        <w:rPr>
-          <w:rFonts w:ascii="Times New Roman" w:eastAsia="Times New Roman" w:hAnsi="Times New Roman" w:cs="Times New Roman"/>
-        </w:rPr>
-        <w:t xml:space="preserve"> </w:t>
+      <w:r>
+        <w:rPr>
+          <w:rFonts w:ascii="Times New Roman" w:eastAsia="Times New Roman" w:hAnsi="Times New Roman" w:cs="Times New Roman"/>
+        </w:rPr>
+        <w:t xml:space="preserve">In order to </w:t>
       </w:r>
       <w:r>
         <w:rPr>
@@ -2534,9 +2482,9 @@
           <w:szCs w:val="20"/>
         </w:rPr>
       </w:pPr>
-      <w:bookmarkStart w:id="5" w:name="OLE_LINK10"/>
-      <w:bookmarkStart w:id="6" w:name="OLE_LINK9"/>
-      <w:bookmarkStart w:id="7" w:name="OLE_LINK4"/>
+      <w:bookmarkStart w:id="6" w:name="OLE_LINK10"/>
+      <w:bookmarkStart w:id="7" w:name="OLE_LINK9"/>
+      <w:bookmarkStart w:id="8" w:name="OLE_LINK4"/>
       <w:r>
         <w:rPr>
           <w:rFonts w:ascii="Courier New" w:eastAsia="Times New Roman" w:hAnsi="Courier New" w:cs="Courier New"/>
@@ -2556,9 +2504,9 @@
       </w:r>
       <w:proofErr w:type="spellEnd"/>
     </w:p>
-    <w:bookmarkEnd w:id="5"/>
     <w:bookmarkEnd w:id="6"/>
     <w:bookmarkEnd w:id="7"/>
+    <w:bookmarkEnd w:id="8"/>
     <w:p>
       <w:pPr>
         <w:pStyle w:val="ListParagraph"/>
@@ -2617,7 +2565,7 @@
           <w:szCs w:val="20"/>
         </w:rPr>
       </w:pPr>
-      <w:bookmarkStart w:id="8" w:name="OLE_LINK8"/>
+      <w:bookmarkStart w:id="9" w:name="OLE_LINK8"/>
       <w:r>
         <w:rPr>
           <w:rFonts w:ascii="Courier New" w:eastAsia="Times New Roman" w:hAnsi="Courier New" w:cs="Courier New"/>
@@ -2628,7 +2576,7 @@
         <w:lastRenderedPageBreak/>
         <w:t># Manually load the required modules</w:t>
       </w:r>
-      <w:bookmarkEnd w:id="8"/>
+      <w:bookmarkEnd w:id="9"/>
     </w:p>
     <w:p>
       <w:pPr>
@@ -2932,7 +2880,27 @@
           <w:sz w:val="20"/>
           <w:szCs w:val="20"/>
         </w:rPr>
-        <w:t xml:space="preserve">-–reservation=gpu-class </w:t>
+        <w:t>-–reservation=</w:t>
+      </w:r>
+      <w:proofErr w:type="spellStart"/>
+      <w:r>
+        <w:rPr>
+          <w:rFonts w:ascii="Courier New" w:eastAsia="Times New Roman" w:hAnsi="Courier New" w:cs="Courier New"/>
+          <w:color w:val="000000"/>
+          <w:sz w:val="20"/>
+          <w:szCs w:val="20"/>
+        </w:rPr>
+        <w:t>gpu</w:t>
+      </w:r>
+      <w:proofErr w:type="spellEnd"/>
+      <w:r>
+        <w:rPr>
+          <w:rFonts w:ascii="Courier New" w:eastAsia="Times New Roman" w:hAnsi="Courier New" w:cs="Courier New"/>
+          <w:color w:val="000000"/>
+          <w:sz w:val="20"/>
+          <w:szCs w:val="20"/>
+        </w:rPr>
+        <w:t xml:space="preserve">-class </w:t>
       </w:r>
       <w:r>
         <w:rPr>
@@ -3201,7 +3169,27 @@
           <w:sz w:val="20"/>
           <w:szCs w:val="20"/>
         </w:rPr>
-        <w:t xml:space="preserve">678595      gpu     bash </w:t>
+        <w:t xml:space="preserve">678595      </w:t>
+      </w:r>
+      <w:proofErr w:type="spellStart"/>
+      <w:r>
+        <w:rPr>
+          <w:rFonts w:ascii="Courier New" w:eastAsia="Times New Roman" w:hAnsi="Courier New" w:cs="Courier New"/>
+          <w:color w:val="000000"/>
+          <w:sz w:val="20"/>
+          <w:szCs w:val="20"/>
+        </w:rPr>
+        <w:t>gpu</w:t>
+      </w:r>
+      <w:proofErr w:type="spellEnd"/>
+      <w:r>
+        <w:rPr>
+          <w:rFonts w:ascii="Courier New" w:eastAsia="Times New Roman" w:hAnsi="Courier New" w:cs="Courier New"/>
+          <w:color w:val="000000"/>
+          <w:sz w:val="20"/>
+          <w:szCs w:val="20"/>
+        </w:rPr>
+        <w:t xml:space="preserve">     bash </w:t>
       </w:r>
       <w:proofErr w:type="spellStart"/>
       <w:proofErr w:type="gramStart"/>
@@ -3761,21 +3749,12 @@
           <w:sz w:val="20"/>
         </w:rPr>
       </w:pPr>
-      <w:proofErr w:type="spellStart"/>
-      <w:r>
-        <w:rPr>
-          <w:rFonts w:ascii="Courier New" w:hAnsi="Courier New" w:cs="Courier New"/>
-          <w:sz w:val="20"/>
-        </w:rPr>
-        <w:t>cp</w:t>
-      </w:r>
-      <w:proofErr w:type="spellEnd"/>
-      <w:r>
-        <w:rPr>
-          <w:rFonts w:ascii="Courier New" w:hAnsi="Courier New" w:cs="Courier New"/>
-          <w:sz w:val="20"/>
-        </w:rPr>
-        <w:t xml:space="preserve"> -r </w:t>
+      <w:r>
+        <w:rPr>
+          <w:rFonts w:ascii="Courier New" w:hAnsi="Courier New" w:cs="Courier New"/>
+          <w:sz w:val="20"/>
+        </w:rPr>
+        <w:t xml:space="preserve">cp -r </w:t>
       </w:r>
       <w:r>
         <w:rPr>
@@ -4152,23 +4131,7 @@
           <w:rFonts w:ascii="Courier New" w:hAnsi="Courier New" w:cs="Courier New"/>
           <w:sz w:val="20"/>
         </w:rPr>
-        <w:t xml:space="preserve">, </w:t>
-      </w:r>
-      <w:proofErr w:type="spellStart"/>
-      <w:r>
-        <w:rPr>
-          <w:rFonts w:ascii="Courier New" w:hAnsi="Courier New" w:cs="Courier New"/>
-          <w:sz w:val="20"/>
-        </w:rPr>
-        <w:t>const</w:t>
-      </w:r>
-      <w:proofErr w:type="spellEnd"/>
-      <w:r>
-        <w:rPr>
-          <w:rFonts w:ascii="Courier New" w:hAnsi="Courier New" w:cs="Courier New"/>
-          <w:sz w:val="20"/>
-        </w:rPr>
-        <w:t xml:space="preserve"> void* </w:t>
+        <w:t xml:space="preserve">, const void* </w:t>
       </w:r>
       <w:proofErr w:type="spellStart"/>
       <w:r>
@@ -5362,41 +5325,52 @@
         <w:rPr>
           <w:rFonts w:ascii="Times New Roman" w:hAnsi="Times New Roman" w:cs="Times New Roman"/>
         </w:rPr>
-        <w:t xml:space="preserve"> command. The job will now go to the </w:t>
-      </w:r>
-      <w:r>
-        <w:rPr>
-          <w:rFonts w:ascii="Times New Roman" w:hAnsi="Times New Roman" w:cs="Times New Roman"/>
+        <w:t xml:space="preserve"> command. The job will now go to the gpu partition which is shared with other researches/students at NEU. This means your jobs might take longer to run depending on how many jobs are running. You can check for this information by using the following commands:</w:t>
+      </w:r>
+      <w:r>
+        <w:rPr>
+          <w:rFonts w:ascii="Times New Roman" w:hAnsi="Times New Roman" w:cs="Times New Roman"/>
+        </w:rPr>
+        <w:t xml:space="preserve"> </w:t>
+      </w:r>
+    </w:p>
+    <w:p>
+      <w:pPr>
+        <w:ind w:firstLine="720"/>
+        <w:jc w:val="both"/>
+        <w:rPr>
+          <w:rFonts w:ascii="Courier New" w:hAnsi="Courier New" w:cs="Courier New"/>
+        </w:rPr>
+      </w:pPr>
+      <w:proofErr w:type="spellStart"/>
+      <w:r>
+        <w:rPr>
+          <w:rFonts w:ascii="Courier New" w:hAnsi="Courier New" w:cs="Courier New"/>
+        </w:rPr>
+        <w:t>sinfo</w:t>
+      </w:r>
+      <w:proofErr w:type="spellEnd"/>
+      <w:r>
+        <w:rPr>
+          <w:rFonts w:ascii="Courier New" w:hAnsi="Courier New" w:cs="Courier New"/>
+        </w:rPr>
+        <w:t xml:space="preserve"> -p </w:t>
+      </w:r>
+      <w:proofErr w:type="spellStart"/>
+      <w:r>
+        <w:rPr>
+          <w:rFonts w:ascii="Courier New" w:hAnsi="Courier New" w:cs="Courier New"/>
         </w:rPr>
         <w:t>gpu</w:t>
       </w:r>
-      <w:r>
-        <w:rPr>
-          <w:rFonts w:ascii="Times New Roman" w:hAnsi="Times New Roman" w:cs="Times New Roman"/>
-        </w:rPr>
-        <w:t xml:space="preserve"> partition which is shared with other researches/students at NEU. This means your jobs might take longer to run depending on how many jobs are running. You can check for this information by using the following c</w:t>
-      </w:r>
-      <w:bookmarkStart w:id="9" w:name="_GoBack"/>
-      <w:bookmarkEnd w:id="9"/>
-      <w:r>
-        <w:rPr>
-          <w:rFonts w:ascii="Times New Roman" w:hAnsi="Times New Roman" w:cs="Times New Roman"/>
-        </w:rPr>
-        <w:t>ommands:</w:t>
-      </w:r>
-      <w:r>
-        <w:rPr>
-          <w:rFonts w:ascii="Times New Roman" w:hAnsi="Times New Roman" w:cs="Times New Roman"/>
-        </w:rPr>
-        <w:t xml:space="preserve"> </w:t>
-      </w:r>
+      <w:proofErr w:type="spellEnd"/>
     </w:p>
     <w:p>
       <w:pPr>
         <w:ind w:firstLine="720"/>
         <w:jc w:val="both"/>
         <w:rPr>
-          <w:rFonts w:ascii="Courier New" w:hAnsi="Courier New" w:cs="Courier New"/>
+          <w:rFonts w:ascii="Times New Roman" w:hAnsi="Times New Roman" w:cs="Times New Roman"/>
         </w:rPr>
       </w:pPr>
       <w:proofErr w:type="spellStart"/>
@@ -5404,38 +5378,23 @@
         <w:rPr>
           <w:rFonts w:ascii="Courier New" w:hAnsi="Courier New" w:cs="Courier New"/>
         </w:rPr>
-        <w:t>sinfo</w:t>
+        <w:t>squeue</w:t>
       </w:r>
       <w:proofErr w:type="spellEnd"/>
       <w:r>
         <w:rPr>
           <w:rFonts w:ascii="Courier New" w:hAnsi="Courier New" w:cs="Courier New"/>
         </w:rPr>
-        <w:t xml:space="preserve"> -p gpu</w:t>
-      </w:r>
-    </w:p>
-    <w:p>
-      <w:pPr>
-        <w:ind w:firstLine="720"/>
-        <w:jc w:val="both"/>
-        <w:rPr>
-          <w:rFonts w:ascii="Times New Roman" w:hAnsi="Times New Roman" w:cs="Times New Roman"/>
-        </w:rPr>
-      </w:pPr>
+        <w:t xml:space="preserve"> -p </w:t>
+      </w:r>
       <w:proofErr w:type="spellStart"/>
       <w:r>
         <w:rPr>
           <w:rFonts w:ascii="Courier New" w:hAnsi="Courier New" w:cs="Courier New"/>
         </w:rPr>
-        <w:t>squeue</w:t>
+        <w:t>gpu</w:t>
       </w:r>
       <w:proofErr w:type="spellEnd"/>
-      <w:r>
-        <w:rPr>
-          <w:rFonts w:ascii="Courier New" w:hAnsi="Courier New" w:cs="Courier New"/>
-        </w:rPr>
-        <w:t xml:space="preserve"> -p gpu</w:t>
-      </w:r>
     </w:p>
     <w:p>
       <w:pPr>
@@ -6079,7 +6038,21 @@
         <w:rPr>
           <w:rFonts w:ascii="Courier New" w:hAnsi="Courier New" w:cs="Courier New"/>
         </w:rPr>
-        <w:t xml:space="preserve"> --print-gpu-</w:t>
+        <w:t xml:space="preserve"> --print-</w:t>
+      </w:r>
+      <w:proofErr w:type="spellStart"/>
+      <w:r>
+        <w:rPr>
+          <w:rFonts w:ascii="Courier New" w:hAnsi="Courier New" w:cs="Courier New"/>
+        </w:rPr>
+        <w:t>gpu</w:t>
+      </w:r>
+      <w:proofErr w:type="spellEnd"/>
+      <w:r>
+        <w:rPr>
+          <w:rFonts w:ascii="Courier New" w:hAnsi="Courier New" w:cs="Courier New"/>
+        </w:rPr>
+        <w:t>-</w:t>
       </w:r>
       <w:proofErr w:type="gramStart"/>
       <w:r>
@@ -9510,7 +9483,7 @@
 </file>
 
 <file path=customXml/itemProps1.xml><?xml version="1.0" encoding="utf-8"?>
-<ds:datastoreItem xmlns:ds="http://schemas.openxmlformats.org/officeDocument/2006/customXml" ds:itemID="{56A46119-0A77-47B3-920E-3B75DC180DA0}">
+<ds:datastoreItem xmlns:ds="http://schemas.openxmlformats.org/officeDocument/2006/customXml" ds:itemID="{02E6267D-2E99-4F51-8813-5EDBFFB35C86}">
   <ds:schemaRefs>
     <ds:schemaRef ds:uri="http://schemas.openxmlformats.org/officeDocument/2006/bibliography"/>
   </ds:schemaRefs>

</xml_diff>

<commit_message>
Updated first 4 sessions with new content and the new tutorial for linux
</commit_message>
<xml_diff>
--- a/lectures/sess-04L/sess-04L.docx
+++ b/lectures/sess-04L/sess-04L.docx
@@ -35,7 +35,7 @@
         <w:rPr>
           <w:rFonts w:ascii="Times New Roman" w:hAnsi="Times New Roman" w:cs="Times New Roman"/>
         </w:rPr>
-        <w:t>Setup computers to be able to access server.</w:t>
+        <w:t>Learn how to use the server.</w:t>
       </w:r>
     </w:p>
     <w:p>
@@ -54,7 +54,7 @@
         <w:rPr>
           <w:rFonts w:ascii="Times New Roman" w:hAnsi="Times New Roman" w:cs="Times New Roman"/>
         </w:rPr>
-        <w:t>Learn how to use the server.</w:t>
+        <w:t>Write our first GPU program.</w:t>
       </w:r>
     </w:p>
     <w:p>
@@ -73,7 +73,45 @@
         <w:rPr>
           <w:rFonts w:ascii="Times New Roman" w:hAnsi="Times New Roman" w:cs="Times New Roman"/>
         </w:rPr>
-        <w:t>Write our first GPU program.</w:t>
+        <w:t>Profile our program.</w:t>
+      </w:r>
+    </w:p>
+    <w:p>
+      <w:pPr>
+        <w:jc w:val="both"/>
+        <w:rPr>
+          <w:rFonts w:ascii="Times New Roman" w:hAnsi="Times New Roman" w:cs="Times New Roman"/>
+        </w:rPr>
+      </w:pPr>
+    </w:p>
+    <w:p>
+      <w:pPr>
+        <w:jc w:val="both"/>
+        <w:rPr>
+          <w:rFonts w:ascii="Times New Roman" w:hAnsi="Times New Roman" w:cs="Times New Roman"/>
+        </w:rPr>
+      </w:pPr>
+      <w:r>
+        <w:rPr>
+          <w:rFonts w:ascii="Times New Roman" w:hAnsi="Times New Roman" w:cs="Times New Roman"/>
+        </w:rPr>
+        <w:t>Signup Link:</w:t>
+      </w:r>
+    </w:p>
+    <w:p>
+      <w:pPr>
+        <w:jc w:val="both"/>
+        <w:rPr>
+          <w:rFonts w:ascii="Times New Roman" w:hAnsi="Times New Roman" w:cs="Times New Roman"/>
+          <w:sz w:val="48"/>
+        </w:rPr>
+      </w:pPr>
+      <w:r>
+        <w:rPr>
+          <w:rFonts w:ascii="Times New Roman" w:hAnsi="Times New Roman" w:cs="Times New Roman"/>
+          <w:sz w:val="48"/>
+        </w:rPr>
+        <w:t>https://goo.gl/forms/hbPu10XFN48qAW1D3</w:t>
       </w:r>
     </w:p>
     <w:p>
@@ -99,7 +137,6 @@
     <w:p>
       <w:pPr>
         <w:pStyle w:val="Heading1"/>
-        <w:jc w:val="both"/>
         <w:rPr>
           <w:rFonts w:ascii="Times New Roman" w:hAnsi="Times New Roman" w:cs="Times New Roman"/>
           <w:color w:val="auto"/>
@@ -110,1463 +147,13 @@
           <w:rFonts w:ascii="Times New Roman" w:hAnsi="Times New Roman" w:cs="Times New Roman"/>
           <w:color w:val="auto"/>
         </w:rPr>
-        <w:t>Part 1: Setting up computer</w:t>
-      </w:r>
-    </w:p>
-    <w:p>
-      <w:pPr>
-        <w:jc w:val="both"/>
-        <w:rPr>
-          <w:rFonts w:ascii="Times New Roman" w:hAnsi="Times New Roman" w:cs="Times New Roman"/>
-        </w:rPr>
-      </w:pPr>
-      <w:r>
-        <w:rPr>
-          <w:rFonts w:ascii="Times New Roman" w:hAnsi="Times New Roman" w:cs="Times New Roman"/>
-        </w:rPr>
-        <w:t xml:space="preserve">To be able to access </w:t>
-      </w:r>
-      <w:r>
-        <w:rPr>
-          <w:rFonts w:ascii="Times New Roman" w:hAnsi="Times New Roman" w:cs="Times New Roman"/>
-        </w:rPr>
-        <w:t xml:space="preserve">the discovery cluster </w:t>
-      </w:r>
-      <w:r>
-        <w:rPr>
-          <w:rFonts w:ascii="Times New Roman" w:hAnsi="Times New Roman" w:cs="Times New Roman"/>
-        </w:rPr>
-        <w:t xml:space="preserve">we need an </w:t>
-      </w:r>
-      <w:proofErr w:type="spellStart"/>
-      <w:r>
-        <w:rPr>
-          <w:rFonts w:ascii="Times New Roman" w:hAnsi="Times New Roman" w:cs="Times New Roman"/>
-        </w:rPr>
-        <w:t>ssh</w:t>
-      </w:r>
-      <w:proofErr w:type="spellEnd"/>
-      <w:r>
-        <w:rPr>
-          <w:rFonts w:ascii="Times New Roman" w:hAnsi="Times New Roman" w:cs="Times New Roman"/>
-        </w:rPr>
-        <w:t xml:space="preserve"> connection. Given </w:t>
-      </w:r>
-      <w:r>
-        <w:rPr>
-          <w:rFonts w:ascii="Times New Roman" w:hAnsi="Times New Roman" w:cs="Times New Roman"/>
-        </w:rPr>
-        <w:t>most</w:t>
-      </w:r>
-      <w:r>
-        <w:rPr>
-          <w:rFonts w:ascii="Times New Roman" w:hAnsi="Times New Roman" w:cs="Times New Roman"/>
-        </w:rPr>
-        <w:t xml:space="preserve"> </w:t>
-      </w:r>
-      <w:r>
-        <w:rPr>
-          <w:rFonts w:ascii="Times New Roman" w:hAnsi="Times New Roman" w:cs="Times New Roman"/>
-        </w:rPr>
-        <w:t xml:space="preserve">students </w:t>
-      </w:r>
-      <w:r>
-        <w:rPr>
-          <w:rFonts w:ascii="Times New Roman" w:hAnsi="Times New Roman" w:cs="Times New Roman"/>
-        </w:rPr>
-        <w:t xml:space="preserve">usually have </w:t>
-      </w:r>
-      <w:r>
-        <w:rPr>
-          <w:rFonts w:ascii="Times New Roman" w:hAnsi="Times New Roman" w:cs="Times New Roman"/>
-        </w:rPr>
-        <w:t>windows machines, we require additional software to be able to access the server.</w:t>
-      </w:r>
-      <w:r>
-        <w:rPr>
-          <w:rFonts w:ascii="Times New Roman" w:hAnsi="Times New Roman" w:cs="Times New Roman"/>
-        </w:rPr>
-        <w:t xml:space="preserve"> </w:t>
-      </w:r>
-    </w:p>
-    <w:p>
-      <w:pPr>
-        <w:jc w:val="both"/>
-        <w:rPr>
-          <w:rFonts w:ascii="Times New Roman" w:hAnsi="Times New Roman" w:cs="Times New Roman"/>
-        </w:rPr>
-      </w:pPr>
-      <w:r>
-        <w:rPr>
-          <w:rFonts w:ascii="Times New Roman" w:hAnsi="Times New Roman" w:cs="Times New Roman"/>
-          <w:b/>
-        </w:rPr>
-        <w:t>NOTE:</w:t>
-      </w:r>
-      <w:r>
-        <w:rPr>
-          <w:rFonts w:ascii="Times New Roman" w:hAnsi="Times New Roman" w:cs="Times New Roman"/>
-        </w:rPr>
-        <w:t xml:space="preserve"> If you have Mac or Linux, you should be able to use </w:t>
-      </w:r>
-      <w:proofErr w:type="spellStart"/>
-      <w:r>
-        <w:rPr>
-          <w:rFonts w:ascii="Times New Roman" w:hAnsi="Times New Roman" w:cs="Times New Roman"/>
-        </w:rPr>
-        <w:t>ssh</w:t>
-      </w:r>
-      <w:proofErr w:type="spellEnd"/>
-      <w:r>
-        <w:rPr>
-          <w:rFonts w:ascii="Times New Roman" w:hAnsi="Times New Roman" w:cs="Times New Roman"/>
-        </w:rPr>
-        <w:t xml:space="preserve"> </w:t>
-      </w:r>
-      <w:r>
-        <w:rPr>
-          <w:rFonts w:ascii="Times New Roman" w:hAnsi="Times New Roman" w:cs="Times New Roman"/>
-        </w:rPr>
-        <w:t xml:space="preserve">directly </w:t>
-      </w:r>
-      <w:r>
-        <w:rPr>
-          <w:rFonts w:ascii="Times New Roman" w:hAnsi="Times New Roman" w:cs="Times New Roman"/>
-        </w:rPr>
-        <w:t>from the terminal.</w:t>
-      </w:r>
-    </w:p>
-    <w:p>
-      <w:pPr>
-        <w:pStyle w:val="ListParagraph"/>
-        <w:numPr>
-          <w:ilvl w:val="0"/>
-          <w:numId w:val="7"/>
-        </w:numPr>
-        <w:spacing w:after="0"/>
-        <w:jc w:val="both"/>
-        <w:rPr>
-          <w:rFonts w:ascii="Times New Roman" w:hAnsi="Times New Roman" w:cs="Times New Roman"/>
-        </w:rPr>
-      </w:pPr>
-      <w:r>
-        <w:rPr>
-          <w:rFonts w:ascii="Times New Roman" w:hAnsi="Times New Roman" w:cs="Times New Roman"/>
-        </w:rPr>
-        <w:t xml:space="preserve">Install PuTTY which allows you to create </w:t>
-      </w:r>
-      <w:r>
-        <w:rPr>
-          <w:rFonts w:ascii="Times New Roman" w:hAnsi="Times New Roman" w:cs="Times New Roman"/>
-        </w:rPr>
-        <w:t xml:space="preserve">a </w:t>
-      </w:r>
-      <w:r>
-        <w:rPr>
-          <w:rFonts w:ascii="Times New Roman" w:hAnsi="Times New Roman" w:cs="Times New Roman"/>
-        </w:rPr>
-        <w:t>connection</w:t>
-      </w:r>
-      <w:r>
-        <w:rPr>
-          <w:rFonts w:ascii="Times New Roman" w:hAnsi="Times New Roman" w:cs="Times New Roman"/>
-        </w:rPr>
-        <w:t xml:space="preserve"> through a terminal</w:t>
-      </w:r>
-      <w:r>
-        <w:rPr>
-          <w:rFonts w:ascii="Times New Roman" w:hAnsi="Times New Roman" w:cs="Times New Roman"/>
-        </w:rPr>
-        <w:t>:</w:t>
-      </w:r>
-    </w:p>
-    <w:p>
-      <w:pPr>
-        <w:spacing w:after="0"/>
-        <w:ind w:left="720" w:firstLine="720"/>
-        <w:jc w:val="both"/>
-        <w:rPr>
-          <w:rFonts w:ascii="Times New Roman" w:hAnsi="Times New Roman" w:cs="Times New Roman"/>
-          <w:u w:val="single"/>
-        </w:rPr>
-      </w:pPr>
-      <w:hyperlink r:id="rId8" w:history="1">
-        <w:r>
-          <w:rPr>
-            <w:rStyle w:val="Hyperlink"/>
-            <w:rFonts w:ascii="Times New Roman" w:hAnsi="Times New Roman" w:cs="Times New Roman"/>
-            <w:color w:val="auto"/>
-          </w:rPr>
-          <w:t>http://www.chiark.greenend.org.uk/~sgtatham/putty/latest.html</w:t>
-        </w:r>
-      </w:hyperlink>
-    </w:p>
-    <w:p>
-      <w:pPr>
-        <w:pStyle w:val="ListParagraph"/>
-        <w:numPr>
-          <w:ilvl w:val="0"/>
-          <w:numId w:val="7"/>
-        </w:numPr>
-        <w:spacing w:after="0"/>
-        <w:jc w:val="both"/>
-        <w:rPr>
-          <w:rFonts w:ascii="Times New Roman" w:hAnsi="Times New Roman" w:cs="Times New Roman"/>
-        </w:rPr>
-      </w:pPr>
-      <w:r>
-        <w:rPr>
-          <w:rFonts w:ascii="Times New Roman" w:hAnsi="Times New Roman" w:cs="Times New Roman"/>
-        </w:rPr>
-        <w:t>Or y</w:t>
-      </w:r>
-      <w:r>
-        <w:rPr>
-          <w:rFonts w:ascii="Times New Roman" w:hAnsi="Times New Roman" w:cs="Times New Roman"/>
-        </w:rPr>
-        <w:t xml:space="preserve">ou can also install </w:t>
-      </w:r>
-      <w:proofErr w:type="spellStart"/>
-      <w:r>
-        <w:rPr>
-          <w:rFonts w:ascii="Times New Roman" w:hAnsi="Times New Roman" w:cs="Times New Roman"/>
-        </w:rPr>
-        <w:t>MobaXterm</w:t>
-      </w:r>
-      <w:proofErr w:type="spellEnd"/>
-      <w:r>
-        <w:rPr>
-          <w:rFonts w:ascii="Times New Roman" w:hAnsi="Times New Roman" w:cs="Times New Roman"/>
-        </w:rPr>
-        <w:t>:</w:t>
-      </w:r>
-    </w:p>
-    <w:p>
-      <w:pPr>
-        <w:pStyle w:val="ListParagraph"/>
-        <w:numPr>
-          <w:ilvl w:val="1"/>
-          <w:numId w:val="7"/>
-        </w:numPr>
-        <w:spacing w:after="0"/>
-        <w:jc w:val="both"/>
-        <w:rPr>
-          <w:rFonts w:ascii="Times New Roman" w:hAnsi="Times New Roman" w:cs="Times New Roman"/>
-        </w:rPr>
-      </w:pPr>
-      <w:r>
-        <w:rPr>
-          <w:rFonts w:ascii="Times New Roman" w:hAnsi="Times New Roman" w:cs="Times New Roman"/>
-        </w:rPr>
-        <w:t>I prefer this one as it has X forwarding by default amongst other useful features</w:t>
-      </w:r>
-    </w:p>
-    <w:p>
-      <w:pPr>
-        <w:pStyle w:val="ListParagraph"/>
-        <w:spacing w:after="0"/>
-        <w:ind w:left="1440"/>
-        <w:jc w:val="both"/>
-        <w:rPr>
-          <w:rFonts w:ascii="Times New Roman" w:hAnsi="Times New Roman" w:cs="Times New Roman"/>
-        </w:rPr>
-      </w:pPr>
-      <w:hyperlink r:id="rId9" w:history="1">
-        <w:r>
-          <w:rPr>
-            <w:rStyle w:val="Hyperlink"/>
-            <w:rFonts w:ascii="Times New Roman" w:hAnsi="Times New Roman" w:cs="Times New Roman"/>
-            <w:color w:val="auto"/>
-          </w:rPr>
-          <w:t>https://mobaxterm.mobatek.net/download-home-edition.html</w:t>
-        </w:r>
-      </w:hyperlink>
-      <w:r>
-        <w:rPr>
-          <w:rFonts w:ascii="Times New Roman" w:hAnsi="Times New Roman" w:cs="Times New Roman"/>
-        </w:rPr>
-        <w:t xml:space="preserve"> </w:t>
-      </w:r>
-    </w:p>
-    <w:p>
-      <w:pPr>
-        <w:pStyle w:val="ListParagraph"/>
-        <w:numPr>
-          <w:ilvl w:val="0"/>
-          <w:numId w:val="7"/>
-        </w:numPr>
-        <w:spacing w:after="0"/>
-        <w:jc w:val="both"/>
-        <w:rPr>
-          <w:rFonts w:ascii="Times New Roman" w:hAnsi="Times New Roman" w:cs="Times New Roman"/>
-        </w:rPr>
-      </w:pPr>
-      <w:r>
-        <w:rPr>
-          <w:rFonts w:ascii="Times New Roman" w:hAnsi="Times New Roman" w:cs="Times New Roman"/>
-        </w:rPr>
-        <w:t>Install FileZilla Client software:</w:t>
-      </w:r>
-    </w:p>
-    <w:p>
-      <w:pPr>
-        <w:pStyle w:val="ListParagraph"/>
-        <w:numPr>
-          <w:ilvl w:val="1"/>
-          <w:numId w:val="7"/>
-        </w:numPr>
-        <w:spacing w:after="0"/>
-        <w:jc w:val="both"/>
-        <w:rPr>
-          <w:rFonts w:ascii="Times New Roman" w:hAnsi="Times New Roman" w:cs="Times New Roman"/>
-        </w:rPr>
-      </w:pPr>
-      <w:r>
-        <w:rPr>
-          <w:rFonts w:ascii="Times New Roman" w:hAnsi="Times New Roman" w:cs="Times New Roman"/>
-        </w:rPr>
-        <w:t>FileZilla will allow you to copy files back and forth from the server. It’s easier if you plan on editing the codes on your machine and then copying them back to the server.</w:t>
-      </w:r>
-    </w:p>
-    <w:p>
-      <w:pPr>
-        <w:spacing w:after="0"/>
-        <w:ind w:left="720" w:firstLine="720"/>
-        <w:jc w:val="both"/>
-        <w:rPr>
-          <w:rFonts w:ascii="Times New Roman" w:hAnsi="Times New Roman" w:cs="Times New Roman"/>
-        </w:rPr>
-      </w:pPr>
-      <w:hyperlink r:id="rId10" w:history="1">
-        <w:r>
-          <w:rPr>
-            <w:rStyle w:val="Hyperlink"/>
-            <w:rFonts w:ascii="Times New Roman" w:hAnsi="Times New Roman" w:cs="Times New Roman"/>
-            <w:color w:val="auto"/>
-          </w:rPr>
-          <w:t>https://filezilla-project.org/download.php?type=client</w:t>
-        </w:r>
-      </w:hyperlink>
-      <w:r>
-        <w:rPr>
-          <w:rFonts w:ascii="Times New Roman" w:hAnsi="Times New Roman" w:cs="Times New Roman"/>
-        </w:rPr>
-        <w:t xml:space="preserve"> </w:t>
-      </w:r>
-    </w:p>
-    <w:p>
-      <w:pPr>
-        <w:spacing w:after="0"/>
-        <w:jc w:val="both"/>
-        <w:rPr>
-          <w:rFonts w:ascii="Times New Roman" w:hAnsi="Times New Roman" w:cs="Times New Roman"/>
-        </w:rPr>
-      </w:pPr>
-    </w:p>
-    <w:p>
-      <w:pPr>
-        <w:pStyle w:val="Heading2"/>
-        <w:jc w:val="both"/>
+        <w:t xml:space="preserve">Part 1: </w:t>
+      </w:r>
+      <w:r>
         <w:rPr>
           <w:rFonts w:ascii="Times New Roman" w:hAnsi="Times New Roman" w:cs="Times New Roman"/>
           <w:color w:val="auto"/>
         </w:rPr>
-      </w:pPr>
-      <w:bookmarkStart w:id="1" w:name="OLE_LINK5"/>
-      <w:r>
-        <w:rPr>
-          <w:rFonts w:ascii="Times New Roman" w:hAnsi="Times New Roman" w:cs="Times New Roman"/>
-          <w:color w:val="auto"/>
-        </w:rPr>
-        <w:t>How to use PuTTY</w:t>
-      </w:r>
-    </w:p>
-    <w:bookmarkEnd w:id="1"/>
-    <w:p>
-      <w:pPr>
-        <w:pStyle w:val="ListParagraph"/>
-        <w:numPr>
-          <w:ilvl w:val="0"/>
-          <w:numId w:val="4"/>
-        </w:numPr>
-        <w:jc w:val="both"/>
-        <w:rPr>
-          <w:rFonts w:ascii="Times New Roman" w:hAnsi="Times New Roman" w:cs="Times New Roman"/>
-        </w:rPr>
-      </w:pPr>
-      <w:r>
-        <w:rPr>
-          <w:rFonts w:ascii="Times New Roman" w:hAnsi="Times New Roman" w:cs="Times New Roman"/>
-        </w:rPr>
-        <w:t>Open PuTTY and input your username</w:t>
-      </w:r>
-      <w:r>
-        <w:rPr>
-          <w:rFonts w:ascii="Times New Roman" w:hAnsi="Times New Roman" w:cs="Times New Roman"/>
-        </w:rPr>
-        <w:t xml:space="preserve"> along with the server address under Host Name</w:t>
-      </w:r>
-      <w:r>
-        <w:rPr>
-          <w:rFonts w:ascii="Times New Roman" w:hAnsi="Times New Roman" w:cs="Times New Roman"/>
-        </w:rPr>
-        <w:t>:</w:t>
-      </w:r>
-      <w:r>
-        <w:rPr>
-          <w:rFonts w:ascii="Times New Roman" w:hAnsi="Times New Roman" w:cs="Times New Roman"/>
-        </w:rPr>
-        <w:t xml:space="preserve"> &lt;username&gt;@</w:t>
-      </w:r>
-      <w:bookmarkStart w:id="2" w:name="OLE_LINK1"/>
-      <w:bookmarkStart w:id="3" w:name="OLE_LINK2"/>
-      <w:r>
-        <w:rPr>
-          <w:rFonts w:ascii="Times New Roman" w:hAnsi="Times New Roman" w:cs="Times New Roman"/>
-        </w:rPr>
-        <w:t>login.</w:t>
-      </w:r>
-      <w:r>
-        <w:rPr>
-          <w:rFonts w:ascii="Times New Roman" w:hAnsi="Times New Roman" w:cs="Times New Roman"/>
-        </w:rPr>
-        <w:t>discovery</w:t>
-      </w:r>
-      <w:r>
-        <w:rPr>
-          <w:rFonts w:ascii="Times New Roman" w:hAnsi="Times New Roman" w:cs="Times New Roman"/>
-        </w:rPr>
-        <w:t>.neu.edu</w:t>
-      </w:r>
-      <w:bookmarkEnd w:id="2"/>
-      <w:bookmarkEnd w:id="3"/>
-    </w:p>
-    <w:p>
-      <w:pPr>
-        <w:pStyle w:val="ListParagraph"/>
-        <w:numPr>
-          <w:ilvl w:val="0"/>
-          <w:numId w:val="4"/>
-        </w:numPr>
-        <w:jc w:val="both"/>
-        <w:rPr>
-          <w:rFonts w:ascii="Times New Roman" w:hAnsi="Times New Roman" w:cs="Times New Roman"/>
-        </w:rPr>
-      </w:pPr>
-      <w:r>
-        <w:rPr>
-          <w:rFonts w:ascii="Times New Roman" w:hAnsi="Times New Roman" w:cs="Times New Roman"/>
-        </w:rPr>
-        <w:t>Under Saved Sessions, write “</w:t>
-      </w:r>
-      <w:r>
-        <w:rPr>
-          <w:rFonts w:ascii="Times New Roman" w:hAnsi="Times New Roman" w:cs="Times New Roman"/>
-        </w:rPr>
-        <w:t>Discovery</w:t>
-      </w:r>
-      <w:r>
-        <w:rPr>
-          <w:rFonts w:ascii="Times New Roman" w:hAnsi="Times New Roman" w:cs="Times New Roman"/>
-        </w:rPr>
-        <w:t>”</w:t>
-      </w:r>
-      <w:r>
-        <w:rPr>
-          <w:rFonts w:ascii="Times New Roman" w:hAnsi="Times New Roman" w:cs="Times New Roman"/>
-        </w:rPr>
-        <w:t xml:space="preserve"> and c</w:t>
-      </w:r>
-      <w:r>
-        <w:rPr>
-          <w:rFonts w:ascii="Times New Roman" w:hAnsi="Times New Roman" w:cs="Times New Roman"/>
-        </w:rPr>
-        <w:t>lick on Save.</w:t>
-      </w:r>
-      <w:r>
-        <w:rPr>
-          <w:rFonts w:ascii="Times New Roman" w:hAnsi="Times New Roman" w:cs="Times New Roman"/>
-        </w:rPr>
-        <w:t xml:space="preserve"> </w:t>
-      </w:r>
-    </w:p>
-    <w:p>
-      <w:pPr>
-        <w:pStyle w:val="ListParagraph"/>
-        <w:numPr>
-          <w:ilvl w:val="0"/>
-          <w:numId w:val="4"/>
-        </w:numPr>
-        <w:jc w:val="both"/>
-        <w:rPr>
-          <w:rFonts w:ascii="Times New Roman" w:hAnsi="Times New Roman" w:cs="Times New Roman"/>
-        </w:rPr>
-      </w:pPr>
-      <w:r>
-        <w:rPr>
-          <w:rFonts w:ascii="Times New Roman" w:hAnsi="Times New Roman" w:cs="Times New Roman"/>
-        </w:rPr>
-        <w:t>Now Discovery should appear on the list. Click on it and then click load.</w:t>
-      </w:r>
-    </w:p>
-    <w:p>
-      <w:pPr>
-        <w:pStyle w:val="ListParagraph"/>
-        <w:numPr>
-          <w:ilvl w:val="0"/>
-          <w:numId w:val="4"/>
-        </w:numPr>
-        <w:jc w:val="both"/>
-        <w:rPr>
-          <w:rFonts w:ascii="Times New Roman" w:hAnsi="Times New Roman" w:cs="Times New Roman"/>
-        </w:rPr>
-      </w:pPr>
-      <w:r>
-        <w:rPr>
-          <w:rFonts w:ascii="Times New Roman" w:hAnsi="Times New Roman" w:cs="Times New Roman"/>
-        </w:rPr>
-        <w:t>Accept the dialog box that appears.</w:t>
-      </w:r>
-    </w:p>
-    <w:p>
-      <w:pPr>
-        <w:pStyle w:val="ListParagraph"/>
-        <w:numPr>
-          <w:ilvl w:val="0"/>
-          <w:numId w:val="4"/>
-        </w:numPr>
-        <w:jc w:val="both"/>
-        <w:rPr>
-          <w:rFonts w:ascii="Times New Roman" w:hAnsi="Times New Roman" w:cs="Times New Roman"/>
-        </w:rPr>
-      </w:pPr>
-      <w:r>
-        <w:rPr>
-          <w:rFonts w:ascii="Times New Roman" w:hAnsi="Times New Roman" w:cs="Times New Roman"/>
-        </w:rPr>
-        <w:t>Input password.</w:t>
-      </w:r>
-    </w:p>
-    <w:p>
-      <w:pPr>
-        <w:pStyle w:val="ListParagraph"/>
-        <w:numPr>
-          <w:ilvl w:val="0"/>
-          <w:numId w:val="4"/>
-        </w:numPr>
-        <w:jc w:val="both"/>
-        <w:rPr>
-          <w:rFonts w:ascii="Times New Roman" w:hAnsi="Times New Roman" w:cs="Times New Roman"/>
-        </w:rPr>
-      </w:pPr>
-      <w:r>
-        <w:rPr>
-          <w:rFonts w:ascii="Times New Roman" w:hAnsi="Times New Roman" w:cs="Times New Roman"/>
-        </w:rPr>
-        <w:t xml:space="preserve">You’re all set. Connection to server should be successful. </w:t>
-      </w:r>
-    </w:p>
-    <w:p>
-      <w:pPr>
-        <w:pStyle w:val="ListParagraph"/>
-        <w:numPr>
-          <w:ilvl w:val="0"/>
-          <w:numId w:val="4"/>
-        </w:numPr>
-        <w:jc w:val="both"/>
-        <w:rPr>
-          <w:rFonts w:ascii="Times New Roman" w:hAnsi="Times New Roman" w:cs="Times New Roman"/>
-        </w:rPr>
-      </w:pPr>
-      <w:r>
-        <w:rPr>
-          <w:rFonts w:ascii="Times New Roman" w:hAnsi="Times New Roman" w:cs="Times New Roman"/>
-          <w:b/>
-        </w:rPr>
-        <w:t>NOTE: Image is just for reference.</w:t>
-      </w:r>
-    </w:p>
-    <w:p>
-      <w:pPr>
-        <w:jc w:val="center"/>
-        <w:rPr>
-          <w:rFonts w:ascii="Times New Roman" w:hAnsi="Times New Roman" w:cs="Times New Roman"/>
-        </w:rPr>
-      </w:pPr>
-      <w:r>
-        <w:rPr>
-          <w:rFonts w:ascii="Times New Roman" w:hAnsi="Times New Roman" w:cs="Times New Roman"/>
-          <w:noProof/>
-        </w:rPr>
-        <w:drawing>
-          <wp:inline distT="0" distB="0" distL="0" distR="0" wp14:anchorId="280529FF" wp14:editId="18710E1A">
-            <wp:extent cx="1982788" cy="1761843"/>
-            <wp:effectExtent l="0" t="0" r="0" b="0"/>
-            <wp:docPr id="3" name="Picture 3"/>
-            <wp:cNvGraphicFramePr>
-              <a:graphicFrameLocks xmlns:a="http://schemas.openxmlformats.org/drawingml/2006/main" noChangeAspect="1"/>
-            </wp:cNvGraphicFramePr>
-            <a:graphic xmlns:a="http://schemas.openxmlformats.org/drawingml/2006/main">
-              <a:graphicData uri="http://schemas.openxmlformats.org/drawingml/2006/picture">
-                <pic:pic xmlns:pic="http://schemas.openxmlformats.org/drawingml/2006/picture">
-                  <pic:nvPicPr>
-                    <pic:cNvPr id="1" name=""/>
-                    <pic:cNvPicPr/>
-                  </pic:nvPicPr>
-                  <pic:blipFill>
-                    <a:blip r:embed="rId11"/>
-                    <a:stretch>
-                      <a:fillRect/>
-                    </a:stretch>
-                  </pic:blipFill>
-                  <pic:spPr>
-                    <a:xfrm>
-                      <a:off x="0" y="0"/>
-                      <a:ext cx="2005691" cy="1782194"/>
-                    </a:xfrm>
-                    <a:prstGeom prst="rect">
-                      <a:avLst/>
-                    </a:prstGeom>
-                  </pic:spPr>
-                </pic:pic>
-              </a:graphicData>
-            </a:graphic>
-          </wp:inline>
-        </w:drawing>
-      </w:r>
-    </w:p>
-    <w:p>
-      <w:pPr>
-        <w:pStyle w:val="Heading2"/>
-        <w:jc w:val="both"/>
-        <w:rPr>
-          <w:rFonts w:ascii="Times New Roman" w:hAnsi="Times New Roman" w:cs="Times New Roman"/>
-          <w:color w:val="auto"/>
-        </w:rPr>
-      </w:pPr>
-      <w:r>
-        <w:rPr>
-          <w:rFonts w:ascii="Times New Roman" w:hAnsi="Times New Roman" w:cs="Times New Roman"/>
-          <w:color w:val="auto"/>
-        </w:rPr>
-        <w:lastRenderedPageBreak/>
-        <w:t xml:space="preserve">How to use </w:t>
-      </w:r>
-      <w:proofErr w:type="spellStart"/>
-      <w:r>
-        <w:rPr>
-          <w:rFonts w:ascii="Times New Roman" w:hAnsi="Times New Roman" w:cs="Times New Roman"/>
-          <w:color w:val="auto"/>
-        </w:rPr>
-        <w:t>MobaXterm</w:t>
-      </w:r>
-      <w:proofErr w:type="spellEnd"/>
-    </w:p>
-    <w:p>
-      <w:pPr>
-        <w:pStyle w:val="ListParagraph"/>
-        <w:numPr>
-          <w:ilvl w:val="0"/>
-          <w:numId w:val="13"/>
-        </w:numPr>
-        <w:jc w:val="both"/>
-        <w:rPr>
-          <w:rFonts w:ascii="Times New Roman" w:hAnsi="Times New Roman" w:cs="Times New Roman"/>
-        </w:rPr>
-      </w:pPr>
-      <w:r>
-        <w:rPr>
-          <w:rFonts w:ascii="Times New Roman" w:hAnsi="Times New Roman" w:cs="Times New Roman"/>
-        </w:rPr>
-        <w:t xml:space="preserve">Open </w:t>
-      </w:r>
-      <w:proofErr w:type="spellStart"/>
-      <w:r>
-        <w:rPr>
-          <w:rFonts w:ascii="Times New Roman" w:hAnsi="Times New Roman" w:cs="Times New Roman"/>
-        </w:rPr>
-        <w:t>MobaXterm</w:t>
-      </w:r>
-      <w:proofErr w:type="spellEnd"/>
-      <w:r>
-        <w:rPr>
-          <w:rFonts w:ascii="Times New Roman" w:hAnsi="Times New Roman" w:cs="Times New Roman"/>
-        </w:rPr>
-        <w:t xml:space="preserve"> </w:t>
-      </w:r>
-      <w:r>
-        <w:rPr>
-          <w:rFonts w:ascii="Times New Roman" w:hAnsi="Times New Roman" w:cs="Times New Roman"/>
-        </w:rPr>
-        <w:t xml:space="preserve">and </w:t>
-      </w:r>
-      <w:r>
-        <w:rPr>
-          <w:rFonts w:ascii="Times New Roman" w:hAnsi="Times New Roman" w:cs="Times New Roman"/>
-        </w:rPr>
-        <w:t xml:space="preserve">click on Session (Top left) -&gt; SSH </w:t>
-      </w:r>
-    </w:p>
-    <w:p>
-      <w:pPr>
-        <w:pStyle w:val="ListParagraph"/>
-        <w:numPr>
-          <w:ilvl w:val="0"/>
-          <w:numId w:val="13"/>
-        </w:numPr>
-        <w:jc w:val="both"/>
-        <w:rPr>
-          <w:rFonts w:ascii="Times New Roman" w:hAnsi="Times New Roman" w:cs="Times New Roman"/>
-        </w:rPr>
-      </w:pPr>
-      <w:r>
-        <w:rPr>
-          <w:rFonts w:ascii="Times New Roman" w:hAnsi="Times New Roman" w:cs="Times New Roman"/>
-        </w:rPr>
-        <w:t>Remote Host</w:t>
-      </w:r>
-      <w:r>
-        <w:rPr>
-          <w:rFonts w:ascii="Times New Roman" w:hAnsi="Times New Roman" w:cs="Times New Roman"/>
-        </w:rPr>
-        <w:t xml:space="preserve">: </w:t>
-      </w:r>
-      <w:r>
-        <w:rPr>
-          <w:rFonts w:ascii="Times New Roman" w:hAnsi="Times New Roman" w:cs="Times New Roman"/>
-        </w:rPr>
-        <w:t>login.</w:t>
-      </w:r>
-      <w:r>
-        <w:rPr>
-          <w:rFonts w:ascii="Times New Roman" w:hAnsi="Times New Roman" w:cs="Times New Roman"/>
-        </w:rPr>
-        <w:t>discovery.neu.edu</w:t>
-      </w:r>
-    </w:p>
-    <w:p>
-      <w:pPr>
-        <w:pStyle w:val="ListParagraph"/>
-        <w:numPr>
-          <w:ilvl w:val="0"/>
-          <w:numId w:val="13"/>
-        </w:numPr>
-        <w:jc w:val="both"/>
-        <w:rPr>
-          <w:rFonts w:ascii="Times New Roman" w:hAnsi="Times New Roman" w:cs="Times New Roman"/>
-        </w:rPr>
-      </w:pPr>
-      <w:r>
-        <w:rPr>
-          <w:rFonts w:ascii="Times New Roman" w:hAnsi="Times New Roman" w:cs="Times New Roman"/>
-        </w:rPr>
-        <w:t>Click on Specify username</w:t>
-      </w:r>
-    </w:p>
-    <w:p>
-      <w:pPr>
-        <w:pStyle w:val="ListParagraph"/>
-        <w:numPr>
-          <w:ilvl w:val="0"/>
-          <w:numId w:val="13"/>
-        </w:numPr>
-        <w:jc w:val="both"/>
-        <w:rPr>
-          <w:rFonts w:ascii="Times New Roman" w:hAnsi="Times New Roman" w:cs="Times New Roman"/>
-        </w:rPr>
-      </w:pPr>
-      <w:r>
-        <w:rPr>
-          <w:rFonts w:ascii="Times New Roman" w:hAnsi="Times New Roman" w:cs="Times New Roman"/>
-        </w:rPr>
-        <w:t>Write your username in the box</w:t>
-      </w:r>
-    </w:p>
-    <w:p>
-      <w:pPr>
-        <w:pStyle w:val="ListParagraph"/>
-        <w:numPr>
-          <w:ilvl w:val="0"/>
-          <w:numId w:val="13"/>
-        </w:numPr>
-        <w:jc w:val="both"/>
-        <w:rPr>
-          <w:rFonts w:ascii="Times New Roman" w:hAnsi="Times New Roman" w:cs="Times New Roman"/>
-        </w:rPr>
-      </w:pPr>
-      <w:r>
-        <w:rPr>
-          <w:rFonts w:ascii="Times New Roman" w:hAnsi="Times New Roman" w:cs="Times New Roman"/>
-        </w:rPr>
-        <w:t>Click ok and accept any pop-up that might appear.</w:t>
-      </w:r>
-    </w:p>
-    <w:p>
-      <w:pPr>
-        <w:jc w:val="center"/>
-        <w:rPr>
-          <w:rFonts w:ascii="Times New Roman" w:hAnsi="Times New Roman" w:cs="Times New Roman"/>
-        </w:rPr>
-      </w:pPr>
-      <w:r>
-        <w:rPr>
-          <w:noProof/>
-        </w:rPr>
-        <w:drawing>
-          <wp:inline distT="0" distB="0" distL="0" distR="0" wp14:anchorId="391C2934" wp14:editId="7F6FACA0">
-            <wp:extent cx="3648075" cy="2635111"/>
-            <wp:effectExtent l="0" t="0" r="0" b="0"/>
-            <wp:docPr id="10" name="Picture 10"/>
-            <wp:cNvGraphicFramePr>
-              <a:graphicFrameLocks xmlns:a="http://schemas.openxmlformats.org/drawingml/2006/main" noChangeAspect="1"/>
-            </wp:cNvGraphicFramePr>
-            <a:graphic xmlns:a="http://schemas.openxmlformats.org/drawingml/2006/main">
-              <a:graphicData uri="http://schemas.openxmlformats.org/drawingml/2006/picture">
-                <pic:pic xmlns:pic="http://schemas.openxmlformats.org/drawingml/2006/picture">
-                  <pic:nvPicPr>
-                    <pic:cNvPr id="1" name=""/>
-                    <pic:cNvPicPr/>
-                  </pic:nvPicPr>
-                  <pic:blipFill>
-                    <a:blip r:embed="rId12"/>
-                    <a:stretch>
-                      <a:fillRect/>
-                    </a:stretch>
-                  </pic:blipFill>
-                  <pic:spPr>
-                    <a:xfrm>
-                      <a:off x="0" y="0"/>
-                      <a:ext cx="3660029" cy="2643746"/>
-                    </a:xfrm>
-                    <a:prstGeom prst="rect">
-                      <a:avLst/>
-                    </a:prstGeom>
-                  </pic:spPr>
-                </pic:pic>
-              </a:graphicData>
-            </a:graphic>
-          </wp:inline>
-        </w:drawing>
-      </w:r>
-    </w:p>
-    <w:p>
-      <w:pPr>
-        <w:pStyle w:val="Heading2"/>
-        <w:jc w:val="both"/>
-        <w:rPr>
-          <w:rFonts w:ascii="Times New Roman" w:hAnsi="Times New Roman" w:cs="Times New Roman"/>
-          <w:color w:val="auto"/>
-        </w:rPr>
-      </w:pPr>
-      <w:r>
-        <w:rPr>
-          <w:rFonts w:ascii="Times New Roman" w:hAnsi="Times New Roman" w:cs="Times New Roman"/>
-          <w:color w:val="auto"/>
-        </w:rPr>
-        <w:t>How to use FileZilla</w:t>
-      </w:r>
-    </w:p>
-    <w:p>
-      <w:pPr>
-        <w:pStyle w:val="ListParagraph"/>
-        <w:numPr>
-          <w:ilvl w:val="0"/>
-          <w:numId w:val="5"/>
-        </w:numPr>
-        <w:jc w:val="both"/>
-        <w:rPr>
-          <w:rFonts w:ascii="Times New Roman" w:hAnsi="Times New Roman" w:cs="Times New Roman"/>
-        </w:rPr>
-      </w:pPr>
-      <w:r>
-        <w:rPr>
-          <w:rFonts w:ascii="Times New Roman" w:hAnsi="Times New Roman" w:cs="Times New Roman"/>
-        </w:rPr>
-        <w:t xml:space="preserve">Open </w:t>
-      </w:r>
-      <w:r>
-        <w:rPr>
-          <w:rFonts w:ascii="Times New Roman" w:hAnsi="Times New Roman" w:cs="Times New Roman"/>
-        </w:rPr>
-        <w:t>FileZilla</w:t>
-      </w:r>
-      <w:r>
-        <w:rPr>
-          <w:rFonts w:ascii="Times New Roman" w:hAnsi="Times New Roman" w:cs="Times New Roman"/>
-        </w:rPr>
-        <w:t xml:space="preserve"> and input the following:</w:t>
-      </w:r>
-    </w:p>
-    <w:p>
-      <w:pPr>
-        <w:pStyle w:val="ListParagraph"/>
-        <w:numPr>
-          <w:ilvl w:val="1"/>
-          <w:numId w:val="5"/>
-        </w:numPr>
-        <w:jc w:val="both"/>
-        <w:rPr>
-          <w:rFonts w:ascii="Times New Roman" w:hAnsi="Times New Roman" w:cs="Times New Roman"/>
-        </w:rPr>
-      </w:pPr>
-      <w:r>
-        <w:rPr>
-          <w:rFonts w:ascii="Times New Roman" w:hAnsi="Times New Roman" w:cs="Times New Roman"/>
-        </w:rPr>
-        <w:t xml:space="preserve">Host: </w:t>
-      </w:r>
-      <w:r>
-        <w:rPr>
-          <w:rFonts w:ascii="Times New Roman" w:hAnsi="Times New Roman" w:cs="Times New Roman"/>
-        </w:rPr>
-        <w:t>xfer-00.</w:t>
-      </w:r>
-      <w:r>
-        <w:rPr>
-          <w:rFonts w:ascii="Times New Roman" w:hAnsi="Times New Roman" w:cs="Times New Roman"/>
-        </w:rPr>
-        <w:t>discovery.neu.edu</w:t>
-      </w:r>
-    </w:p>
-    <w:p>
-      <w:pPr>
-        <w:pStyle w:val="ListParagraph"/>
-        <w:numPr>
-          <w:ilvl w:val="1"/>
-          <w:numId w:val="5"/>
-        </w:numPr>
-        <w:jc w:val="both"/>
-        <w:rPr>
-          <w:rFonts w:ascii="Times New Roman" w:hAnsi="Times New Roman" w:cs="Times New Roman"/>
-        </w:rPr>
-      </w:pPr>
-      <w:r>
-        <w:rPr>
-          <w:rFonts w:ascii="Times New Roman" w:hAnsi="Times New Roman" w:cs="Times New Roman"/>
-        </w:rPr>
-        <w:t>Username: &lt;Username&gt;</w:t>
-      </w:r>
-    </w:p>
-    <w:p>
-      <w:pPr>
-        <w:pStyle w:val="ListParagraph"/>
-        <w:numPr>
-          <w:ilvl w:val="1"/>
-          <w:numId w:val="5"/>
-        </w:numPr>
-        <w:jc w:val="both"/>
-        <w:rPr>
-          <w:rFonts w:ascii="Times New Roman" w:hAnsi="Times New Roman" w:cs="Times New Roman"/>
-        </w:rPr>
-      </w:pPr>
-      <w:r>
-        <w:rPr>
-          <w:rFonts w:ascii="Times New Roman" w:hAnsi="Times New Roman" w:cs="Times New Roman"/>
-        </w:rPr>
-        <w:t>Password: &lt;Password&gt;</w:t>
-      </w:r>
-    </w:p>
-    <w:p>
-      <w:pPr>
-        <w:pStyle w:val="ListParagraph"/>
-        <w:numPr>
-          <w:ilvl w:val="1"/>
-          <w:numId w:val="5"/>
-        </w:numPr>
-        <w:jc w:val="both"/>
-        <w:rPr>
-          <w:rFonts w:ascii="Times New Roman" w:hAnsi="Times New Roman" w:cs="Times New Roman"/>
-        </w:rPr>
-      </w:pPr>
-      <w:r>
-        <w:rPr>
-          <w:rFonts w:ascii="Times New Roman" w:hAnsi="Times New Roman" w:cs="Times New Roman"/>
-        </w:rPr>
-        <w:t>Port: 22</w:t>
-      </w:r>
-    </w:p>
-    <w:p>
-      <w:pPr>
-        <w:pStyle w:val="ListParagraph"/>
-        <w:numPr>
-          <w:ilvl w:val="1"/>
-          <w:numId w:val="5"/>
-        </w:numPr>
-        <w:jc w:val="both"/>
-        <w:rPr>
-          <w:rFonts w:ascii="Times New Roman" w:hAnsi="Times New Roman" w:cs="Times New Roman"/>
-        </w:rPr>
-      </w:pPr>
-      <w:r>
-        <w:rPr>
-          <w:rFonts w:ascii="Times New Roman" w:hAnsi="Times New Roman" w:cs="Times New Roman"/>
-        </w:rPr>
-        <w:t>Click on Quick-connect and it should be able to connect to the data transfer server.</w:t>
-      </w:r>
-    </w:p>
-    <w:p>
-      <w:pPr>
-        <w:jc w:val="center"/>
-        <w:rPr>
-          <w:rFonts w:ascii="Times New Roman" w:hAnsi="Times New Roman" w:cs="Times New Roman"/>
-        </w:rPr>
-      </w:pPr>
-      <w:r>
-        <w:rPr>
-          <w:rFonts w:ascii="Times New Roman" w:hAnsi="Times New Roman" w:cs="Times New Roman"/>
-          <w:noProof/>
-        </w:rPr>
-        <w:drawing>
-          <wp:inline distT="0" distB="0" distL="0" distR="0" wp14:anchorId="3193931E" wp14:editId="639D2E5A">
-            <wp:extent cx="2781300" cy="2480885"/>
-            <wp:effectExtent l="0" t="0" r="0" b="0"/>
-            <wp:docPr id="11" name="Picture 11"/>
-            <wp:cNvGraphicFramePr>
-              <a:graphicFrameLocks xmlns:a="http://schemas.openxmlformats.org/drawingml/2006/main" noChangeAspect="1"/>
-            </wp:cNvGraphicFramePr>
-            <a:graphic xmlns:a="http://schemas.openxmlformats.org/drawingml/2006/main">
-              <a:graphicData uri="http://schemas.openxmlformats.org/drawingml/2006/picture">
-                <pic:pic xmlns:pic="http://schemas.openxmlformats.org/drawingml/2006/picture">
-                  <pic:nvPicPr>
-                    <pic:cNvPr id="1" name=""/>
-                    <pic:cNvPicPr/>
-                  </pic:nvPicPr>
-                  <pic:blipFill>
-                    <a:blip r:embed="rId13"/>
-                    <a:stretch>
-                      <a:fillRect/>
-                    </a:stretch>
-                  </pic:blipFill>
-                  <pic:spPr>
-                    <a:xfrm>
-                      <a:off x="0" y="0"/>
-                      <a:ext cx="2793001" cy="2491322"/>
-                    </a:xfrm>
-                    <a:prstGeom prst="rect">
-                      <a:avLst/>
-                    </a:prstGeom>
-                  </pic:spPr>
-                </pic:pic>
-              </a:graphicData>
-            </a:graphic>
-          </wp:inline>
-        </w:drawing>
-      </w:r>
-    </w:p>
-    <w:p>
-      <w:pPr>
-        <w:pStyle w:val="Heading2"/>
-        <w:jc w:val="both"/>
-        <w:rPr>
-          <w:rFonts w:ascii="Times New Roman" w:hAnsi="Times New Roman" w:cs="Times New Roman"/>
-          <w:color w:val="auto"/>
-        </w:rPr>
-      </w:pPr>
-      <w:bookmarkStart w:id="4" w:name="_GoBack"/>
-      <w:bookmarkEnd w:id="4"/>
-      <w:r>
-        <w:rPr>
-          <w:rFonts w:ascii="Times New Roman" w:hAnsi="Times New Roman" w:cs="Times New Roman"/>
-          <w:color w:val="auto"/>
-        </w:rPr>
-        <w:lastRenderedPageBreak/>
-        <w:t xml:space="preserve">How to use </w:t>
-      </w:r>
-      <w:r>
-        <w:rPr>
-          <w:rFonts w:ascii="Times New Roman" w:hAnsi="Times New Roman" w:cs="Times New Roman"/>
-          <w:color w:val="auto"/>
-        </w:rPr>
-        <w:t>SCP</w:t>
-      </w:r>
-      <w:r>
-        <w:rPr>
-          <w:rFonts w:ascii="Times New Roman" w:hAnsi="Times New Roman" w:cs="Times New Roman"/>
-          <w:color w:val="auto"/>
-        </w:rPr>
-        <w:t xml:space="preserve"> (On Linux)</w:t>
-      </w:r>
-    </w:p>
-    <w:p>
-      <w:pPr>
-        <w:pStyle w:val="ListParagraph"/>
-        <w:numPr>
-          <w:ilvl w:val="0"/>
-          <w:numId w:val="12"/>
-        </w:numPr>
-        <w:jc w:val="both"/>
-        <w:rPr>
-          <w:rFonts w:ascii="Times New Roman" w:hAnsi="Times New Roman" w:cs="Times New Roman"/>
-        </w:rPr>
-      </w:pPr>
-      <w:r>
-        <w:rPr>
-          <w:rFonts w:ascii="Times New Roman" w:hAnsi="Times New Roman" w:cs="Times New Roman"/>
-        </w:rPr>
-        <w:t xml:space="preserve">Open </w:t>
-      </w:r>
-      <w:r>
-        <w:rPr>
-          <w:rFonts w:ascii="Times New Roman" w:hAnsi="Times New Roman" w:cs="Times New Roman"/>
-        </w:rPr>
-        <w:t>your terminal</w:t>
-      </w:r>
-      <w:r>
-        <w:rPr>
-          <w:rFonts w:ascii="Times New Roman" w:hAnsi="Times New Roman" w:cs="Times New Roman"/>
-        </w:rPr>
-        <w:t xml:space="preserve"> </w:t>
-      </w:r>
-      <w:r>
-        <w:rPr>
-          <w:rFonts w:ascii="Times New Roman" w:hAnsi="Times New Roman" w:cs="Times New Roman"/>
-        </w:rPr>
-        <w:t xml:space="preserve">and </w:t>
-      </w:r>
-      <w:r>
-        <w:rPr>
-          <w:rFonts w:ascii="Times New Roman" w:hAnsi="Times New Roman" w:cs="Times New Roman"/>
-        </w:rPr>
-        <w:t>find the file you want to transfer to the server (</w:t>
-      </w:r>
-      <w:r>
-        <w:rPr>
-          <w:rFonts w:ascii="Times New Roman" w:hAnsi="Times New Roman" w:cs="Times New Roman"/>
-        </w:rPr>
-        <w:t xml:space="preserve">the </w:t>
-      </w:r>
-      <w:r>
-        <w:rPr>
-          <w:rFonts w:ascii="Times New Roman" w:hAnsi="Times New Roman" w:cs="Times New Roman"/>
-        </w:rPr>
-        <w:t xml:space="preserve">command would be very similar if you want to copy a file </w:t>
-      </w:r>
-      <w:r>
-        <w:rPr>
-          <w:rFonts w:ascii="Times New Roman" w:hAnsi="Times New Roman" w:cs="Times New Roman"/>
-        </w:rPr>
-        <w:t xml:space="preserve">from the server </w:t>
-      </w:r>
-      <w:r>
-        <w:rPr>
-          <w:rFonts w:ascii="Times New Roman" w:hAnsi="Times New Roman" w:cs="Times New Roman"/>
-        </w:rPr>
-        <w:t>to your computer</w:t>
-      </w:r>
-      <w:r>
-        <w:rPr>
-          <w:rFonts w:ascii="Times New Roman" w:hAnsi="Times New Roman" w:cs="Times New Roman"/>
-        </w:rPr>
-        <w:t>)</w:t>
-      </w:r>
-      <w:r>
-        <w:rPr>
-          <w:rFonts w:ascii="Times New Roman" w:hAnsi="Times New Roman" w:cs="Times New Roman"/>
-        </w:rPr>
-        <w:t>:</w:t>
-      </w:r>
-    </w:p>
-    <w:p>
-      <w:pPr>
-        <w:pStyle w:val="ListParagraph"/>
-        <w:numPr>
-          <w:ilvl w:val="1"/>
-          <w:numId w:val="12"/>
-        </w:numPr>
-        <w:jc w:val="both"/>
-        <w:rPr>
-          <w:rFonts w:ascii="Times New Roman" w:hAnsi="Times New Roman" w:cs="Times New Roman"/>
-        </w:rPr>
-      </w:pPr>
-      <w:r>
-        <w:rPr>
-          <w:rFonts w:ascii="Times New Roman" w:hAnsi="Times New Roman" w:cs="Times New Roman"/>
-        </w:rPr>
-        <w:t xml:space="preserve">The general </w:t>
-      </w:r>
-      <w:r>
-        <w:rPr>
-          <w:rFonts w:ascii="Times New Roman" w:hAnsi="Times New Roman" w:cs="Times New Roman"/>
-        </w:rPr>
-        <w:t xml:space="preserve">command for </w:t>
-      </w:r>
-      <w:proofErr w:type="spellStart"/>
-      <w:r>
-        <w:rPr>
-          <w:rFonts w:ascii="Times New Roman" w:hAnsi="Times New Roman" w:cs="Times New Roman"/>
-        </w:rPr>
-        <w:t>scp</w:t>
-      </w:r>
-      <w:proofErr w:type="spellEnd"/>
-      <w:r>
-        <w:rPr>
-          <w:rFonts w:ascii="Times New Roman" w:hAnsi="Times New Roman" w:cs="Times New Roman"/>
-        </w:rPr>
-        <w:t xml:space="preserve"> is:</w:t>
-      </w:r>
-    </w:p>
-    <w:p>
-      <w:pPr>
-        <w:pStyle w:val="ListParagraph"/>
-        <w:numPr>
-          <w:ilvl w:val="2"/>
-          <w:numId w:val="12"/>
-        </w:numPr>
-        <w:jc w:val="both"/>
-        <w:rPr>
-          <w:rFonts w:ascii="Times New Roman" w:hAnsi="Times New Roman" w:cs="Times New Roman"/>
-        </w:rPr>
-      </w:pPr>
-      <w:proofErr w:type="spellStart"/>
-      <w:r>
-        <w:rPr>
-          <w:rFonts w:ascii="Times New Roman" w:hAnsi="Times New Roman" w:cs="Times New Roman"/>
-        </w:rPr>
-        <w:t>scp</w:t>
-      </w:r>
-      <w:proofErr w:type="spellEnd"/>
-      <w:r>
-        <w:rPr>
-          <w:rFonts w:ascii="Times New Roman" w:hAnsi="Times New Roman" w:cs="Times New Roman"/>
-        </w:rPr>
-        <w:t xml:space="preserve"> &lt;file to transfer&gt; &lt;where to transfer it too&gt;</w:t>
-      </w:r>
-    </w:p>
-    <w:p>
-      <w:pPr>
-        <w:pStyle w:val="ListParagraph"/>
-        <w:numPr>
-          <w:ilvl w:val="1"/>
-          <w:numId w:val="12"/>
-        </w:numPr>
-        <w:jc w:val="both"/>
-        <w:rPr>
-          <w:rFonts w:ascii="Times New Roman" w:hAnsi="Times New Roman" w:cs="Times New Roman"/>
-        </w:rPr>
-      </w:pPr>
-      <w:r>
-        <w:rPr>
-          <w:rFonts w:ascii="Times New Roman" w:hAnsi="Times New Roman" w:cs="Times New Roman"/>
-        </w:rPr>
-        <w:t>The host that we need to use to transfer data to and from the discovery cluster is:</w:t>
-      </w:r>
-    </w:p>
-    <w:p>
-      <w:pPr>
-        <w:pStyle w:val="ListParagraph"/>
-        <w:numPr>
-          <w:ilvl w:val="2"/>
-          <w:numId w:val="12"/>
-        </w:numPr>
-        <w:jc w:val="both"/>
-        <w:rPr>
-          <w:rFonts w:ascii="Times New Roman" w:hAnsi="Times New Roman" w:cs="Times New Roman"/>
-          <w:b/>
-        </w:rPr>
-      </w:pPr>
-      <w:r>
-        <w:rPr>
-          <w:rFonts w:ascii="Times New Roman" w:hAnsi="Times New Roman" w:cs="Times New Roman"/>
-          <w:b/>
-        </w:rPr>
-        <w:t xml:space="preserve">Host: </w:t>
-      </w:r>
-      <w:r>
-        <w:rPr>
-          <w:rFonts w:ascii="Times New Roman" w:hAnsi="Times New Roman" w:cs="Times New Roman"/>
-          <w:b/>
-        </w:rPr>
-        <w:t>xfer-00.discovery.neu.edu</w:t>
-      </w:r>
-    </w:p>
-    <w:p>
-      <w:pPr>
-        <w:pStyle w:val="ListParagraph"/>
-        <w:numPr>
-          <w:ilvl w:val="2"/>
-          <w:numId w:val="12"/>
-        </w:numPr>
-        <w:jc w:val="both"/>
-        <w:rPr>
-          <w:rFonts w:ascii="Times New Roman" w:hAnsi="Times New Roman" w:cs="Times New Roman"/>
-        </w:rPr>
-      </w:pPr>
-      <w:r>
-        <w:rPr>
-          <w:rFonts w:ascii="Times New Roman" w:hAnsi="Times New Roman" w:cs="Times New Roman"/>
-        </w:rPr>
-        <w:t>T</w:t>
-      </w:r>
-      <w:r>
-        <w:rPr>
-          <w:rFonts w:ascii="Times New Roman" w:hAnsi="Times New Roman" w:cs="Times New Roman"/>
-        </w:rPr>
-        <w:t>o point to your home directory on the server</w:t>
-      </w:r>
-      <w:r>
-        <w:rPr>
-          <w:rFonts w:ascii="Times New Roman" w:hAnsi="Times New Roman" w:cs="Times New Roman"/>
-        </w:rPr>
-        <w:t>, the address woul</w:t>
-      </w:r>
-      <w:r>
-        <w:rPr>
-          <w:rFonts w:ascii="Times New Roman" w:hAnsi="Times New Roman" w:cs="Times New Roman"/>
-        </w:rPr>
-        <w:t>d be:</w:t>
-      </w:r>
-    </w:p>
-    <w:p>
-      <w:pPr>
-        <w:pStyle w:val="ListParagraph"/>
-        <w:numPr>
-          <w:ilvl w:val="3"/>
-          <w:numId w:val="12"/>
-        </w:numPr>
-        <w:jc w:val="both"/>
-        <w:rPr>
-          <w:rFonts w:ascii="Courier New" w:hAnsi="Courier New" w:cs="Courier New"/>
-          <w:sz w:val="18"/>
-        </w:rPr>
-      </w:pPr>
-      <w:r>
-        <w:rPr>
-          <w:rFonts w:ascii="Courier New" w:hAnsi="Courier New" w:cs="Courier New"/>
-          <w:sz w:val="18"/>
-        </w:rPr>
-        <w:t>&lt;username&gt;@</w:t>
-      </w:r>
-      <w:proofErr w:type="gramStart"/>
-      <w:r>
-        <w:rPr>
-          <w:rFonts w:ascii="Courier New" w:hAnsi="Courier New" w:cs="Courier New"/>
-          <w:sz w:val="18"/>
-        </w:rPr>
-        <w:t>xfer-00.discovery.neu.edu:~</w:t>
-      </w:r>
-      <w:proofErr w:type="gramEnd"/>
-      <w:r>
-        <w:rPr>
-          <w:rFonts w:ascii="Courier New" w:hAnsi="Courier New" w:cs="Courier New"/>
-          <w:sz w:val="18"/>
-        </w:rPr>
-        <w:t>/</w:t>
-      </w:r>
-    </w:p>
-    <w:p>
-      <w:pPr>
-        <w:pStyle w:val="ListParagraph"/>
-        <w:numPr>
-          <w:ilvl w:val="3"/>
-          <w:numId w:val="12"/>
-        </w:numPr>
-        <w:jc w:val="both"/>
-        <w:rPr>
-          <w:rFonts w:ascii="Times New Roman" w:hAnsi="Times New Roman" w:cs="Times New Roman"/>
-        </w:rPr>
-      </w:pPr>
-      <w:r>
-        <w:rPr>
-          <w:rFonts w:ascii="Times New Roman" w:hAnsi="Times New Roman" w:cs="Times New Roman"/>
-        </w:rPr>
-        <w:t>The “~/” part means your home directory</w:t>
-      </w:r>
-    </w:p>
-    <w:p>
-      <w:pPr>
-        <w:pStyle w:val="ListParagraph"/>
-        <w:numPr>
-          <w:ilvl w:val="1"/>
-          <w:numId w:val="12"/>
-        </w:numPr>
-        <w:jc w:val="both"/>
-        <w:rPr>
-          <w:rFonts w:ascii="Times New Roman" w:hAnsi="Times New Roman" w:cs="Times New Roman"/>
-        </w:rPr>
-      </w:pPr>
-      <w:r>
-        <w:rPr>
-          <w:rFonts w:ascii="Times New Roman" w:hAnsi="Times New Roman" w:cs="Times New Roman"/>
-        </w:rPr>
-        <w:t>An example of this command:</w:t>
-      </w:r>
-    </w:p>
-    <w:p>
-      <w:pPr>
-        <w:ind w:left="360" w:firstLine="720"/>
-        <w:jc w:val="both"/>
-        <w:rPr>
-          <w:rFonts w:ascii="Courier New" w:hAnsi="Courier New" w:cs="Courier New"/>
-          <w:sz w:val="18"/>
-        </w:rPr>
-      </w:pPr>
-      <w:proofErr w:type="spellStart"/>
-      <w:r>
-        <w:rPr>
-          <w:rFonts w:ascii="Courier New" w:hAnsi="Courier New" w:cs="Courier New"/>
-          <w:sz w:val="18"/>
-        </w:rPr>
-        <w:t>scp</w:t>
-      </w:r>
-      <w:proofErr w:type="spellEnd"/>
-      <w:r>
-        <w:rPr>
-          <w:rFonts w:ascii="Courier New" w:hAnsi="Courier New" w:cs="Courier New"/>
-          <w:sz w:val="18"/>
-        </w:rPr>
-        <w:t xml:space="preserve"> /home/julian/file </w:t>
-      </w:r>
-      <w:proofErr w:type="gramStart"/>
-      <w:r>
-        <w:rPr>
-          <w:rFonts w:ascii="Courier New" w:hAnsi="Courier New" w:cs="Courier New"/>
-          <w:sz w:val="18"/>
-        </w:rPr>
-        <w:t>gutierrez.jul@xfer-00.discovery.neu.edu:~</w:t>
-      </w:r>
-      <w:proofErr w:type="gramEnd"/>
-      <w:r>
-        <w:rPr>
-          <w:rFonts w:ascii="Courier New" w:hAnsi="Courier New" w:cs="Courier New"/>
-          <w:sz w:val="18"/>
-        </w:rPr>
-        <w:t>/folder</w:t>
-      </w:r>
-      <w:r>
-        <w:rPr>
-          <w:rFonts w:ascii="Courier New" w:hAnsi="Courier New" w:cs="Courier New"/>
-          <w:sz w:val="18"/>
-        </w:rPr>
-        <w:t>/</w:t>
-      </w:r>
-    </w:p>
-    <w:p>
-      <w:pPr>
-        <w:rPr>
-          <w:rFonts w:ascii="Times New Roman" w:hAnsi="Times New Roman" w:cs="Times New Roman"/>
-        </w:rPr>
-      </w:pPr>
-      <w:r>
-        <w:rPr>
-          <w:rFonts w:ascii="Times New Roman" w:hAnsi="Times New Roman" w:cs="Times New Roman"/>
-        </w:rPr>
-        <w:br w:type="page"/>
-      </w:r>
-    </w:p>
-    <w:p>
-      <w:pPr>
-        <w:pStyle w:val="Heading1"/>
-        <w:rPr>
-          <w:rFonts w:ascii="Times New Roman" w:hAnsi="Times New Roman" w:cs="Times New Roman"/>
-          <w:color w:val="auto"/>
-        </w:rPr>
-      </w:pPr>
-      <w:r>
-        <w:rPr>
-          <w:rFonts w:ascii="Times New Roman" w:hAnsi="Times New Roman" w:cs="Times New Roman"/>
-          <w:color w:val="auto"/>
-        </w:rPr>
-        <w:lastRenderedPageBreak/>
         <w:t>How to use the Discovery Cluster</w:t>
       </w:r>
     </w:p>
@@ -1582,93 +169,37 @@
         <w:jc w:val="both"/>
         <w:rPr>
           <w:rFonts w:ascii="Times New Roman" w:eastAsia="Times New Roman" w:hAnsi="Times New Roman" w:cs="Times New Roman"/>
-          <w:szCs w:val="20"/>
-        </w:rPr>
-      </w:pPr>
-      <w:r>
-        <w:rPr>
-          <w:rFonts w:ascii="Times New Roman" w:eastAsia="Times New Roman" w:hAnsi="Times New Roman" w:cs="Times New Roman"/>
-          <w:szCs w:val="20"/>
-        </w:rPr>
-        <w:t xml:space="preserve">First time </w:t>
-      </w:r>
-      <w:r>
-        <w:rPr>
-          <w:rFonts w:ascii="Times New Roman" w:eastAsia="Times New Roman" w:hAnsi="Times New Roman" w:cs="Times New Roman"/>
-          <w:szCs w:val="20"/>
-        </w:rPr>
-        <w:t>accessing the discovery cluster (or using Putty)</w:t>
-      </w:r>
-    </w:p>
-    <w:p>
-      <w:pPr>
-        <w:pBdr>
-          <w:top w:val="single" w:sz="6" w:space="8" w:color="C6C9CC"/>
-          <w:left w:val="single" w:sz="6" w:space="8" w:color="C6C9CC"/>
-          <w:bottom w:val="single" w:sz="6" w:space="8" w:color="C6C9CC"/>
-          <w:right w:val="single" w:sz="6" w:space="8" w:color="C6C9CC"/>
-        </w:pBdr>
-        <w:shd w:val="clear" w:color="auto" w:fill="FFFFFF"/>
-        <w:tabs>
-          <w:tab w:val="left" w:pos="900"/>
-          <w:tab w:val="left" w:pos="1832"/>
-          <w:tab w:val="left" w:pos="2748"/>
-          <w:tab w:val="left" w:pos="3664"/>
-          <w:tab w:val="left" w:pos="4580"/>
-          <w:tab w:val="left" w:pos="5496"/>
-          <w:tab w:val="left" w:pos="6412"/>
-          <w:tab w:val="left" w:pos="7328"/>
-          <w:tab w:val="left" w:pos="8244"/>
-          <w:tab w:val="left" w:pos="9160"/>
-          <w:tab w:val="left" w:pos="10076"/>
-          <w:tab w:val="left" w:pos="10992"/>
-          <w:tab w:val="left" w:pos="11908"/>
-          <w:tab w:val="left" w:pos="12824"/>
-          <w:tab w:val="left" w:pos="13740"/>
-          <w:tab w:val="left" w:pos="14656"/>
-        </w:tabs>
-        <w:wordWrap w:val="0"/>
-        <w:spacing w:before="120" w:after="120" w:line="240" w:lineRule="auto"/>
-        <w:ind w:left="900" w:right="120" w:hanging="180"/>
-        <w:rPr>
-          <w:rFonts w:ascii="Courier New" w:eastAsia="Times New Roman" w:hAnsi="Courier New" w:cs="Courier New"/>
-          <w:sz w:val="20"/>
-          <w:szCs w:val="20"/>
-        </w:rPr>
-      </w:pPr>
-      <w:proofErr w:type="spellStart"/>
-      <w:r>
-        <w:rPr>
-          <w:rFonts w:ascii="Courier New" w:eastAsia="Times New Roman" w:hAnsi="Courier New" w:cs="Courier New"/>
-          <w:sz w:val="20"/>
-          <w:szCs w:val="20"/>
-        </w:rPr>
-        <w:t>ssh</w:t>
-      </w:r>
-      <w:proofErr w:type="spellEnd"/>
-      <w:r>
-        <w:rPr>
-          <w:rFonts w:ascii="Courier New" w:eastAsia="Times New Roman" w:hAnsi="Courier New" w:cs="Courier New"/>
-          <w:sz w:val="20"/>
-          <w:szCs w:val="20"/>
-        </w:rPr>
-        <w:t xml:space="preserve"> -X &lt;USERNAME&gt;@</w:t>
-      </w:r>
-      <w:r>
-        <w:rPr>
-          <w:rFonts w:ascii="Courier New" w:eastAsia="Times New Roman" w:hAnsi="Courier New" w:cs="Courier New"/>
-          <w:sz w:val="20"/>
-          <w:szCs w:val="20"/>
-        </w:rPr>
-        <w:t>login.</w:t>
-      </w:r>
-      <w:r>
-        <w:rPr>
-          <w:rFonts w:ascii="Courier New" w:eastAsia="Times New Roman" w:hAnsi="Courier New" w:cs="Courier New"/>
-          <w:sz w:val="20"/>
-          <w:szCs w:val="20"/>
-        </w:rPr>
-        <w:t>discovery.neu.edu</w:t>
+        </w:rPr>
+      </w:pPr>
+      <w:r>
+        <w:rPr>
+          <w:rFonts w:ascii="Times New Roman" w:eastAsia="Times New Roman" w:hAnsi="Times New Roman" w:cs="Times New Roman"/>
+        </w:rPr>
+        <w:t xml:space="preserve">We have been granted an exclusive partition (group of nodes) for us to work with. They are </w:t>
+      </w:r>
+      <w:r>
+        <w:rPr>
+          <w:rFonts w:ascii="Times New Roman" w:eastAsia="Times New Roman" w:hAnsi="Times New Roman" w:cs="Times New Roman"/>
+        </w:rPr>
+        <w:t>8</w:t>
+      </w:r>
+      <w:r>
+        <w:rPr>
+          <w:rFonts w:ascii="Times New Roman" w:eastAsia="Times New Roman" w:hAnsi="Times New Roman" w:cs="Times New Roman"/>
+        </w:rPr>
+        <w:t xml:space="preserve"> GPU nodes with K20 GPUs. This partition (gpu-course) is only available</w:t>
+      </w:r>
+      <w:r>
+        <w:rPr>
+          <w:rFonts w:ascii="Times New Roman" w:eastAsia="Times New Roman" w:hAnsi="Times New Roman" w:cs="Times New Roman"/>
+        </w:rPr>
+        <w:t xml:space="preserve"> 2 hours before and after our </w:t>
+      </w:r>
+      <w:r>
+        <w:rPr>
+          <w:rFonts w:ascii="Times New Roman" w:eastAsia="Times New Roman" w:hAnsi="Times New Roman" w:cs="Times New Roman"/>
+        </w:rPr>
+        <w:t>lab sessions. Access to this partition is only available to us.</w:t>
       </w:r>
     </w:p>
     <w:p>
@@ -1689,50 +220,31 @@
         <w:rPr>
           <w:rFonts w:ascii="Times New Roman" w:eastAsia="Times New Roman" w:hAnsi="Times New Roman" w:cs="Times New Roman"/>
         </w:rPr>
-        <w:t xml:space="preserve">After typing the password, this will take you to a </w:t>
-      </w:r>
-      <w:r>
-        <w:rPr>
-          <w:rFonts w:ascii="Times New Roman" w:eastAsia="Times New Roman" w:hAnsi="Times New Roman" w:cs="Times New Roman"/>
-        </w:rPr>
-        <w:t>login</w:t>
-      </w:r>
-      <w:r>
-        <w:rPr>
-          <w:rFonts w:ascii="Times New Roman" w:eastAsia="Times New Roman" w:hAnsi="Times New Roman" w:cs="Times New Roman"/>
-        </w:rPr>
-        <w:t xml:space="preserve"> node. </w:t>
-      </w:r>
-      <w:r>
-        <w:rPr>
-          <w:rFonts w:ascii="Times New Roman" w:eastAsia="Times New Roman" w:hAnsi="Times New Roman" w:cs="Times New Roman"/>
-          <w:b/>
-        </w:rPr>
-        <w:t>YOU SHOULD NOT</w:t>
-      </w:r>
-      <w:r>
-        <w:rPr>
-          <w:rFonts w:ascii="Times New Roman" w:eastAsia="Times New Roman" w:hAnsi="Times New Roman" w:cs="Times New Roman"/>
-        </w:rPr>
-        <w:t xml:space="preserve"> execute any work here. </w:t>
-      </w:r>
-      <w:r>
-        <w:rPr>
-          <w:rFonts w:ascii="Times New Roman" w:eastAsia="Times New Roman" w:hAnsi="Times New Roman" w:cs="Times New Roman"/>
-        </w:rPr>
-        <w:t xml:space="preserve">These nodes are meant to control the flow of users and shouldn’t be used for anything besides that (this means, no compiling/running code on them). You should </w:t>
-      </w:r>
-      <w:r>
-        <w:rPr>
-          <w:rFonts w:ascii="Times New Roman" w:eastAsia="Times New Roman" w:hAnsi="Times New Roman" w:cs="Times New Roman"/>
-        </w:rPr>
-        <w:t>only run code by requesting a node with a SLURM script or submitting an interactive node</w:t>
-      </w:r>
-      <w:r>
-        <w:rPr>
-          <w:rFonts w:ascii="Times New Roman" w:eastAsia="Times New Roman" w:hAnsi="Times New Roman" w:cs="Times New Roman"/>
-        </w:rPr>
-        <w:t xml:space="preserve"> (we will go into this shortly)</w:t>
+        <w:t>O</w:t>
+      </w:r>
+      <w:r>
+        <w:rPr>
+          <w:rFonts w:ascii="Times New Roman" w:eastAsia="Times New Roman" w:hAnsi="Times New Roman" w:cs="Times New Roman"/>
+        </w:rPr>
+        <w:t xml:space="preserve">utside of these times, you will have to submit your jobs to the </w:t>
+      </w:r>
+      <w:r>
+        <w:rPr>
+          <w:rFonts w:ascii="Times New Roman" w:eastAsia="Times New Roman" w:hAnsi="Times New Roman" w:cs="Times New Roman"/>
+        </w:rPr>
+        <w:t>gpu</w:t>
+      </w:r>
+      <w:r>
+        <w:rPr>
+          <w:rFonts w:ascii="Times New Roman" w:eastAsia="Times New Roman" w:hAnsi="Times New Roman" w:cs="Times New Roman"/>
+        </w:rPr>
+        <w:t xml:space="preserve"> partition</w:t>
+      </w:r>
+      <w:r>
+        <w:rPr>
+          <w:rFonts w:ascii="Times New Roman" w:eastAsia="Times New Roman" w:hAnsi="Times New Roman" w:cs="Times New Roman"/>
+        </w:rPr>
+        <w:t xml:space="preserve"> (available to all discovery users where it might be slow sometimes depending on how many people are using it)</w:t>
       </w:r>
       <w:r>
         <w:rPr>
@@ -1759,78 +271,6 @@
         <w:rPr>
           <w:rFonts w:ascii="Times New Roman" w:eastAsia="Times New Roman" w:hAnsi="Times New Roman" w:cs="Times New Roman"/>
         </w:rPr>
-        <w:t>We have been granted an exclusive partition (group of nodes) for us to work with. They are 16 GPU nodes with K20 GPUs. This partition (gpu-course) is only available from 5-9 pm during the dates when we have lab sessions. Access to this partition is only available to us.</w:t>
-      </w:r>
-    </w:p>
-    <w:p>
-      <w:pPr>
-        <w:pStyle w:val="ListParagraph"/>
-        <w:numPr>
-          <w:ilvl w:val="0"/>
-          <w:numId w:val="8"/>
-        </w:numPr>
-        <w:shd w:val="clear" w:color="auto" w:fill="FFFFFF"/>
-        <w:spacing w:after="30" w:line="240" w:lineRule="auto"/>
-        <w:jc w:val="both"/>
-        <w:rPr>
-          <w:rFonts w:ascii="Times New Roman" w:eastAsia="Times New Roman" w:hAnsi="Times New Roman" w:cs="Times New Roman"/>
-        </w:rPr>
-      </w:pPr>
-      <w:r>
-        <w:rPr>
-          <w:rFonts w:ascii="Times New Roman" w:eastAsia="Times New Roman" w:hAnsi="Times New Roman" w:cs="Times New Roman"/>
-        </w:rPr>
-        <w:t>O</w:t>
-      </w:r>
-      <w:r>
-        <w:rPr>
-          <w:rFonts w:ascii="Times New Roman" w:eastAsia="Times New Roman" w:hAnsi="Times New Roman" w:cs="Times New Roman"/>
-        </w:rPr>
-        <w:t xml:space="preserve">utside of these times, you will have to submit your jobs to the </w:t>
-      </w:r>
-      <w:r>
-        <w:rPr>
-          <w:rFonts w:ascii="Times New Roman" w:eastAsia="Times New Roman" w:hAnsi="Times New Roman" w:cs="Times New Roman"/>
-        </w:rPr>
-        <w:t>gpu</w:t>
-      </w:r>
-      <w:r>
-        <w:rPr>
-          <w:rFonts w:ascii="Times New Roman" w:eastAsia="Times New Roman" w:hAnsi="Times New Roman" w:cs="Times New Roman"/>
-        </w:rPr>
-        <w:t xml:space="preserve"> partition</w:t>
-      </w:r>
-      <w:r>
-        <w:rPr>
-          <w:rFonts w:ascii="Times New Roman" w:eastAsia="Times New Roman" w:hAnsi="Times New Roman" w:cs="Times New Roman"/>
-        </w:rPr>
-        <w:t xml:space="preserve"> (available to all discovery users where it might be slow sometimes depending on how many people are using it)</w:t>
-      </w:r>
-      <w:r>
-        <w:rPr>
-          <w:rFonts w:ascii="Times New Roman" w:eastAsia="Times New Roman" w:hAnsi="Times New Roman" w:cs="Times New Roman"/>
-        </w:rPr>
-        <w:t>.</w:t>
-      </w:r>
-    </w:p>
-    <w:p>
-      <w:pPr>
-        <w:pStyle w:val="ListParagraph"/>
-        <w:numPr>
-          <w:ilvl w:val="0"/>
-          <w:numId w:val="8"/>
-        </w:numPr>
-        <w:shd w:val="clear" w:color="auto" w:fill="FFFFFF"/>
-        <w:spacing w:after="30" w:line="240" w:lineRule="auto"/>
-        <w:jc w:val="both"/>
-        <w:rPr>
-          <w:rFonts w:ascii="Times New Roman" w:eastAsia="Times New Roman" w:hAnsi="Times New Roman" w:cs="Times New Roman"/>
-        </w:rPr>
-      </w:pPr>
-      <w:r>
-        <w:rPr>
-          <w:rFonts w:ascii="Times New Roman" w:eastAsia="Times New Roman" w:hAnsi="Times New Roman" w:cs="Times New Roman"/>
-        </w:rPr>
         <w:t xml:space="preserve">We are first going to setup the environment in the discovery cluster. We are going to store all our codes in </w:t>
       </w:r>
       <w:r>
@@ -1870,7 +310,7 @@
         </w:rPr>
         <w:t xml:space="preserve"> create their own folder in scratch by running this command:</w:t>
       </w:r>
-      <w:bookmarkStart w:id="5" w:name="OLE_LINK6"/>
+      <w:bookmarkStart w:id="1" w:name="OLE_LINK6"/>
     </w:p>
     <w:p>
       <w:pPr>
@@ -1925,25 +365,15 @@
           <w:sz w:val="20"/>
           <w:szCs w:val="20"/>
         </w:rPr>
-        <w:t xml:space="preserve"> /scratch/`</w:t>
-      </w:r>
-      <w:proofErr w:type="spellStart"/>
+        <w:t xml:space="preserve"> /scratch/</w:t>
+      </w:r>
       <w:r>
         <w:rPr>
           <w:rFonts w:ascii="Courier New" w:eastAsia="Times New Roman" w:hAnsi="Courier New" w:cs="Courier New"/>
           <w:sz w:val="20"/>
           <w:szCs w:val="20"/>
         </w:rPr>
-        <w:t>whoami</w:t>
-      </w:r>
-      <w:proofErr w:type="spellEnd"/>
-      <w:r>
-        <w:rPr>
-          <w:rFonts w:ascii="Courier New" w:eastAsia="Times New Roman" w:hAnsi="Courier New" w:cs="Courier New"/>
-          <w:sz w:val="20"/>
-          <w:szCs w:val="20"/>
-        </w:rPr>
-        <w:t>`</w:t>
+        <w:t>$USER</w:t>
       </w:r>
     </w:p>
     <w:p>
@@ -2013,7 +443,7 @@
         <w:t xml:space="preserve"> if you wrote code stored in scratch, you want to copy it back to your home directory as the data in /scratch might be removed after a couple of months.</w:t>
       </w:r>
     </w:p>
-    <w:bookmarkEnd w:id="5"/>
+    <w:bookmarkEnd w:id="1"/>
     <w:p>
       <w:pPr>
         <w:pStyle w:val="ListParagraph"/>
@@ -2386,7 +816,19 @@
         <w:rPr>
           <w:rFonts w:ascii="Times New Roman" w:eastAsia="Times New Roman" w:hAnsi="Times New Roman" w:cs="Times New Roman"/>
         </w:rPr>
-        <w:t>). You can do this by loading the necessary modules (</w:t>
+        <w:t>)</w:t>
+      </w:r>
+      <w:r>
+        <w:rPr>
+          <w:rFonts w:ascii="Times New Roman" w:eastAsia="Times New Roman" w:hAnsi="Times New Roman" w:cs="Times New Roman"/>
+        </w:rPr>
+        <w:t xml:space="preserve"> (In case you haven’t done so from our previous lab)</w:t>
+      </w:r>
+      <w:r>
+        <w:rPr>
+          <w:rFonts w:ascii="Times New Roman" w:eastAsia="Times New Roman" w:hAnsi="Times New Roman" w:cs="Times New Roman"/>
+        </w:rPr>
+        <w:t>. You can do this by loading the necessary modules (</w:t>
       </w:r>
       <w:proofErr w:type="spellStart"/>
       <w:r>
@@ -2443,6 +885,7 @@
         <w:rPr>
           <w:rFonts w:ascii="Times New Roman" w:eastAsia="Times New Roman" w:hAnsi="Times New Roman" w:cs="Times New Roman"/>
         </w:rPr>
+        <w:lastRenderedPageBreak/>
         <w:t>Open file using an editor</w:t>
       </w:r>
     </w:p>
@@ -2482,9 +925,9 @@
           <w:szCs w:val="20"/>
         </w:rPr>
       </w:pPr>
-      <w:bookmarkStart w:id="6" w:name="OLE_LINK10"/>
-      <w:bookmarkStart w:id="7" w:name="OLE_LINK9"/>
-      <w:bookmarkStart w:id="8" w:name="OLE_LINK4"/>
+      <w:bookmarkStart w:id="2" w:name="OLE_LINK10"/>
+      <w:bookmarkStart w:id="3" w:name="OLE_LINK9"/>
+      <w:bookmarkStart w:id="4" w:name="OLE_LINK4"/>
       <w:r>
         <w:rPr>
           <w:rFonts w:ascii="Courier New" w:eastAsia="Times New Roman" w:hAnsi="Courier New" w:cs="Courier New"/>
@@ -2504,9 +947,9 @@
       </w:r>
       <w:proofErr w:type="spellEnd"/>
     </w:p>
-    <w:bookmarkEnd w:id="6"/>
-    <w:bookmarkEnd w:id="7"/>
-    <w:bookmarkEnd w:id="8"/>
+    <w:bookmarkEnd w:id="2"/>
+    <w:bookmarkEnd w:id="3"/>
+    <w:bookmarkEnd w:id="4"/>
     <w:p>
       <w:pPr>
         <w:pStyle w:val="ListParagraph"/>
@@ -2560,26 +1003,74 @@
         <w:ind w:left="1440" w:right="120"/>
         <w:rPr>
           <w:rFonts w:ascii="Courier New" w:eastAsia="Times New Roman" w:hAnsi="Courier New" w:cs="Courier New"/>
+          <w:color w:val="333333"/>
+          <w:sz w:val="20"/>
+          <w:szCs w:val="20"/>
+        </w:rPr>
+      </w:pPr>
+      <w:r>
+        <w:rPr>
+          <w:rFonts w:ascii="Courier New" w:eastAsia="Times New Roman" w:hAnsi="Courier New" w:cs="Courier New"/>
+          <w:color w:val="000088"/>
+          <w:sz w:val="20"/>
+          <w:szCs w:val="20"/>
+        </w:rPr>
+        <w:t>module</w:t>
+      </w:r>
+      <w:r>
+        <w:rPr>
+          <w:rFonts w:ascii="Courier New" w:eastAsia="Times New Roman" w:hAnsi="Courier New" w:cs="Courier New"/>
           <w:color w:val="000000"/>
           <w:sz w:val="20"/>
           <w:szCs w:val="20"/>
         </w:rPr>
-      </w:pPr>
-      <w:bookmarkStart w:id="9" w:name="OLE_LINK8"/>
+        <w:t xml:space="preserve"> load </w:t>
+      </w:r>
+      <w:proofErr w:type="spellStart"/>
       <w:r>
         <w:rPr>
           <w:rFonts w:ascii="Courier New" w:eastAsia="Times New Roman" w:hAnsi="Courier New" w:cs="Courier New"/>
-          <w:color w:val="880000"/>
-          <w:sz w:val="20"/>
-          <w:szCs w:val="20"/>
-        </w:rPr>
-        <w:lastRenderedPageBreak/>
-        <w:t># Manually load the required modules</w:t>
-      </w:r>
-      <w:bookmarkEnd w:id="9"/>
-    </w:p>
-    <w:p>
-      <w:pPr>
+          <w:color w:val="000000"/>
+          <w:sz w:val="20"/>
+          <w:szCs w:val="20"/>
+        </w:rPr>
+        <w:t>cuda</w:t>
+      </w:r>
+      <w:proofErr w:type="spellEnd"/>
+      <w:r>
+        <w:rPr>
+          <w:rFonts w:ascii="Courier New" w:eastAsia="Times New Roman" w:hAnsi="Courier New" w:cs="Courier New"/>
+          <w:color w:val="666600"/>
+          <w:sz w:val="20"/>
+          <w:szCs w:val="20"/>
+        </w:rPr>
+        <w:t>/9.0</w:t>
+      </w:r>
+    </w:p>
+    <w:p>
+      <w:pPr>
+        <w:pStyle w:val="ListParagraph"/>
+        <w:numPr>
+          <w:ilvl w:val="1"/>
+          <w:numId w:val="8"/>
+        </w:numPr>
+        <w:shd w:val="clear" w:color="auto" w:fill="FFFFFF"/>
+        <w:spacing w:after="30" w:line="240" w:lineRule="auto"/>
+        <w:jc w:val="both"/>
+        <w:rPr>
+          <w:rFonts w:ascii="Times New Roman" w:eastAsia="Times New Roman" w:hAnsi="Times New Roman" w:cs="Times New Roman"/>
+        </w:rPr>
+      </w:pPr>
+      <w:r>
+        <w:rPr>
+          <w:rFonts w:ascii="Times New Roman" w:eastAsia="Times New Roman" w:hAnsi="Times New Roman" w:cs="Times New Roman"/>
+        </w:rPr>
+        <w:t>Reload the file.</w:t>
+      </w:r>
+    </w:p>
+    <w:p>
+      <w:pPr>
+        <w:pStyle w:val="ListParagraph"/>
         <w:pBdr>
           <w:top w:val="single" w:sz="6" w:space="8" w:color="C6C9CC"/>
           <w:left w:val="single" w:sz="6" w:space="8" w:color="C6C9CC"/>
@@ -2610,7 +1101,6 @@
         <w:ind w:left="1440" w:right="120"/>
         <w:rPr>
           <w:rFonts w:ascii="Courier New" w:eastAsia="Times New Roman" w:hAnsi="Courier New" w:cs="Courier New"/>
-          <w:color w:val="333333"/>
           <w:sz w:val="20"/>
           <w:szCs w:val="20"/>
         </w:rPr>
@@ -2618,41 +1108,31 @@
       <w:r>
         <w:rPr>
           <w:rFonts w:ascii="Courier New" w:eastAsia="Times New Roman" w:hAnsi="Courier New" w:cs="Courier New"/>
-          <w:color w:val="000088"/>
-          <w:sz w:val="20"/>
-          <w:szCs w:val="20"/>
-        </w:rPr>
-        <w:t>module</w:t>
-      </w:r>
+          <w:sz w:val="20"/>
+          <w:szCs w:val="20"/>
+        </w:rPr>
+        <w:t>source ~</w:t>
+      </w:r>
+      <w:proofErr w:type="gramStart"/>
       <w:r>
         <w:rPr>
           <w:rFonts w:ascii="Courier New" w:eastAsia="Times New Roman" w:hAnsi="Courier New" w:cs="Courier New"/>
-          <w:color w:val="000000"/>
-          <w:sz w:val="20"/>
-          <w:szCs w:val="20"/>
-        </w:rPr>
-        <w:t xml:space="preserve"> load </w:t>
+          <w:sz w:val="20"/>
+          <w:szCs w:val="20"/>
+        </w:rPr>
+        <w:t>/.</w:t>
       </w:r>
       <w:proofErr w:type="spellStart"/>
       <w:r>
         <w:rPr>
           <w:rFonts w:ascii="Courier New" w:eastAsia="Times New Roman" w:hAnsi="Courier New" w:cs="Courier New"/>
-          <w:color w:val="000000"/>
-          <w:sz w:val="20"/>
-          <w:szCs w:val="20"/>
-        </w:rPr>
-        <w:t>cuda</w:t>
+          <w:sz w:val="20"/>
+          <w:szCs w:val="20"/>
+        </w:rPr>
+        <w:t>bashrc</w:t>
       </w:r>
       <w:proofErr w:type="spellEnd"/>
-      <w:r>
-        <w:rPr>
-          <w:rFonts w:ascii="Courier New" w:eastAsia="Times New Roman" w:hAnsi="Courier New" w:cs="Courier New"/>
-          <w:color w:val="666600"/>
-          <w:sz w:val="20"/>
-          <w:szCs w:val="20"/>
-        </w:rPr>
-        <w:t>/9.0</w:t>
-      </w:r>
+      <w:proofErr w:type="gramEnd"/>
     </w:p>
     <w:p>
       <w:pPr>
@@ -2672,7 +1152,21 @@
         <w:rPr>
           <w:rFonts w:ascii="Times New Roman" w:eastAsia="Times New Roman" w:hAnsi="Times New Roman" w:cs="Times New Roman"/>
         </w:rPr>
-        <w:t>Reload the file.</w:t>
+        <w:t xml:space="preserve">You can confirm you did a good job by using the following command. It should display which modules you have loaded, and </w:t>
+      </w:r>
+      <w:proofErr w:type="spellStart"/>
+      <w:r>
+        <w:rPr>
+          <w:rFonts w:ascii="Times New Roman" w:eastAsia="Times New Roman" w:hAnsi="Times New Roman" w:cs="Times New Roman"/>
+        </w:rPr>
+        <w:t>cuda</w:t>
+      </w:r>
+      <w:proofErr w:type="spellEnd"/>
+      <w:r>
+        <w:rPr>
+          <w:rFonts w:ascii="Times New Roman" w:eastAsia="Times New Roman" w:hAnsi="Times New Roman" w:cs="Times New Roman"/>
+        </w:rPr>
+        <w:t>/9.0 should be one of them.</w:t>
       </w:r>
     </w:p>
     <w:p>
@@ -2717,36 +1211,8 @@
           <w:sz w:val="20"/>
           <w:szCs w:val="20"/>
         </w:rPr>
-        <w:t>source</w:t>
-      </w:r>
-      <w:r>
-        <w:rPr>
-          <w:rFonts w:ascii="Courier New" w:eastAsia="Times New Roman" w:hAnsi="Courier New" w:cs="Courier New"/>
-          <w:sz w:val="20"/>
-          <w:szCs w:val="20"/>
-        </w:rPr>
-        <w:t xml:space="preserve"> ~</w:t>
-      </w:r>
-      <w:proofErr w:type="gramStart"/>
-      <w:r>
-        <w:rPr>
-          <w:rFonts w:ascii="Courier New" w:eastAsia="Times New Roman" w:hAnsi="Courier New" w:cs="Courier New"/>
-          <w:sz w:val="20"/>
-          <w:szCs w:val="20"/>
-        </w:rPr>
-        <w:t>/.</w:t>
-      </w:r>
-      <w:proofErr w:type="spellStart"/>
-      <w:r>
-        <w:rPr>
-          <w:rFonts w:ascii="Courier New" w:eastAsia="Times New Roman" w:hAnsi="Courier New" w:cs="Courier New"/>
-          <w:sz w:val="20"/>
-          <w:szCs w:val="20"/>
-        </w:rPr>
-        <w:t>bashrc</w:t>
-      </w:r>
-      <w:proofErr w:type="spellEnd"/>
-      <w:proofErr w:type="gramEnd"/>
+        <w:t>module list</w:t>
+      </w:r>
     </w:p>
     <w:p>
       <w:pPr>
@@ -2871,7 +1337,7 @@
           <w:sz w:val="20"/>
           <w:szCs w:val="20"/>
         </w:rPr>
-        <w:t xml:space="preserve"> --export=ALL </w:t>
+        <w:t xml:space="preserve"> --export=ALL --partition=g</w:t>
       </w:r>
       <w:r>
         <w:rPr>
@@ -2880,9 +1346,8 @@
           <w:sz w:val="20"/>
           <w:szCs w:val="20"/>
         </w:rPr>
-        <w:t>-–reservation=</w:t>
-      </w:r>
-      <w:proofErr w:type="spellStart"/>
+        <w:t>eneral</w:t>
+      </w:r>
       <w:r>
         <w:rPr>
           <w:rFonts w:ascii="Courier New" w:eastAsia="Times New Roman" w:hAnsi="Courier New" w:cs="Courier New"/>
@@ -2890,44 +1355,7 @@
           <w:sz w:val="20"/>
           <w:szCs w:val="20"/>
         </w:rPr>
-        <w:t>gpu</w:t>
-      </w:r>
-      <w:proofErr w:type="spellEnd"/>
-      <w:r>
-        <w:rPr>
-          <w:rFonts w:ascii="Courier New" w:eastAsia="Times New Roman" w:hAnsi="Courier New" w:cs="Courier New"/>
-          <w:color w:val="000000"/>
-          <w:sz w:val="20"/>
-          <w:szCs w:val="20"/>
-        </w:rPr>
-        <w:t xml:space="preserve">-class </w:t>
-      </w:r>
-      <w:r>
-        <w:rPr>
-          <w:rFonts w:ascii="Courier New" w:eastAsia="Times New Roman" w:hAnsi="Courier New" w:cs="Courier New"/>
-          <w:color w:val="000000"/>
-          <w:sz w:val="20"/>
-          <w:szCs w:val="20"/>
-        </w:rPr>
-        <w:t>--partition=gpu --tasks-per-node 1 --nodes 1 --mem=2Gb --time=02:00:00 /bin/bash</w:t>
-      </w:r>
-      <w:r>
-        <w:rPr>
-          <w:rFonts w:ascii="Courier New" w:eastAsia="Times New Roman" w:hAnsi="Courier New" w:cs="Courier New"/>
-          <w:color w:val="000000"/>
-          <w:sz w:val="20"/>
-          <w:szCs w:val="20"/>
-        </w:rPr>
-        <w:t xml:space="preserve"> </w:t>
-      </w:r>
-      <w:r>
-        <w:rPr>
-          <w:rFonts w:ascii="Courier New" w:eastAsia="Times New Roman" w:hAnsi="Courier New" w:cs="Courier New"/>
-          <w:color w:val="880000"/>
-          <w:sz w:val="20"/>
-          <w:szCs w:val="20"/>
-        </w:rPr>
-        <w:t># Reserve the node</w:t>
+        <w:t xml:space="preserve"> --tasks-per-node 1 --nodes 1 --mem=2Gb --time=02:00:00 /bin/bash</w:t>
       </w:r>
     </w:p>
     <w:p>
@@ -3169,9 +1597,8 @@
           <w:sz w:val="20"/>
           <w:szCs w:val="20"/>
         </w:rPr>
-        <w:t xml:space="preserve">678595      </w:t>
-      </w:r>
-      <w:proofErr w:type="spellStart"/>
+        <w:t>678595   g</w:t>
+      </w:r>
       <w:r>
         <w:rPr>
           <w:rFonts w:ascii="Courier New" w:eastAsia="Times New Roman" w:hAnsi="Courier New" w:cs="Courier New"/>
@@ -3179,9 +1606,8 @@
           <w:sz w:val="20"/>
           <w:szCs w:val="20"/>
         </w:rPr>
-        <w:t>gpu</w:t>
-      </w:r>
-      <w:proofErr w:type="spellEnd"/>
+        <w:t>eneral</w:t>
+      </w:r>
       <w:r>
         <w:rPr>
           <w:rFonts w:ascii="Courier New" w:eastAsia="Times New Roman" w:hAnsi="Courier New" w:cs="Courier New"/>
@@ -3189,7 +1615,7 @@
           <w:sz w:val="20"/>
           <w:szCs w:val="20"/>
         </w:rPr>
-        <w:t xml:space="preserve">     bash </w:t>
+        <w:t xml:space="preserve">    bash </w:t>
       </w:r>
       <w:proofErr w:type="spellStart"/>
       <w:proofErr w:type="gramStart"/>
@@ -3270,13 +1696,37 @@
         <w:rPr>
           <w:rFonts w:ascii="Times New Roman" w:hAnsi="Times New Roman" w:cs="Times New Roman"/>
         </w:rPr>
-        <w:t>Remember, the node that we are connected to has a gpu,</w:t>
-      </w:r>
-      <w:r>
-        <w:rPr>
-          <w:rFonts w:ascii="Times New Roman" w:hAnsi="Times New Roman" w:cs="Times New Roman"/>
-        </w:rPr>
-        <w:t xml:space="preserve"> so a way to detect if the gpu is there is by running the “</w:t>
+        <w:t xml:space="preserve">Remember, the node that we are connected to </w:t>
+      </w:r>
+      <w:r>
+        <w:rPr>
+          <w:rFonts w:ascii="Times New Roman" w:hAnsi="Times New Roman" w:cs="Times New Roman"/>
+        </w:rPr>
+        <w:t>doesn’t have</w:t>
+      </w:r>
+      <w:r>
+        <w:rPr>
+          <w:rFonts w:ascii="Times New Roman" w:hAnsi="Times New Roman" w:cs="Times New Roman"/>
+        </w:rPr>
+        <w:t xml:space="preserve"> a gpu,</w:t>
+      </w:r>
+      <w:r>
+        <w:rPr>
+          <w:rFonts w:ascii="Times New Roman" w:hAnsi="Times New Roman" w:cs="Times New Roman"/>
+        </w:rPr>
+        <w:t xml:space="preserve"> </w:t>
+      </w:r>
+      <w:r>
+        <w:rPr>
+          <w:rFonts w:ascii="Times New Roman" w:hAnsi="Times New Roman" w:cs="Times New Roman"/>
+        </w:rPr>
+        <w:t>but</w:t>
+      </w:r>
+      <w:r>
+        <w:rPr>
+          <w:rFonts w:ascii="Times New Roman" w:hAnsi="Times New Roman" w:cs="Times New Roman"/>
+        </w:rPr>
+        <w:t xml:space="preserve"> a way to detect if the gpu is there is by running the “</w:t>
       </w:r>
       <w:proofErr w:type="spellStart"/>
       <w:r>
@@ -3312,6 +1762,34 @@
         </w:rPr>
         <w:t xml:space="preserve"> device in the machine)</w:t>
       </w:r>
+      <w:proofErr w:type="gramStart"/>
+      <w:r>
+        <w:rPr>
+          <w:rFonts w:ascii="Times New Roman" w:hAnsi="Times New Roman" w:cs="Times New Roman"/>
+        </w:rPr>
+        <w:t xml:space="preserve">. </w:t>
+      </w:r>
+      <w:proofErr w:type="gramEnd"/>
+      <w:r>
+        <w:rPr>
+          <w:rFonts w:ascii="Times New Roman" w:hAnsi="Times New Roman" w:cs="Times New Roman"/>
+        </w:rPr>
+        <w:t>We are going to run this command in a node with a GPU in it. Notice the --</w:t>
+      </w:r>
+      <w:proofErr w:type="spellStart"/>
+      <w:r>
+        <w:rPr>
+          <w:rFonts w:ascii="Times New Roman" w:hAnsi="Times New Roman" w:cs="Times New Roman"/>
+        </w:rPr>
+        <w:t>gres</w:t>
+      </w:r>
+      <w:proofErr w:type="spellEnd"/>
+      <w:r>
+        <w:rPr>
+          <w:rFonts w:ascii="Times New Roman" w:hAnsi="Times New Roman" w:cs="Times New Roman"/>
+        </w:rPr>
+        <w:t>=gpu:1 in the command, this means we are requesting a GPU resource from the node as well</w:t>
+      </w:r>
       <w:r>
         <w:rPr>
           <w:rFonts w:ascii="Times New Roman" w:hAnsi="Times New Roman" w:cs="Times New Roman"/>
@@ -3321,21 +1799,217 @@
     </w:p>
     <w:p>
       <w:pPr>
-        <w:ind w:left="360"/>
+        <w:pStyle w:val="ListParagraph"/>
+        <w:pBdr>
+          <w:top w:val="single" w:sz="6" w:space="8" w:color="C6C9CC"/>
+          <w:left w:val="single" w:sz="6" w:space="8" w:color="C6C9CC"/>
+          <w:bottom w:val="single" w:sz="6" w:space="8" w:color="C6C9CC"/>
+          <w:right w:val="single" w:sz="6" w:space="8" w:color="C6C9CC"/>
+        </w:pBdr>
+        <w:shd w:val="clear" w:color="auto" w:fill="FFFFFF"/>
+        <w:tabs>
+          <w:tab w:val="left" w:pos="916"/>
+          <w:tab w:val="left" w:pos="1832"/>
+          <w:tab w:val="left" w:pos="2748"/>
+          <w:tab w:val="left" w:pos="3664"/>
+          <w:tab w:val="left" w:pos="4580"/>
+          <w:tab w:val="left" w:pos="5496"/>
+          <w:tab w:val="left" w:pos="6412"/>
+          <w:tab w:val="left" w:pos="7328"/>
+          <w:tab w:val="left" w:pos="8244"/>
+          <w:tab w:val="left" w:pos="9160"/>
+          <w:tab w:val="left" w:pos="10076"/>
+          <w:tab w:val="left" w:pos="10992"/>
+          <w:tab w:val="left" w:pos="11908"/>
+          <w:tab w:val="left" w:pos="12824"/>
+          <w:tab w:val="left" w:pos="13740"/>
+          <w:tab w:val="left" w:pos="14656"/>
+        </w:tabs>
+        <w:wordWrap w:val="0"/>
+        <w:spacing w:before="120" w:after="120" w:line="240" w:lineRule="auto"/>
+        <w:ind w:right="120"/>
+        <w:rPr>
+          <w:rFonts w:ascii="Courier New" w:eastAsia="Times New Roman" w:hAnsi="Courier New" w:cs="Courier New"/>
+          <w:color w:val="000000"/>
+          <w:sz w:val="20"/>
+          <w:szCs w:val="20"/>
+        </w:rPr>
+      </w:pPr>
+      <w:proofErr w:type="spellStart"/>
+      <w:r>
+        <w:rPr>
+          <w:rFonts w:ascii="Courier New" w:eastAsia="Times New Roman" w:hAnsi="Courier New" w:cs="Courier New"/>
+          <w:color w:val="000000"/>
+          <w:sz w:val="20"/>
+          <w:szCs w:val="20"/>
+        </w:rPr>
+        <w:t>srun</w:t>
+      </w:r>
+      <w:proofErr w:type="spellEnd"/>
+      <w:r>
+        <w:rPr>
+          <w:rFonts w:ascii="Courier New" w:eastAsia="Times New Roman" w:hAnsi="Courier New" w:cs="Courier New"/>
+          <w:color w:val="000000"/>
+          <w:sz w:val="20"/>
+          <w:szCs w:val="20"/>
+        </w:rPr>
+        <w:t xml:space="preserve"> --partition=g</w:t>
+      </w:r>
+      <w:r>
+        <w:rPr>
+          <w:rFonts w:ascii="Courier New" w:eastAsia="Times New Roman" w:hAnsi="Courier New" w:cs="Courier New"/>
+          <w:color w:val="000000"/>
+          <w:sz w:val="20"/>
+          <w:szCs w:val="20"/>
+        </w:rPr>
+        <w:t>pu --reservation=gpu-class</w:t>
+      </w:r>
+      <w:r>
+        <w:rPr>
+          <w:rFonts w:ascii="Courier New" w:eastAsia="Times New Roman" w:hAnsi="Courier New" w:cs="Courier New"/>
+          <w:color w:val="000000"/>
+          <w:sz w:val="20"/>
+          <w:szCs w:val="20"/>
+        </w:rPr>
+        <w:t xml:space="preserve"> --nodes 1 --mem=2Gb --time=0</w:t>
+      </w:r>
+      <w:r>
+        <w:rPr>
+          <w:rFonts w:ascii="Courier New" w:eastAsia="Times New Roman" w:hAnsi="Courier New" w:cs="Courier New"/>
+          <w:color w:val="000000"/>
+          <w:sz w:val="20"/>
+          <w:szCs w:val="20"/>
+        </w:rPr>
+        <w:t>0</w:t>
+      </w:r>
+      <w:r>
+        <w:rPr>
+          <w:rFonts w:ascii="Courier New" w:eastAsia="Times New Roman" w:hAnsi="Courier New" w:cs="Courier New"/>
+          <w:color w:val="000000"/>
+          <w:sz w:val="20"/>
+          <w:szCs w:val="20"/>
+        </w:rPr>
+        <w:t>:00:</w:t>
+      </w:r>
+      <w:r>
+        <w:rPr>
+          <w:rFonts w:ascii="Courier New" w:eastAsia="Times New Roman" w:hAnsi="Courier New" w:cs="Courier New"/>
+          <w:color w:val="000000"/>
+          <w:sz w:val="20"/>
+          <w:szCs w:val="20"/>
+        </w:rPr>
+        <w:t>1</w:t>
+      </w:r>
+      <w:r>
+        <w:rPr>
+          <w:rFonts w:ascii="Courier New" w:eastAsia="Times New Roman" w:hAnsi="Courier New" w:cs="Courier New"/>
+          <w:color w:val="000000"/>
+          <w:sz w:val="20"/>
+          <w:szCs w:val="20"/>
+        </w:rPr>
+        <w:t xml:space="preserve">0 </w:t>
+      </w:r>
+      <w:r>
+        <w:rPr>
+          <w:rFonts w:ascii="Courier New" w:eastAsia="Times New Roman" w:hAnsi="Courier New" w:cs="Courier New"/>
+          <w:color w:val="000000"/>
+          <w:sz w:val="20"/>
+          <w:szCs w:val="20"/>
+        </w:rPr>
+        <w:t>--</w:t>
+      </w:r>
+      <w:proofErr w:type="spellStart"/>
+      <w:r>
+        <w:rPr>
+          <w:rFonts w:ascii="Courier New" w:eastAsia="Times New Roman" w:hAnsi="Courier New" w:cs="Courier New"/>
+          <w:color w:val="000000"/>
+          <w:sz w:val="20"/>
+          <w:szCs w:val="20"/>
+        </w:rPr>
+        <w:t>gres</w:t>
+      </w:r>
+      <w:proofErr w:type="spellEnd"/>
+      <w:r>
+        <w:rPr>
+          <w:rFonts w:ascii="Courier New" w:eastAsia="Times New Roman" w:hAnsi="Courier New" w:cs="Courier New"/>
+          <w:color w:val="000000"/>
+          <w:sz w:val="20"/>
+          <w:szCs w:val="20"/>
+        </w:rPr>
+        <w:t xml:space="preserve">=gpu:1 </w:t>
+      </w:r>
+      <w:proofErr w:type="spellStart"/>
+      <w:r>
+        <w:rPr>
+          <w:rFonts w:ascii="Courier New" w:eastAsia="Times New Roman" w:hAnsi="Courier New" w:cs="Courier New"/>
+          <w:color w:val="000000"/>
+          <w:sz w:val="20"/>
+          <w:szCs w:val="20"/>
+        </w:rPr>
+        <w:t>nvidia-smi</w:t>
+      </w:r>
+      <w:proofErr w:type="spellEnd"/>
+    </w:p>
+    <w:p>
+      <w:pPr>
+        <w:pStyle w:val="ListParagraph"/>
+        <w:numPr>
+          <w:ilvl w:val="0"/>
+          <w:numId w:val="8"/>
+        </w:numPr>
+        <w:shd w:val="clear" w:color="auto" w:fill="FFFFFF"/>
+        <w:spacing w:after="30" w:line="240" w:lineRule="auto"/>
+        <w:jc w:val="both"/>
+        <w:rPr>
+          <w:rFonts w:ascii="Times New Roman" w:eastAsia="Times New Roman" w:hAnsi="Times New Roman" w:cs="Times New Roman"/>
+        </w:rPr>
+      </w:pPr>
+      <w:r>
+        <w:rPr>
+          <w:rFonts w:ascii="Times New Roman" w:hAnsi="Times New Roman" w:cs="Times New Roman"/>
+        </w:rPr>
+        <w:t>The output should look similar to this</w:t>
+      </w:r>
+      <w:proofErr w:type="gramStart"/>
+      <w:r>
+        <w:rPr>
+          <w:rFonts w:ascii="Times New Roman" w:hAnsi="Times New Roman" w:cs="Times New Roman"/>
+        </w:rPr>
+        <w:t xml:space="preserve">. </w:t>
+      </w:r>
+      <w:proofErr w:type="gramEnd"/>
+      <w:r>
+        <w:rPr>
+          <w:rFonts w:ascii="Times New Roman" w:hAnsi="Times New Roman" w:cs="Times New Roman"/>
+        </w:rPr>
+        <w:t>Note that sometimes the command can take some time before it completes</w:t>
+      </w:r>
+      <w:r>
+        <w:rPr>
+          <w:rFonts w:ascii="Times New Roman" w:hAnsi="Times New Roman" w:cs="Times New Roman"/>
+        </w:rPr>
+        <w:t>:</w:t>
+      </w:r>
+    </w:p>
+    <w:p>
+      <w:pPr>
+        <w:shd w:val="clear" w:color="auto" w:fill="FFFFFF"/>
+        <w:spacing w:after="30" w:line="240" w:lineRule="auto"/>
         <w:jc w:val="center"/>
         <w:rPr>
-          <w:rFonts w:ascii="Times New Roman" w:hAnsi="Times New Roman" w:cs="Times New Roman"/>
+          <w:rFonts w:ascii="Times New Roman" w:eastAsia="Times New Roman" w:hAnsi="Times New Roman" w:cs="Times New Roman"/>
         </w:rPr>
       </w:pPr>
       <w:r>
         <w:rPr>
           <w:noProof/>
         </w:rPr>
+        <w:lastRenderedPageBreak/>
         <w:drawing>
-          <wp:inline distT="0" distB="0" distL="0" distR="0" wp14:anchorId="24161CE6" wp14:editId="7F5F651D">
-            <wp:extent cx="3309937" cy="413742"/>
-            <wp:effectExtent l="0" t="0" r="5080" b="5715"/>
-            <wp:docPr id="12" name="Picture 12"/>
+          <wp:inline distT="0" distB="0" distL="0" distR="0" wp14:anchorId="650695FF" wp14:editId="0FA97C2E">
+            <wp:extent cx="4166425" cy="1566862"/>
+            <wp:effectExtent l="0" t="0" r="5715" b="0"/>
+            <wp:docPr id="3" name="Picture 3"/>
             <wp:cNvGraphicFramePr>
               <a:graphicFrameLocks xmlns:a="http://schemas.openxmlformats.org/drawingml/2006/main" noChangeAspect="1"/>
             </wp:cNvGraphicFramePr>
@@ -3347,7 +2021,7 @@
                     <pic:cNvPicPr/>
                   </pic:nvPicPr>
                   <pic:blipFill>
-                    <a:blip r:embed="rId14"/>
+                    <a:blip r:embed="rId8"/>
                     <a:stretch>
                       <a:fillRect/>
                     </a:stretch>
@@ -3355,7 +2029,7 @@
                   <pic:spPr>
                     <a:xfrm>
                       <a:off x="0" y="0"/>
-                      <a:ext cx="3392376" cy="424047"/>
+                      <a:ext cx="4219889" cy="1586968"/>
                     </a:xfrm>
                     <a:prstGeom prst="rect">
                       <a:avLst/>
@@ -3370,11 +2044,6 @@
     </w:p>
     <w:p>
       <w:pPr>
-        <w:pStyle w:val="ListParagraph"/>
-        <w:numPr>
-          <w:ilvl w:val="0"/>
-          <w:numId w:val="8"/>
-        </w:numPr>
         <w:shd w:val="clear" w:color="auto" w:fill="FFFFFF"/>
         <w:spacing w:after="30" w:line="240" w:lineRule="auto"/>
         <w:jc w:val="both"/>
@@ -3382,82 +2051,6 @@
           <w:rFonts w:ascii="Times New Roman" w:eastAsia="Times New Roman" w:hAnsi="Times New Roman" w:cs="Times New Roman"/>
         </w:rPr>
       </w:pPr>
-      <w:r>
-        <w:rPr>
-          <w:rFonts w:ascii="Times New Roman" w:hAnsi="Times New Roman" w:cs="Times New Roman"/>
-        </w:rPr>
-        <w:t xml:space="preserve">The reason we get this is because even though we are connected to the node with a GPU in it, we didn’t reserve the GPU in the </w:t>
-      </w:r>
-      <w:proofErr w:type="spellStart"/>
-      <w:r>
-        <w:rPr>
-          <w:rFonts w:ascii="Times New Roman" w:hAnsi="Times New Roman" w:cs="Times New Roman"/>
-        </w:rPr>
-        <w:t>srun</w:t>
-      </w:r>
-      <w:proofErr w:type="spellEnd"/>
-      <w:r>
-        <w:rPr>
-          <w:rFonts w:ascii="Times New Roman" w:hAnsi="Times New Roman" w:cs="Times New Roman"/>
-        </w:rPr>
-        <w:t xml:space="preserve"> command. We will leave access to the GPU </w:t>
-      </w:r>
-      <w:r>
-        <w:rPr>
-          <w:rFonts w:ascii="Times New Roman" w:hAnsi="Times New Roman" w:cs="Times New Roman"/>
-        </w:rPr>
-        <w:t xml:space="preserve">only </w:t>
-      </w:r>
-      <w:r>
-        <w:rPr>
-          <w:rFonts w:ascii="Times New Roman" w:hAnsi="Times New Roman" w:cs="Times New Roman"/>
-        </w:rPr>
-        <w:t xml:space="preserve">for </w:t>
-      </w:r>
-      <w:r>
-        <w:rPr>
-          <w:rFonts w:ascii="Times New Roman" w:hAnsi="Times New Roman" w:cs="Times New Roman"/>
-        </w:rPr>
-        <w:t xml:space="preserve">the code runs that will </w:t>
-      </w:r>
-      <w:proofErr w:type="gramStart"/>
-      <w:r>
-        <w:rPr>
-          <w:rFonts w:ascii="Times New Roman" w:hAnsi="Times New Roman" w:cs="Times New Roman"/>
-        </w:rPr>
-        <w:t>actually be</w:t>
-      </w:r>
-      <w:proofErr w:type="gramEnd"/>
-      <w:r>
-        <w:rPr>
-          <w:rFonts w:ascii="Times New Roman" w:hAnsi="Times New Roman" w:cs="Times New Roman"/>
-        </w:rPr>
-        <w:t xml:space="preserve"> using the GPU </w:t>
-      </w:r>
-      <w:r>
-        <w:rPr>
-          <w:rFonts w:ascii="Times New Roman" w:eastAsia="Times New Roman" w:hAnsi="Times New Roman" w:cs="Times New Roman"/>
-        </w:rPr>
-        <w:t xml:space="preserve">by using </w:t>
-      </w:r>
-      <w:r>
-        <w:rPr>
-          <w:rFonts w:ascii="Times New Roman" w:eastAsia="Times New Roman" w:hAnsi="Times New Roman" w:cs="Times New Roman"/>
-        </w:rPr>
-        <w:t>batch submission, requesting 1 core and 1 GPU, each</w:t>
-      </w:r>
-      <w:r>
-        <w:rPr>
-          <w:rFonts w:ascii="Times New Roman" w:eastAsia="Times New Roman" w:hAnsi="Times New Roman" w:cs="Times New Roman"/>
-        </w:rPr>
-        <w:t xml:space="preserve"> (we will look at this later on)</w:t>
-      </w:r>
-      <w:r>
-        <w:rPr>
-          <w:rFonts w:ascii="Times New Roman" w:eastAsia="Times New Roman" w:hAnsi="Times New Roman" w:cs="Times New Roman"/>
-        </w:rPr>
-        <w:t>.</w:t>
-      </w:r>
     </w:p>
     <w:p>
       <w:pPr>
@@ -3468,16 +2061,6 @@
           <w:rFonts w:ascii="Times New Roman" w:eastAsia="Times New Roman" w:hAnsi="Times New Roman" w:cs="Times New Roman"/>
         </w:rPr>
       </w:pPr>
-    </w:p>
-    <w:p>
-      <w:pPr>
-        <w:shd w:val="clear" w:color="auto" w:fill="FFFFFF"/>
-        <w:spacing w:after="30" w:line="240" w:lineRule="auto"/>
-        <w:jc w:val="both"/>
-        <w:rPr>
-          <w:rFonts w:ascii="Times New Roman" w:eastAsia="Times New Roman" w:hAnsi="Times New Roman" w:cs="Times New Roman"/>
-        </w:rPr>
-      </w:pPr>
       <w:r>
         <w:rPr>
           <w:rFonts w:ascii="Times New Roman" w:eastAsia="Times New Roman" w:hAnsi="Times New Roman" w:cs="Times New Roman"/>
@@ -3498,7 +2081,19 @@
         <w:rPr>
           <w:rFonts w:ascii="Times New Roman" w:eastAsia="Times New Roman" w:hAnsi="Times New Roman" w:cs="Times New Roman"/>
         </w:rPr>
-        <w:t xml:space="preserve"> When you are done with everything, type the following command to make the </w:t>
+        <w:t> </w:t>
+      </w:r>
+      <w:r>
+        <w:rPr>
+          <w:rFonts w:ascii="Times New Roman" w:eastAsia="Times New Roman" w:hAnsi="Times New Roman" w:cs="Times New Roman"/>
+        </w:rPr>
+        <w:t>Don’t do this now! W</w:t>
+      </w:r>
+      <w:r>
+        <w:rPr>
+          <w:rFonts w:ascii="Times New Roman" w:eastAsia="Times New Roman" w:hAnsi="Times New Roman" w:cs="Times New Roman"/>
+        </w:rPr>
+        <w:t xml:space="preserve">hen you are done with everything, type the following command to make the </w:t>
       </w:r>
       <w:r>
         <w:rPr>
@@ -3676,27 +2271,33 @@
         <w:jc w:val="both"/>
         <w:rPr>
           <w:rFonts w:ascii="Courier New" w:hAnsi="Courier New" w:cs="Courier New"/>
-        </w:rPr>
-      </w:pPr>
-      <w:r>
-        <w:rPr>
-          <w:rFonts w:ascii="Courier New" w:hAnsi="Courier New" w:cs="Courier New"/>
-        </w:rPr>
-        <w:t>cd /scratch/`</w:t>
-      </w:r>
-      <w:proofErr w:type="spellStart"/>
-      <w:r>
-        <w:rPr>
-          <w:rFonts w:ascii="Courier New" w:hAnsi="Courier New" w:cs="Courier New"/>
-        </w:rPr>
-        <w:t>whoami</w:t>
-      </w:r>
-      <w:proofErr w:type="spellEnd"/>
-      <w:r>
-        <w:rPr>
-          <w:rFonts w:ascii="Courier New" w:hAnsi="Courier New" w:cs="Courier New"/>
-        </w:rPr>
-        <w:t>`/</w:t>
+          <w:sz w:val="20"/>
+          <w:szCs w:val="20"/>
+        </w:rPr>
+      </w:pPr>
+      <w:r>
+        <w:rPr>
+          <w:rFonts w:ascii="Courier New" w:hAnsi="Courier New" w:cs="Courier New"/>
+          <w:sz w:val="20"/>
+          <w:szCs w:val="20"/>
+        </w:rPr>
+        <w:t>cd /scratch/</w:t>
+      </w:r>
+      <w:r>
+        <w:rPr>
+          <w:rFonts w:ascii="Courier New" w:hAnsi="Courier New" w:cs="Courier New"/>
+          <w:sz w:val="20"/>
+          <w:szCs w:val="20"/>
+        </w:rPr>
+        <w:t>$USER</w:t>
+      </w:r>
+      <w:r>
+        <w:rPr>
+          <w:rFonts w:ascii="Courier New" w:hAnsi="Courier New" w:cs="Courier New"/>
+          <w:sz w:val="20"/>
+          <w:szCs w:val="20"/>
+        </w:rPr>
+        <w:t>/</w:t>
       </w:r>
     </w:p>
     <w:p>
@@ -3706,12 +2307,16 @@
         <w:jc w:val="both"/>
         <w:rPr>
           <w:rFonts w:ascii="Courier New" w:hAnsi="Courier New" w:cs="Courier New"/>
+          <w:sz w:val="20"/>
+          <w:szCs w:val="20"/>
         </w:rPr>
       </w:pPr>
       <w:proofErr w:type="spellStart"/>
       <w:r>
         <w:rPr>
           <w:rFonts w:ascii="Courier New" w:hAnsi="Courier New" w:cs="Courier New"/>
+          <w:sz w:val="20"/>
+          <w:szCs w:val="20"/>
         </w:rPr>
         <w:t>mkdir</w:t>
       </w:r>
@@ -3719,8 +2324,34 @@
       <w:r>
         <w:rPr>
           <w:rFonts w:ascii="Courier New" w:hAnsi="Courier New" w:cs="Courier New"/>
-        </w:rPr>
-        <w:t xml:space="preserve"> GPUClass18</w:t>
+          <w:sz w:val="20"/>
+          <w:szCs w:val="20"/>
+        </w:rPr>
+        <w:t xml:space="preserve"> GPUClass</w:t>
+      </w:r>
+      <w:r>
+        <w:rPr>
+          <w:rFonts w:ascii="Courier New" w:hAnsi="Courier New" w:cs="Courier New"/>
+          <w:sz w:val="20"/>
+          <w:szCs w:val="20"/>
+        </w:rPr>
+        <w:t>S</w:t>
+      </w:r>
+      <w:r>
+        <w:rPr>
+          <w:rFonts w:ascii="Courier New" w:hAnsi="Courier New" w:cs="Courier New"/>
+          <w:sz w:val="20"/>
+          <w:szCs w:val="20"/>
+        </w:rPr>
+        <w:t>1</w:t>
+      </w:r>
+      <w:r>
+        <w:rPr>
+          <w:rFonts w:ascii="Courier New" w:hAnsi="Courier New" w:cs="Courier New"/>
+          <w:sz w:val="20"/>
+          <w:szCs w:val="20"/>
+        </w:rPr>
+        <w:t>9</w:t>
       </w:r>
     </w:p>
     <w:p>
@@ -3730,13 +2361,41 @@
         <w:jc w:val="both"/>
         <w:rPr>
           <w:rFonts w:ascii="Courier New" w:hAnsi="Courier New" w:cs="Courier New"/>
-        </w:rPr>
-      </w:pPr>
-      <w:r>
-        <w:rPr>
-          <w:rFonts w:ascii="Courier New" w:hAnsi="Courier New" w:cs="Courier New"/>
-        </w:rPr>
-        <w:t>cd GPUClass18</w:t>
+          <w:sz w:val="20"/>
+          <w:szCs w:val="20"/>
+        </w:rPr>
+      </w:pPr>
+      <w:r>
+        <w:rPr>
+          <w:rFonts w:ascii="Courier New" w:hAnsi="Courier New" w:cs="Courier New"/>
+          <w:sz w:val="20"/>
+          <w:szCs w:val="20"/>
+        </w:rPr>
+        <w:t>cd GPUClass</w:t>
+      </w:r>
+      <w:r>
+        <w:rPr>
+          <w:rFonts w:ascii="Courier New" w:hAnsi="Courier New" w:cs="Courier New"/>
+          <w:sz w:val="20"/>
+          <w:szCs w:val="20"/>
+        </w:rPr>
+        <w:t>S</w:t>
+      </w:r>
+      <w:r>
+        <w:rPr>
+          <w:rFonts w:ascii="Courier New" w:hAnsi="Courier New" w:cs="Courier New"/>
+          <w:sz w:val="20"/>
+          <w:szCs w:val="20"/>
+        </w:rPr>
+        <w:t>1</w:t>
+      </w:r>
+      <w:r>
+        <w:rPr>
+          <w:rFonts w:ascii="Courier New" w:hAnsi="Courier New" w:cs="Courier New"/>
+          <w:sz w:val="20"/>
+          <w:szCs w:val="20"/>
+        </w:rPr>
+        <w:t>9</w:t>
       </w:r>
     </w:p>
     <w:p>
@@ -3747,12 +2406,14 @@
         <w:rPr>
           <w:rFonts w:ascii="Courier New" w:hAnsi="Courier New" w:cs="Courier New"/>
           <w:sz w:val="20"/>
-        </w:rPr>
-      </w:pPr>
-      <w:r>
-        <w:rPr>
-          <w:rFonts w:ascii="Courier New" w:hAnsi="Courier New" w:cs="Courier New"/>
-          <w:sz w:val="20"/>
+          <w:szCs w:val="20"/>
+        </w:rPr>
+      </w:pPr>
+      <w:r>
+        <w:rPr>
+          <w:rFonts w:ascii="Courier New" w:hAnsi="Courier New" w:cs="Courier New"/>
+          <w:sz w:val="20"/>
+          <w:szCs w:val="20"/>
         </w:rPr>
         <w:t xml:space="preserve">cp -r </w:t>
       </w:r>
@@ -3760,6 +2421,7 @@
         <w:rPr>
           <w:rFonts w:ascii="Courier New" w:hAnsi="Courier New" w:cs="Courier New"/>
           <w:sz w:val="20"/>
+          <w:szCs w:val="20"/>
         </w:rPr>
         <w:t>/scratch/</w:t>
       </w:r>
@@ -3768,6 +2430,7 @@
         <w:rPr>
           <w:rFonts w:ascii="Courier New" w:hAnsi="Courier New" w:cs="Courier New"/>
           <w:sz w:val="20"/>
+          <w:szCs w:val="20"/>
         </w:rPr>
         <w:t>gutierrez.jul</w:t>
       </w:r>
@@ -3776,6 +2439,7 @@
         <w:rPr>
           <w:rFonts w:ascii="Courier New" w:hAnsi="Courier New" w:cs="Courier New"/>
           <w:sz w:val="20"/>
+          <w:szCs w:val="20"/>
         </w:rPr>
         <w:t>/GPUClass</w:t>
       </w:r>
@@ -3783,39 +2447,58 @@
         <w:rPr>
           <w:rFonts w:ascii="Courier New" w:hAnsi="Courier New" w:cs="Courier New"/>
           <w:sz w:val="20"/>
-        </w:rPr>
-        <w:t>18</w:t>
-      </w:r>
-      <w:r>
-        <w:rPr>
-          <w:rFonts w:ascii="Courier New" w:hAnsi="Courier New" w:cs="Courier New"/>
-          <w:sz w:val="20"/>
-        </w:rPr>
-        <w:t>/HOL1</w:t>
-      </w:r>
-      <w:proofErr w:type="gramStart"/>
-      <w:r>
-        <w:rPr>
-          <w:rFonts w:ascii="Courier New" w:hAnsi="Courier New" w:cs="Courier New"/>
-          <w:sz w:val="20"/>
-        </w:rPr>
-        <w:t>/</w:t>
-      </w:r>
-      <w:r>
-        <w:rPr>
-          <w:rFonts w:ascii="Courier New" w:hAnsi="Courier New" w:cs="Courier New"/>
-          <w:sz w:val="20"/>
-        </w:rPr>
-        <w:t xml:space="preserve"> </w:t>
-      </w:r>
-      <w:r>
-        <w:rPr>
-          <w:rFonts w:ascii="Courier New" w:hAnsi="Courier New" w:cs="Courier New"/>
-          <w:sz w:val="20"/>
+          <w:szCs w:val="20"/>
+        </w:rPr>
+        <w:t>S</w:t>
+      </w:r>
+      <w:r>
+        <w:rPr>
+          <w:rFonts w:ascii="Courier New" w:hAnsi="Courier New" w:cs="Courier New"/>
+          <w:sz w:val="20"/>
+          <w:szCs w:val="20"/>
+        </w:rPr>
+        <w:t>1</w:t>
+      </w:r>
+      <w:r>
+        <w:rPr>
+          <w:rFonts w:ascii="Courier New" w:hAnsi="Courier New" w:cs="Courier New"/>
+          <w:sz w:val="20"/>
+          <w:szCs w:val="20"/>
+        </w:rPr>
+        <w:t>9</w:t>
+      </w:r>
+      <w:r>
+        <w:rPr>
+          <w:rFonts w:ascii="Courier New" w:hAnsi="Courier New" w:cs="Courier New"/>
+          <w:sz w:val="20"/>
+          <w:szCs w:val="20"/>
+        </w:rPr>
+        <w:t>/HOL</w:t>
+      </w:r>
+      <w:r>
+        <w:rPr>
+          <w:rFonts w:ascii="Courier New" w:hAnsi="Courier New" w:cs="Courier New"/>
+          <w:sz w:val="20"/>
+          <w:szCs w:val="20"/>
+        </w:rPr>
+        <w:t>2</w:t>
+      </w:r>
+      <w:r>
+        <w:rPr>
+          <w:rFonts w:ascii="Courier New" w:hAnsi="Courier New" w:cs="Courier New"/>
+          <w:sz w:val="20"/>
+          <w:szCs w:val="20"/>
+        </w:rPr>
+        <w:t xml:space="preserve">/ </w:t>
+      </w:r>
+      <w:r>
+        <w:rPr>
+          <w:rFonts w:ascii="Courier New" w:hAnsi="Courier New" w:cs="Courier New"/>
+          <w:sz w:val="20"/>
+          <w:szCs w:val="20"/>
         </w:rPr>
         <w:t>.</w:t>
       </w:r>
-      <w:proofErr w:type="gramEnd"/>
     </w:p>
     <w:p>
       <w:pPr>
@@ -3825,12 +2508,14 @@
         <w:rPr>
           <w:rFonts w:ascii="Courier New" w:hAnsi="Courier New" w:cs="Courier New"/>
           <w:sz w:val="20"/>
-        </w:rPr>
-      </w:pPr>
-      <w:r>
-        <w:rPr>
-          <w:rFonts w:ascii="Courier New" w:hAnsi="Courier New" w:cs="Courier New"/>
-          <w:sz w:val="20"/>
+          <w:szCs w:val="20"/>
+        </w:rPr>
+      </w:pPr>
+      <w:r>
+        <w:rPr>
+          <w:rFonts w:ascii="Courier New" w:hAnsi="Courier New" w:cs="Courier New"/>
+          <w:sz w:val="20"/>
+          <w:szCs w:val="20"/>
         </w:rPr>
         <w:t xml:space="preserve">cd </w:t>
       </w:r>
@@ -3838,37 +2523,45 @@
         <w:rPr>
           <w:rFonts w:ascii="Courier New" w:hAnsi="Courier New" w:cs="Courier New"/>
           <w:sz w:val="20"/>
-        </w:rPr>
-        <w:t>HOL1/</w:t>
-      </w:r>
-    </w:p>
-    <w:p>
-      <w:pPr>
-        <w:spacing w:after="0"/>
+          <w:szCs w:val="20"/>
+        </w:rPr>
+        <w:t>HOL</w:t>
+      </w:r>
+      <w:r>
+        <w:rPr>
+          <w:rFonts w:ascii="Courier New" w:hAnsi="Courier New" w:cs="Courier New"/>
+          <w:sz w:val="20"/>
+          <w:szCs w:val="20"/>
+        </w:rPr>
+        <w:t>2</w:t>
+      </w:r>
+      <w:r>
+        <w:rPr>
+          <w:rFonts w:ascii="Courier New" w:hAnsi="Courier New" w:cs="Courier New"/>
+          <w:sz w:val="20"/>
+          <w:szCs w:val="20"/>
+        </w:rPr>
+        <w:t>/</w:t>
+      </w:r>
+    </w:p>
+    <w:p>
+      <w:pPr>
         <w:ind w:left="720"/>
         <w:jc w:val="both"/>
         <w:rPr>
           <w:rFonts w:ascii="Courier New" w:hAnsi="Courier New" w:cs="Courier New"/>
           <w:sz w:val="20"/>
-        </w:rPr>
-      </w:pPr>
-      <w:r>
-        <w:rPr>
-          <w:rFonts w:ascii="Courier New" w:hAnsi="Courier New" w:cs="Courier New"/>
-          <w:sz w:val="20"/>
+          <w:szCs w:val="20"/>
+        </w:rPr>
+      </w:pPr>
+      <w:r>
+        <w:rPr>
+          <w:rFonts w:ascii="Courier New" w:hAnsi="Courier New" w:cs="Courier New"/>
+          <w:sz w:val="20"/>
+          <w:szCs w:val="20"/>
         </w:rPr>
         <w:t>vim VectorAdd.cu</w:t>
       </w:r>
-    </w:p>
-    <w:p>
-      <w:pPr>
-        <w:spacing w:after="0"/>
-        <w:jc w:val="both"/>
-        <w:rPr>
-          <w:rFonts w:ascii="Courier New" w:hAnsi="Courier New" w:cs="Courier New"/>
-          <w:sz w:val="20"/>
-        </w:rPr>
-      </w:pPr>
     </w:p>
     <w:p>
       <w:pPr>
@@ -3967,11 +2660,24 @@
         <w:rPr>
           <w:rFonts w:ascii="Times New Roman" w:hAnsi="Times New Roman" w:cs="Times New Roman"/>
         </w:rPr>
-        <w:t>The following are the templates for the commands that you’ll need:</w:t>
-      </w:r>
-    </w:p>
-    <w:p>
-      <w:pPr>
+        <w:t>The following are the templates for the commands that you’ll need</w:t>
+      </w:r>
+      <w:r>
+        <w:rPr>
+          <w:rFonts w:ascii="Times New Roman" w:hAnsi="Times New Roman" w:cs="Times New Roman"/>
+        </w:rPr>
+        <w:t xml:space="preserve"> (based on what we saw in the previous class)</w:t>
+      </w:r>
+      <w:r>
+        <w:rPr>
+          <w:rFonts w:ascii="Times New Roman" w:hAnsi="Times New Roman" w:cs="Times New Roman"/>
+        </w:rPr>
+        <w:t>:</w:t>
+      </w:r>
+    </w:p>
+    <w:p>
+      <w:pPr>
+        <w:spacing w:after="0" w:line="240" w:lineRule="auto"/>
         <w:ind w:left="720"/>
         <w:jc w:val="both"/>
         <w:rPr>
@@ -4062,6 +2768,7 @@
     </w:p>
     <w:p>
       <w:pPr>
+        <w:spacing w:after="0" w:line="240" w:lineRule="auto"/>
         <w:ind w:left="720"/>
         <w:jc w:val="both"/>
         <w:rPr>
@@ -4184,6 +2891,7 @@
     </w:p>
     <w:p>
       <w:pPr>
+        <w:spacing w:after="0" w:line="240" w:lineRule="auto"/>
         <w:ind w:left="720" w:firstLine="720"/>
         <w:jc w:val="both"/>
         <w:rPr>
@@ -4226,6 +2934,7 @@
     </w:p>
     <w:p>
       <w:pPr>
+        <w:spacing w:after="0" w:line="240" w:lineRule="auto"/>
         <w:ind w:left="720"/>
         <w:jc w:val="both"/>
         <w:rPr>
@@ -4268,6 +2977,7 @@
     </w:p>
     <w:p>
       <w:pPr>
+        <w:spacing w:line="240" w:lineRule="auto"/>
         <w:ind w:left="720"/>
         <w:jc w:val="both"/>
         <w:rPr>
@@ -4481,7 +3191,122 @@
         </w:rPr>
         <w:t>.</w:t>
       </w:r>
-    </w:p>
+      <w:r>
+        <w:rPr>
+          <w:rFonts w:ascii="Times New Roman" w:hAnsi="Times New Roman" w:cs="Times New Roman"/>
+        </w:rPr>
+        <w:t xml:space="preserve"> </w:t>
+      </w:r>
+      <w:r>
+        <w:rPr>
+          <w:rFonts w:ascii="Times New Roman" w:hAnsi="Times New Roman" w:cs="Times New Roman"/>
+        </w:rPr>
+        <w:t xml:space="preserve">To run the code, we </w:t>
+      </w:r>
+      <w:r>
+        <w:rPr>
+          <w:rFonts w:ascii="Times New Roman" w:hAnsi="Times New Roman" w:cs="Times New Roman"/>
+        </w:rPr>
+        <w:t>must</w:t>
+      </w:r>
+      <w:r>
+        <w:rPr>
+          <w:rFonts w:ascii="Times New Roman" w:hAnsi="Times New Roman" w:cs="Times New Roman"/>
+        </w:rPr>
+        <w:t xml:space="preserve"> submit </w:t>
+      </w:r>
+      <w:r>
+        <w:rPr>
+          <w:rFonts w:ascii="Times New Roman" w:hAnsi="Times New Roman" w:cs="Times New Roman"/>
+        </w:rPr>
+        <w:t>a</w:t>
+      </w:r>
+      <w:r>
+        <w:rPr>
+          <w:rFonts w:ascii="Times New Roman" w:hAnsi="Times New Roman" w:cs="Times New Roman"/>
+        </w:rPr>
+        <w:t xml:space="preserve"> job to use the GPU. The script we will use is the one in the folder named </w:t>
+      </w:r>
+      <w:proofErr w:type="spellStart"/>
+      <w:r>
+        <w:rPr>
+          <w:rFonts w:ascii="Times New Roman" w:hAnsi="Times New Roman" w:cs="Times New Roman"/>
+        </w:rPr>
+        <w:t>exec.bash</w:t>
+      </w:r>
+      <w:proofErr w:type="spellEnd"/>
+      <w:r>
+        <w:rPr>
+          <w:rFonts w:ascii="Times New Roman" w:hAnsi="Times New Roman" w:cs="Times New Roman"/>
+        </w:rPr>
+        <w:t xml:space="preserve">. </w:t>
+      </w:r>
+      <w:r>
+        <w:rPr>
+          <w:rFonts w:ascii="Times New Roman" w:hAnsi="Times New Roman" w:cs="Times New Roman"/>
+        </w:rPr>
+        <w:t>Look</w:t>
+      </w:r>
+      <w:r>
+        <w:rPr>
+          <w:rFonts w:ascii="Times New Roman" w:hAnsi="Times New Roman" w:cs="Times New Roman"/>
+        </w:rPr>
+        <w:t xml:space="preserve"> at what it does and</w:t>
+      </w:r>
+      <w:r>
+        <w:rPr>
+          <w:rFonts w:ascii="Times New Roman" w:hAnsi="Times New Roman" w:cs="Times New Roman"/>
+        </w:rPr>
+        <w:t xml:space="preserve"> make sure the directory is correct,</w:t>
+      </w:r>
+      <w:r>
+        <w:rPr>
+          <w:rFonts w:ascii="Times New Roman" w:hAnsi="Times New Roman" w:cs="Times New Roman"/>
+        </w:rPr>
+        <w:t xml:space="preserve"> then submit it using the following command: </w:t>
+      </w:r>
+    </w:p>
+    <w:p>
+      <w:pPr>
+        <w:ind w:firstLine="720"/>
+        <w:jc w:val="both"/>
+        <w:rPr>
+          <w:rFonts w:ascii="Courier New" w:hAnsi="Courier New" w:cs="Courier New"/>
+          <w:sz w:val="20"/>
+          <w:lang w:val="es-CR"/>
+        </w:rPr>
+      </w:pPr>
+      <w:bookmarkStart w:id="5" w:name="OLE_LINK5"/>
+      <w:proofErr w:type="spellStart"/>
+      <w:r>
+        <w:rPr>
+          <w:rFonts w:ascii="Courier New" w:hAnsi="Courier New" w:cs="Courier New"/>
+          <w:sz w:val="20"/>
+          <w:lang w:val="es-CR"/>
+        </w:rPr>
+        <w:t>sbatch</w:t>
+      </w:r>
+      <w:proofErr w:type="spellEnd"/>
+      <w:r>
+        <w:rPr>
+          <w:rFonts w:ascii="Courier New" w:hAnsi="Courier New" w:cs="Courier New"/>
+          <w:sz w:val="20"/>
+          <w:lang w:val="es-CR"/>
+        </w:rPr>
+        <w:t xml:space="preserve"> </w:t>
+      </w:r>
+      <w:proofErr w:type="spellStart"/>
+      <w:r>
+        <w:rPr>
+          <w:rFonts w:ascii="Courier New" w:hAnsi="Courier New" w:cs="Courier New"/>
+          <w:sz w:val="20"/>
+          <w:lang w:val="es-CR"/>
+        </w:rPr>
+        <w:t>exec.bash</w:t>
+      </w:r>
+      <w:proofErr w:type="spellEnd"/>
+    </w:p>
+    <w:bookmarkEnd w:id="5"/>
     <w:p>
       <w:pPr>
         <w:pStyle w:val="ListParagraph"/>
@@ -4498,115 +3323,37 @@
         <w:rPr>
           <w:rFonts w:ascii="Times New Roman" w:hAnsi="Times New Roman" w:cs="Times New Roman"/>
         </w:rPr>
-        <w:t xml:space="preserve">To run the code, we </w:t>
-      </w:r>
-      <w:r>
-        <w:rPr>
-          <w:rFonts w:ascii="Times New Roman" w:hAnsi="Times New Roman" w:cs="Times New Roman"/>
-        </w:rPr>
-        <w:t>must</w:t>
-      </w:r>
-      <w:r>
-        <w:rPr>
-          <w:rFonts w:ascii="Times New Roman" w:hAnsi="Times New Roman" w:cs="Times New Roman"/>
-        </w:rPr>
-        <w:t xml:space="preserve"> submit </w:t>
-      </w:r>
-      <w:r>
-        <w:rPr>
-          <w:rFonts w:ascii="Times New Roman" w:hAnsi="Times New Roman" w:cs="Times New Roman"/>
-        </w:rPr>
-        <w:t>a</w:t>
-      </w:r>
-      <w:r>
-        <w:rPr>
-          <w:rFonts w:ascii="Times New Roman" w:hAnsi="Times New Roman" w:cs="Times New Roman"/>
-        </w:rPr>
-        <w:t xml:space="preserve"> job to use the GPU. The script we will use is the one in the folder named </w:t>
-      </w:r>
+        <w:t>Depending on how many people are running at the same time, this could take a couple of minutes, though hopefully it will run almost immediately. You can use the following command to check if the status:</w:t>
+      </w:r>
+    </w:p>
+    <w:p>
+      <w:pPr>
+        <w:ind w:left="360" w:firstLine="360"/>
+        <w:jc w:val="both"/>
+        <w:rPr>
+          <w:rFonts w:ascii="Courier New" w:hAnsi="Courier New" w:cs="Courier New"/>
+          <w:sz w:val="20"/>
+          <w:lang w:val="es-CR"/>
+        </w:rPr>
+      </w:pPr>
       <w:proofErr w:type="spellStart"/>
       <w:r>
         <w:rPr>
-          <w:rFonts w:ascii="Times New Roman" w:hAnsi="Times New Roman" w:cs="Times New Roman"/>
-        </w:rPr>
-        <w:t>exec.bash</w:t>
+          <w:rFonts w:ascii="Courier New" w:hAnsi="Courier New" w:cs="Courier New"/>
+          <w:sz w:val="20"/>
+          <w:lang w:val="es-CR"/>
+        </w:rPr>
+        <w:t>squeue</w:t>
       </w:r>
       <w:proofErr w:type="spellEnd"/>
       <w:r>
         <w:rPr>
-          <w:rFonts w:ascii="Times New Roman" w:hAnsi="Times New Roman" w:cs="Times New Roman"/>
-        </w:rPr>
-        <w:t xml:space="preserve">. </w:t>
-      </w:r>
-      <w:r>
-        <w:rPr>
-          <w:rFonts w:ascii="Times New Roman" w:hAnsi="Times New Roman" w:cs="Times New Roman"/>
-        </w:rPr>
-        <w:t>Look</w:t>
-      </w:r>
-      <w:r>
-        <w:rPr>
-          <w:rFonts w:ascii="Times New Roman" w:hAnsi="Times New Roman" w:cs="Times New Roman"/>
-        </w:rPr>
-        <w:t xml:space="preserve"> at what it does and</w:t>
-      </w:r>
-      <w:r>
-        <w:rPr>
-          <w:rFonts w:ascii="Times New Roman" w:hAnsi="Times New Roman" w:cs="Times New Roman"/>
-        </w:rPr>
-        <w:t xml:space="preserve"> make sure the directory is correct,</w:t>
-      </w:r>
-      <w:r>
-        <w:rPr>
-          <w:rFonts w:ascii="Times New Roman" w:hAnsi="Times New Roman" w:cs="Times New Roman"/>
-        </w:rPr>
-        <w:t xml:space="preserve"> then submit it using the following command:</w:t>
-      </w:r>
-      <w:r>
-        <w:rPr>
-          <w:rFonts w:ascii="Times New Roman" w:hAnsi="Times New Roman" w:cs="Times New Roman"/>
-        </w:rPr>
-        <w:t xml:space="preserve"> </w:t>
-      </w:r>
-    </w:p>
-    <w:p>
-      <w:pPr>
-        <w:ind w:firstLine="720"/>
-        <w:jc w:val="both"/>
-        <w:rPr>
           <w:rFonts w:ascii="Courier New" w:hAnsi="Courier New" w:cs="Courier New"/>
           <w:sz w:val="20"/>
           <w:lang w:val="es-CR"/>
         </w:rPr>
-      </w:pPr>
-      <w:proofErr w:type="spellStart"/>
-      <w:r>
-        <w:rPr>
-          <w:rFonts w:ascii="Courier New" w:hAnsi="Courier New" w:cs="Courier New"/>
-          <w:sz w:val="20"/>
-          <w:lang w:val="es-CR"/>
-        </w:rPr>
-        <w:t>sbatch</w:t>
-      </w:r>
-      <w:proofErr w:type="spellEnd"/>
-      <w:r>
-        <w:rPr>
-          <w:rFonts w:ascii="Courier New" w:hAnsi="Courier New" w:cs="Courier New"/>
-          <w:sz w:val="20"/>
-          <w:lang w:val="es-CR"/>
-        </w:rPr>
-        <w:t xml:space="preserve"> </w:t>
-      </w:r>
-      <w:proofErr w:type="spellStart"/>
-      <w:r>
-        <w:rPr>
-          <w:rFonts w:ascii="Courier New" w:hAnsi="Courier New" w:cs="Courier New"/>
-          <w:sz w:val="20"/>
-          <w:lang w:val="es-CR"/>
-        </w:rPr>
-        <w:t>exec.bash</w:t>
-      </w:r>
-      <w:proofErr w:type="spellEnd"/>
+        <w:t xml:space="preserve"> -u $USER</w:t>
+      </w:r>
     </w:p>
     <w:p>
       <w:pPr>
@@ -4624,7 +3371,13 @@
         <w:rPr>
           <w:rFonts w:ascii="Times New Roman" w:hAnsi="Times New Roman" w:cs="Times New Roman"/>
         </w:rPr>
-        <w:t>Once it has run, open the output files named “</w:t>
+        <w:t xml:space="preserve">Once it has run, </w:t>
+      </w:r>
+      <w:r>
+        <w:rPr>
+          <w:rFonts w:ascii="Times New Roman" w:hAnsi="Times New Roman" w:cs="Times New Roman"/>
+        </w:rPr>
+        <w:t>open the output files named “</w:t>
       </w:r>
       <w:proofErr w:type="spellStart"/>
       <w:r>
@@ -4748,6 +3501,7 @@
         <w:rPr>
           <w:rFonts w:ascii="Times New Roman" w:hAnsi="Times New Roman" w:cs="Times New Roman"/>
         </w:rPr>
+        <w:lastRenderedPageBreak/>
         <w:t>Take the following observations into account and think of the answers to these questions while testing the code.</w:t>
       </w:r>
     </w:p>
@@ -4767,7 +3521,6 @@
         <w:rPr>
           <w:rFonts w:ascii="Times New Roman" w:hAnsi="Times New Roman" w:cs="Times New Roman"/>
         </w:rPr>
-        <w:lastRenderedPageBreak/>
         <w:t>Grid Size and Block Size should be chosen based on the variables already available.</w:t>
       </w:r>
     </w:p>
@@ -5311,7 +4064,31 @@
         <w:rPr>
           <w:rFonts w:ascii="Times New Roman" w:hAnsi="Times New Roman" w:cs="Times New Roman"/>
         </w:rPr>
-        <w:t xml:space="preserve">: The GPU reservation will be available from 5 pm to 9 pm on lab days. If you want to work on this lab outside of these hours, you need to remove the –reservation from the scripts and your </w:t>
+        <w:t xml:space="preserve">: The GPU reservation will be available from 5 pm to </w:t>
+      </w:r>
+      <w:r>
+        <w:rPr>
+          <w:rFonts w:ascii="Times New Roman" w:hAnsi="Times New Roman" w:cs="Times New Roman"/>
+        </w:rPr>
+        <w:t>12</w:t>
+      </w:r>
+      <w:r>
+        <w:rPr>
+          <w:rFonts w:ascii="Times New Roman" w:hAnsi="Times New Roman" w:cs="Times New Roman"/>
+        </w:rPr>
+        <w:t xml:space="preserve"> pm on lab days. If you want to work on this lab outside of these hours, you need to remove the </w:t>
+      </w:r>
+      <w:r>
+        <w:rPr>
+          <w:rFonts w:ascii="Times New Roman" w:hAnsi="Times New Roman" w:cs="Times New Roman"/>
+        </w:rPr>
+        <w:t>--</w:t>
+      </w:r>
+      <w:r>
+        <w:rPr>
+          <w:rFonts w:ascii="Times New Roman" w:hAnsi="Times New Roman" w:cs="Times New Roman"/>
+        </w:rPr>
+        <w:t xml:space="preserve">reservation from the scripts and your </w:t>
       </w:r>
       <w:proofErr w:type="spellStart"/>
       <w:r>
@@ -5336,16 +4113,21 @@
     </w:p>
     <w:p>
       <w:pPr>
+        <w:spacing w:after="0" w:line="240" w:lineRule="auto"/>
         <w:ind w:firstLine="720"/>
         <w:jc w:val="both"/>
         <w:rPr>
           <w:rFonts w:ascii="Courier New" w:hAnsi="Courier New" w:cs="Courier New"/>
+          <w:sz w:val="20"/>
+          <w:szCs w:val="20"/>
         </w:rPr>
       </w:pPr>
       <w:proofErr w:type="spellStart"/>
       <w:r>
         <w:rPr>
           <w:rFonts w:ascii="Courier New" w:hAnsi="Courier New" w:cs="Courier New"/>
+          <w:sz w:val="20"/>
+          <w:szCs w:val="20"/>
         </w:rPr>
         <w:t>sinfo</w:t>
       </w:r>
@@ -5353,213 +4135,206 @@
       <w:r>
         <w:rPr>
           <w:rFonts w:ascii="Courier New" w:hAnsi="Courier New" w:cs="Courier New"/>
-        </w:rPr>
-        <w:t xml:space="preserve"> -p </w:t>
-      </w:r>
+          <w:sz w:val="20"/>
+          <w:szCs w:val="20"/>
+        </w:rPr>
+        <w:t xml:space="preserve"> -p gpu</w:t>
+      </w:r>
+    </w:p>
+    <w:p>
+      <w:pPr>
+        <w:spacing w:after="0" w:line="240" w:lineRule="auto"/>
+        <w:ind w:firstLine="720"/>
+        <w:jc w:val="both"/>
+        <w:rPr>
+          <w:rFonts w:ascii="Times New Roman" w:hAnsi="Times New Roman" w:cs="Times New Roman"/>
+          <w:sz w:val="20"/>
+          <w:szCs w:val="20"/>
+        </w:rPr>
+      </w:pPr>
       <w:proofErr w:type="spellStart"/>
       <w:r>
         <w:rPr>
           <w:rFonts w:ascii="Courier New" w:hAnsi="Courier New" w:cs="Courier New"/>
-        </w:rPr>
-        <w:t>gpu</w:t>
+          <w:sz w:val="20"/>
+          <w:szCs w:val="20"/>
+        </w:rPr>
+        <w:t>squeue</w:t>
       </w:r>
       <w:proofErr w:type="spellEnd"/>
+      <w:r>
+        <w:rPr>
+          <w:rFonts w:ascii="Courier New" w:hAnsi="Courier New" w:cs="Courier New"/>
+          <w:sz w:val="20"/>
+          <w:szCs w:val="20"/>
+        </w:rPr>
+        <w:t xml:space="preserve"> -p gpu</w:t>
+      </w:r>
+    </w:p>
+    <w:p>
+      <w:pPr>
+        <w:pStyle w:val="Heading1"/>
+        <w:jc w:val="both"/>
+        <w:rPr>
+          <w:rFonts w:ascii="Times New Roman" w:hAnsi="Times New Roman" w:cs="Times New Roman"/>
+          <w:color w:val="auto"/>
+        </w:rPr>
+      </w:pPr>
+      <w:r>
+        <w:rPr>
+          <w:rFonts w:ascii="Times New Roman" w:hAnsi="Times New Roman" w:cs="Times New Roman"/>
+          <w:color w:val="auto"/>
+        </w:rPr>
+        <w:t xml:space="preserve">Part 2: </w:t>
+      </w:r>
+      <w:r>
+        <w:rPr>
+          <w:rFonts w:ascii="Times New Roman" w:hAnsi="Times New Roman" w:cs="Times New Roman"/>
+          <w:color w:val="auto"/>
+        </w:rPr>
+        <w:t>CUDA-</w:t>
+      </w:r>
+      <w:r>
+        <w:rPr>
+          <w:rFonts w:ascii="Times New Roman" w:hAnsi="Times New Roman" w:cs="Times New Roman"/>
+          <w:color w:val="auto"/>
+        </w:rPr>
+        <w:t>MEMCHECK</w:t>
+      </w:r>
+    </w:p>
+    <w:p>
+      <w:pPr>
+        <w:jc w:val="both"/>
+        <w:rPr>
+          <w:rFonts w:ascii="Courier New" w:hAnsi="Courier New" w:cs="Courier New"/>
+        </w:rPr>
+      </w:pPr>
+      <w:r>
+        <w:rPr>
+          <w:rFonts w:ascii="Times New Roman" w:hAnsi="Times New Roman" w:cs="Times New Roman"/>
+        </w:rPr>
+        <w:t xml:space="preserve">CUDA </w:t>
+      </w:r>
+      <w:r>
+        <w:rPr>
+          <w:rFonts w:ascii="Times New Roman" w:hAnsi="Times New Roman" w:cs="Times New Roman"/>
+        </w:rPr>
+        <w:t>m</w:t>
+      </w:r>
+      <w:r>
+        <w:rPr>
+          <w:rFonts w:ascii="Times New Roman" w:hAnsi="Times New Roman" w:cs="Times New Roman"/>
+        </w:rPr>
+        <w:t xml:space="preserve">emory </w:t>
+      </w:r>
+      <w:r>
+        <w:rPr>
+          <w:rFonts w:ascii="Times New Roman" w:hAnsi="Times New Roman" w:cs="Times New Roman"/>
+        </w:rPr>
+        <w:t>check</w:t>
+      </w:r>
+      <w:r>
+        <w:rPr>
+          <w:rFonts w:ascii="Times New Roman" w:hAnsi="Times New Roman" w:cs="Times New Roman"/>
+        </w:rPr>
+        <w:t>er</w:t>
+      </w:r>
+      <w:r>
+        <w:rPr>
+          <w:rFonts w:ascii="Times New Roman" w:hAnsi="Times New Roman" w:cs="Times New Roman"/>
+        </w:rPr>
+        <w:t xml:space="preserve"> is a very useful tool to check if your code is working correctly. It looks for illegal accesses in memory (accessing an illegal pointer, or when you accessed an array beyond its size, </w:t>
+      </w:r>
+      <w:proofErr w:type="spellStart"/>
+      <w:r>
+        <w:rPr>
+          <w:rFonts w:ascii="Times New Roman" w:hAnsi="Times New Roman" w:cs="Times New Roman"/>
+        </w:rPr>
+        <w:t>etc</w:t>
+      </w:r>
+      <w:proofErr w:type="spellEnd"/>
+      <w:r>
+        <w:rPr>
+          <w:rFonts w:ascii="Times New Roman" w:hAnsi="Times New Roman" w:cs="Times New Roman"/>
+        </w:rPr>
+        <w:t>).</w:t>
+      </w:r>
+      <w:r>
+        <w:rPr>
+          <w:rFonts w:ascii="Times New Roman" w:hAnsi="Times New Roman" w:cs="Times New Roman"/>
+        </w:rPr>
+        <w:t xml:space="preserve"> In addition, it will let you know if there were any issues with any Cuda command.</w:t>
+      </w:r>
+      <w:r>
+        <w:rPr>
+          <w:rFonts w:ascii="Times New Roman" w:hAnsi="Times New Roman" w:cs="Times New Roman"/>
+        </w:rPr>
+        <w:t xml:space="preserve"> </w:t>
+      </w:r>
+    </w:p>
+    <w:p>
+      <w:pPr>
+        <w:jc w:val="both"/>
+        <w:rPr>
+          <w:rFonts w:ascii="Times New Roman" w:hAnsi="Times New Roman" w:cs="Times New Roman"/>
+        </w:rPr>
+      </w:pPr>
+      <w:r>
+        <w:rPr>
+          <w:rFonts w:ascii="Times New Roman" w:hAnsi="Times New Roman" w:cs="Times New Roman"/>
+        </w:rPr>
+        <w:t xml:space="preserve">To run the tool, you </w:t>
+      </w:r>
+      <w:r>
+        <w:rPr>
+          <w:rFonts w:ascii="Times New Roman" w:hAnsi="Times New Roman" w:cs="Times New Roman"/>
+        </w:rPr>
+        <w:t>use the fo</w:t>
+      </w:r>
+      <w:r>
+        <w:rPr>
+          <w:rFonts w:ascii="Times New Roman" w:hAnsi="Times New Roman" w:cs="Times New Roman"/>
+        </w:rPr>
+        <w:t>llowing</w:t>
+      </w:r>
+      <w:r>
+        <w:rPr>
+          <w:rFonts w:ascii="Times New Roman" w:hAnsi="Times New Roman" w:cs="Times New Roman"/>
+        </w:rPr>
+        <w:t xml:space="preserve"> command</w:t>
+      </w:r>
+      <w:r>
+        <w:rPr>
+          <w:rFonts w:ascii="Times New Roman" w:hAnsi="Times New Roman" w:cs="Times New Roman"/>
+        </w:rPr>
+        <w:t>:</w:t>
+      </w:r>
     </w:p>
     <w:p>
       <w:pPr>
         <w:ind w:firstLine="720"/>
         <w:jc w:val="both"/>
         <w:rPr>
-          <w:rFonts w:ascii="Times New Roman" w:hAnsi="Times New Roman" w:cs="Times New Roman"/>
+          <w:rFonts w:ascii="Courier New" w:hAnsi="Courier New" w:cs="Courier New"/>
+          <w:sz w:val="20"/>
+          <w:szCs w:val="20"/>
         </w:rPr>
       </w:pPr>
       <w:proofErr w:type="spellStart"/>
       <w:r>
         <w:rPr>
           <w:rFonts w:ascii="Courier New" w:hAnsi="Courier New" w:cs="Courier New"/>
-        </w:rPr>
-        <w:t>squeue</w:t>
+          <w:sz w:val="20"/>
+          <w:szCs w:val="20"/>
+        </w:rPr>
+        <w:t>cuda-memcheck</w:t>
       </w:r>
       <w:proofErr w:type="spellEnd"/>
       <w:r>
         <w:rPr>
           <w:rFonts w:ascii="Courier New" w:hAnsi="Courier New" w:cs="Courier New"/>
-        </w:rPr>
-        <w:t xml:space="preserve"> -p </w:t>
-      </w:r>
-      <w:proofErr w:type="spellStart"/>
-      <w:r>
-        <w:rPr>
-          <w:rFonts w:ascii="Courier New" w:hAnsi="Courier New" w:cs="Courier New"/>
-        </w:rPr>
-        <w:t>gpu</w:t>
-      </w:r>
-      <w:proofErr w:type="spellEnd"/>
-    </w:p>
-    <w:p>
-      <w:pPr>
-        <w:pStyle w:val="Heading1"/>
-        <w:jc w:val="both"/>
-        <w:rPr>
-          <w:rFonts w:ascii="Times New Roman" w:hAnsi="Times New Roman" w:cs="Times New Roman"/>
-          <w:color w:val="auto"/>
-        </w:rPr>
-      </w:pPr>
-      <w:r>
-        <w:rPr>
-          <w:rFonts w:ascii="Times New Roman" w:hAnsi="Times New Roman" w:cs="Times New Roman"/>
-          <w:color w:val="auto"/>
-        </w:rPr>
-        <w:t xml:space="preserve">Part 2: </w:t>
-      </w:r>
-      <w:r>
-        <w:rPr>
-          <w:rFonts w:ascii="Times New Roman" w:hAnsi="Times New Roman" w:cs="Times New Roman"/>
-          <w:color w:val="auto"/>
-        </w:rPr>
-        <w:t>CUDA-</w:t>
-      </w:r>
-      <w:r>
-        <w:rPr>
-          <w:rFonts w:ascii="Times New Roman" w:hAnsi="Times New Roman" w:cs="Times New Roman"/>
-          <w:color w:val="auto"/>
-        </w:rPr>
-        <w:t>MEMCHECK</w:t>
-      </w:r>
-    </w:p>
-    <w:p>
-      <w:pPr>
-        <w:jc w:val="both"/>
-        <w:rPr>
-          <w:rFonts w:ascii="Courier New" w:hAnsi="Courier New" w:cs="Courier New"/>
-        </w:rPr>
-      </w:pPr>
-      <w:r>
-        <w:rPr>
-          <w:rFonts w:ascii="Times New Roman" w:hAnsi="Times New Roman" w:cs="Times New Roman"/>
-        </w:rPr>
-        <w:t xml:space="preserve">CUDA </w:t>
-      </w:r>
-      <w:r>
-        <w:rPr>
-          <w:rFonts w:ascii="Times New Roman" w:hAnsi="Times New Roman" w:cs="Times New Roman"/>
-        </w:rPr>
-        <w:t>m</w:t>
-      </w:r>
-      <w:r>
-        <w:rPr>
-          <w:rFonts w:ascii="Times New Roman" w:hAnsi="Times New Roman" w:cs="Times New Roman"/>
-        </w:rPr>
-        <w:t xml:space="preserve">emory </w:t>
-      </w:r>
-      <w:r>
-        <w:rPr>
-          <w:rFonts w:ascii="Times New Roman" w:hAnsi="Times New Roman" w:cs="Times New Roman"/>
-        </w:rPr>
-        <w:t>check</w:t>
-      </w:r>
-      <w:r>
-        <w:rPr>
-          <w:rFonts w:ascii="Times New Roman" w:hAnsi="Times New Roman" w:cs="Times New Roman"/>
-        </w:rPr>
-        <w:t>er</w:t>
-      </w:r>
-      <w:r>
-        <w:rPr>
-          <w:rFonts w:ascii="Times New Roman" w:hAnsi="Times New Roman" w:cs="Times New Roman"/>
-        </w:rPr>
-        <w:t xml:space="preserve"> is a very useful tool to check if your code is working correctly. It looks for illegal accesses in memory (accessing an illegal pointer, or when you accessed an array beyond its size, </w:t>
-      </w:r>
-      <w:proofErr w:type="spellStart"/>
-      <w:r>
-        <w:rPr>
-          <w:rFonts w:ascii="Times New Roman" w:hAnsi="Times New Roman" w:cs="Times New Roman"/>
-        </w:rPr>
-        <w:t>etc</w:t>
-      </w:r>
-      <w:proofErr w:type="spellEnd"/>
-      <w:r>
-        <w:rPr>
-          <w:rFonts w:ascii="Times New Roman" w:hAnsi="Times New Roman" w:cs="Times New Roman"/>
-        </w:rPr>
-        <w:t>).</w:t>
-      </w:r>
-      <w:r>
-        <w:rPr>
-          <w:rFonts w:ascii="Times New Roman" w:hAnsi="Times New Roman" w:cs="Times New Roman"/>
-        </w:rPr>
-        <w:t xml:space="preserve"> In addition, it will let you know if there were any issues with any Cuda command.</w:t>
-      </w:r>
-      <w:r>
-        <w:rPr>
-          <w:rFonts w:ascii="Times New Roman" w:hAnsi="Times New Roman" w:cs="Times New Roman"/>
-        </w:rPr>
-        <w:t xml:space="preserve"> </w:t>
-      </w:r>
-    </w:p>
-    <w:p>
-      <w:pPr>
-        <w:jc w:val="both"/>
-        <w:rPr>
-          <w:rFonts w:ascii="Times New Roman" w:hAnsi="Times New Roman" w:cs="Times New Roman"/>
-        </w:rPr>
-      </w:pPr>
-      <w:r>
-        <w:rPr>
-          <w:rFonts w:ascii="Times New Roman" w:hAnsi="Times New Roman" w:cs="Times New Roman"/>
-        </w:rPr>
-        <w:t xml:space="preserve">To run the tool, you </w:t>
-      </w:r>
-      <w:r>
-        <w:rPr>
-          <w:rFonts w:ascii="Times New Roman" w:hAnsi="Times New Roman" w:cs="Times New Roman"/>
-        </w:rPr>
-        <w:t>use the fo</w:t>
-      </w:r>
-      <w:r>
-        <w:rPr>
-          <w:rFonts w:ascii="Times New Roman" w:hAnsi="Times New Roman" w:cs="Times New Roman"/>
-        </w:rPr>
-        <w:t>llowing</w:t>
-      </w:r>
-      <w:r>
-        <w:rPr>
-          <w:rFonts w:ascii="Times New Roman" w:hAnsi="Times New Roman" w:cs="Times New Roman"/>
-        </w:rPr>
-        <w:t xml:space="preserve"> command</w:t>
-      </w:r>
-      <w:r>
-        <w:rPr>
-          <w:rFonts w:ascii="Times New Roman" w:hAnsi="Times New Roman" w:cs="Times New Roman"/>
-        </w:rPr>
-        <w:t>:</w:t>
-      </w:r>
-    </w:p>
-    <w:p>
-      <w:pPr>
-        <w:ind w:firstLine="720"/>
-        <w:jc w:val="both"/>
-        <w:rPr>
-          <w:rFonts w:ascii="Courier New" w:hAnsi="Courier New" w:cs="Courier New"/>
-        </w:rPr>
-      </w:pPr>
-      <w:proofErr w:type="spellStart"/>
-      <w:r>
-        <w:rPr>
-          <w:rFonts w:ascii="Courier New" w:hAnsi="Courier New" w:cs="Courier New"/>
-        </w:rPr>
-        <w:t>c</w:t>
-      </w:r>
-      <w:r>
-        <w:rPr>
-          <w:rFonts w:ascii="Courier New" w:hAnsi="Courier New" w:cs="Courier New"/>
-        </w:rPr>
-        <w:t>uda-memcheck</w:t>
-      </w:r>
-      <w:proofErr w:type="spellEnd"/>
-      <w:r>
-        <w:rPr>
-          <w:rFonts w:ascii="Courier New" w:hAnsi="Courier New" w:cs="Courier New"/>
+          <w:sz w:val="20"/>
+          <w:szCs w:val="20"/>
         </w:rPr>
         <w:t xml:space="preserve"> &lt;command used to execute the code&gt;</w:t>
       </w:r>
@@ -5721,7 +4496,7 @@
       <w:pPr>
         <w:jc w:val="both"/>
         <w:rPr>
-          <w:rFonts w:ascii="Courier New" w:hAnsi="Courier New" w:cs="Courier New"/>
+          <w:rFonts w:ascii="Times New Roman" w:hAnsi="Times New Roman" w:cs="Times New Roman"/>
         </w:rPr>
       </w:pPr>
       <w:r>
@@ -5775,6 +4550,49 @@
       <w:pPr>
         <w:jc w:val="both"/>
         <w:rPr>
+          <w:rFonts w:ascii="Courier New" w:hAnsi="Courier New" w:cs="Courier New"/>
+          <w:sz w:val="20"/>
+        </w:rPr>
+      </w:pPr>
+      <w:proofErr w:type="spellStart"/>
+      <w:r>
+        <w:rPr>
+          <w:rFonts w:ascii="Courier New" w:hAnsi="Courier New" w:cs="Courier New"/>
+          <w:sz w:val="20"/>
+        </w:rPr>
+        <w:t>sbatch</w:t>
+      </w:r>
+      <w:proofErr w:type="spellEnd"/>
+      <w:r>
+        <w:rPr>
+          <w:rFonts w:ascii="Courier New" w:hAnsi="Courier New" w:cs="Courier New"/>
+          <w:sz w:val="20"/>
+        </w:rPr>
+        <w:t xml:space="preserve"> </w:t>
+      </w:r>
+      <w:proofErr w:type="spellStart"/>
+      <w:r>
+        <w:rPr>
+          <w:rFonts w:ascii="Courier New" w:hAnsi="Courier New" w:cs="Courier New"/>
+          <w:sz w:val="20"/>
+        </w:rPr>
+        <w:t>nvprof</w:t>
+      </w:r>
+      <w:bookmarkStart w:id="6" w:name="_GoBack"/>
+      <w:bookmarkEnd w:id="6"/>
+      <w:r>
+        <w:rPr>
+          <w:rFonts w:ascii="Courier New" w:hAnsi="Courier New" w:cs="Courier New"/>
+          <w:sz w:val="20"/>
+        </w:rPr>
+        <w:t>.bash</w:t>
+      </w:r>
+      <w:proofErr w:type="spellEnd"/>
+    </w:p>
+    <w:p>
+      <w:pPr>
+        <w:jc w:val="both"/>
+        <w:rPr>
           <w:rFonts w:ascii="Times New Roman" w:hAnsi="Times New Roman" w:cs="Times New Roman"/>
         </w:rPr>
       </w:pPr>
@@ -5802,6 +4620,8 @@
         <w:jc w:val="both"/>
         <w:rPr>
           <w:rFonts w:ascii="Courier New" w:hAnsi="Courier New" w:cs="Courier New"/>
+          <w:sz w:val="20"/>
+          <w:szCs w:val="20"/>
         </w:rPr>
       </w:pPr>
       <w:proofErr w:type="spellStart"/>
@@ -5809,6 +4629,8 @@
       <w:r>
         <w:rPr>
           <w:rFonts w:ascii="Courier New" w:hAnsi="Courier New" w:cs="Courier New"/>
+          <w:sz w:val="20"/>
+          <w:szCs w:val="20"/>
         </w:rPr>
         <w:t>nvprof</w:t>
       </w:r>
@@ -5816,6 +4638,8 @@
       <w:r>
         <w:rPr>
           <w:rFonts w:ascii="Courier New" w:hAnsi="Courier New" w:cs="Courier New"/>
+          <w:sz w:val="20"/>
+          <w:szCs w:val="20"/>
         </w:rPr>
         <w:t xml:space="preserve"> .</w:t>
       </w:r>
@@ -5823,6 +4647,8 @@
       <w:r>
         <w:rPr>
           <w:rFonts w:ascii="Courier New" w:hAnsi="Courier New" w:cs="Courier New"/>
+          <w:sz w:val="20"/>
+          <w:szCs w:val="20"/>
         </w:rPr>
         <w:t>/</w:t>
       </w:r>
@@ -5830,6 +4656,8 @@
       <w:r>
         <w:rPr>
           <w:rFonts w:ascii="Courier New" w:hAnsi="Courier New" w:cs="Courier New"/>
+          <w:sz w:val="20"/>
+          <w:szCs w:val="20"/>
         </w:rPr>
         <w:t>VectorAdd</w:t>
       </w:r>
@@ -5837,6 +4665,8 @@
       <w:r>
         <w:rPr>
           <w:rFonts w:ascii="Courier New" w:hAnsi="Courier New" w:cs="Courier New"/>
+          <w:sz w:val="20"/>
+          <w:szCs w:val="20"/>
         </w:rPr>
         <w:t xml:space="preserve"> 100000000</w:t>
       </w:r>
@@ -6012,11 +4842,15 @@
         <w:jc w:val="both"/>
         <w:rPr>
           <w:rFonts w:ascii="Courier New" w:hAnsi="Courier New" w:cs="Courier New"/>
-        </w:rPr>
-      </w:pPr>
-      <w:r>
-        <w:rPr>
-          <w:rFonts w:ascii="Times New Roman" w:hAnsi="Times New Roman" w:cs="Times New Roman"/>
+          <w:sz w:val="20"/>
+          <w:szCs w:val="20"/>
+        </w:rPr>
+      </w:pPr>
+      <w:r>
+        <w:rPr>
+          <w:rFonts w:ascii="Times New Roman" w:hAnsi="Times New Roman" w:cs="Times New Roman"/>
+          <w:sz w:val="20"/>
+          <w:szCs w:val="20"/>
         </w:rPr>
         <w:t xml:space="preserve"> </w:t>
       </w:r>
@@ -6024,12 +4858,16 @@
       <w:r>
         <w:rPr>
           <w:rFonts w:ascii="Courier New" w:hAnsi="Courier New" w:cs="Courier New"/>
+          <w:sz w:val="20"/>
+          <w:szCs w:val="20"/>
         </w:rPr>
         <w:t>n</w:t>
       </w:r>
       <w:r>
         <w:rPr>
           <w:rFonts w:ascii="Courier New" w:hAnsi="Courier New" w:cs="Courier New"/>
+          <w:sz w:val="20"/>
+          <w:szCs w:val="20"/>
         </w:rPr>
         <w:t>vprof</w:t>
       </w:r>
@@ -6037,54 +4875,44 @@
       <w:r>
         <w:rPr>
           <w:rFonts w:ascii="Courier New" w:hAnsi="Courier New" w:cs="Courier New"/>
-        </w:rPr>
-        <w:t xml:space="preserve"> --print-</w:t>
+          <w:sz w:val="20"/>
+          <w:szCs w:val="20"/>
+        </w:rPr>
+        <w:t xml:space="preserve"> --print-gpu-</w:t>
+      </w:r>
+      <w:proofErr w:type="gramStart"/>
+      <w:r>
+        <w:rPr>
+          <w:rFonts w:ascii="Courier New" w:hAnsi="Courier New" w:cs="Courier New"/>
+          <w:sz w:val="20"/>
+          <w:szCs w:val="20"/>
+        </w:rPr>
+        <w:t>trace .</w:t>
+      </w:r>
+      <w:proofErr w:type="gramEnd"/>
+      <w:r>
+        <w:rPr>
+          <w:rFonts w:ascii="Courier New" w:hAnsi="Courier New" w:cs="Courier New"/>
+          <w:sz w:val="20"/>
+          <w:szCs w:val="20"/>
+        </w:rPr>
+        <w:t>/</w:t>
       </w:r>
       <w:proofErr w:type="spellStart"/>
       <w:r>
         <w:rPr>
           <w:rFonts w:ascii="Courier New" w:hAnsi="Courier New" w:cs="Courier New"/>
-        </w:rPr>
-        <w:t>gpu</w:t>
+          <w:sz w:val="20"/>
+          <w:szCs w:val="20"/>
+        </w:rPr>
+        <w:t>VectorAdd</w:t>
       </w:r>
       <w:proofErr w:type="spellEnd"/>
       <w:r>
         <w:rPr>
           <w:rFonts w:ascii="Courier New" w:hAnsi="Courier New" w:cs="Courier New"/>
-        </w:rPr>
-        <w:t>-</w:t>
-      </w:r>
-      <w:proofErr w:type="gramStart"/>
-      <w:r>
-        <w:rPr>
-          <w:rFonts w:ascii="Courier New" w:hAnsi="Courier New" w:cs="Courier New"/>
-        </w:rPr>
-        <w:t>trace</w:t>
-      </w:r>
-      <w:r>
-        <w:rPr>
-          <w:rFonts w:ascii="Courier New" w:hAnsi="Courier New" w:cs="Courier New"/>
-        </w:rPr>
-        <w:t xml:space="preserve"> .</w:t>
-      </w:r>
-      <w:proofErr w:type="gramEnd"/>
-      <w:r>
-        <w:rPr>
-          <w:rFonts w:ascii="Courier New" w:hAnsi="Courier New" w:cs="Courier New"/>
-        </w:rPr>
-        <w:t>/</w:t>
-      </w:r>
-      <w:proofErr w:type="spellStart"/>
-      <w:r>
-        <w:rPr>
-          <w:rFonts w:ascii="Courier New" w:hAnsi="Courier New" w:cs="Courier New"/>
-        </w:rPr>
-        <w:t>VectorAdd</w:t>
-      </w:r>
-      <w:proofErr w:type="spellEnd"/>
-      <w:r>
-        <w:rPr>
-          <w:rFonts w:ascii="Courier New" w:hAnsi="Courier New" w:cs="Courier New"/>
+          <w:sz w:val="20"/>
+          <w:szCs w:val="20"/>
         </w:rPr>
         <w:t xml:space="preserve"> 100000000</w:t>
       </w:r>
@@ -6196,12 +5024,16 @@
         <w:jc w:val="both"/>
         <w:rPr>
           <w:rFonts w:ascii="Times New Roman" w:hAnsi="Times New Roman" w:cs="Times New Roman"/>
+          <w:sz w:val="20"/>
+          <w:szCs w:val="20"/>
         </w:rPr>
       </w:pPr>
       <w:proofErr w:type="spellStart"/>
       <w:r>
         <w:rPr>
           <w:rFonts w:ascii="Courier New" w:hAnsi="Courier New" w:cs="Courier New"/>
+          <w:sz w:val="20"/>
+          <w:szCs w:val="20"/>
         </w:rPr>
         <w:t>nvprof</w:t>
       </w:r>
@@ -6209,6 +5041,8 @@
       <w:r>
         <w:rPr>
           <w:rFonts w:ascii="Courier New" w:hAnsi="Courier New" w:cs="Courier New"/>
+          <w:sz w:val="20"/>
+          <w:szCs w:val="20"/>
         </w:rPr>
         <w:t xml:space="preserve"> -m </w:t>
       </w:r>
@@ -6216,6 +5050,8 @@
       <w:r>
         <w:rPr>
           <w:rFonts w:ascii="Courier New" w:hAnsi="Courier New" w:cs="Courier New"/>
+          <w:sz w:val="20"/>
+          <w:szCs w:val="20"/>
         </w:rPr>
         <w:t>all  .</w:t>
       </w:r>
@@ -6223,6 +5059,8 @@
       <w:r>
         <w:rPr>
           <w:rFonts w:ascii="Courier New" w:hAnsi="Courier New" w:cs="Courier New"/>
+          <w:sz w:val="20"/>
+          <w:szCs w:val="20"/>
         </w:rPr>
         <w:t>/</w:t>
       </w:r>
@@ -6230,6 +5068,8 @@
       <w:r>
         <w:rPr>
           <w:rFonts w:ascii="Courier New" w:hAnsi="Courier New" w:cs="Courier New"/>
+          <w:sz w:val="20"/>
+          <w:szCs w:val="20"/>
         </w:rPr>
         <w:t>VectorAdd</w:t>
       </w:r>
@@ -6237,12 +5077,16 @@
       <w:r>
         <w:rPr>
           <w:rFonts w:ascii="Courier New" w:hAnsi="Courier New" w:cs="Courier New"/>
+          <w:sz w:val="20"/>
+          <w:szCs w:val="20"/>
         </w:rPr>
         <w:t xml:space="preserve"> 100000000</w:t>
       </w:r>
       <w:r>
         <w:rPr>
           <w:rFonts w:ascii="Times New Roman" w:hAnsi="Times New Roman" w:cs="Times New Roman"/>
+          <w:sz w:val="20"/>
+          <w:szCs w:val="20"/>
         </w:rPr>
         <w:t xml:space="preserve"> </w:t>
       </w:r>
@@ -6445,12 +5289,8 @@
       </w:pPr>
     </w:p>
     <w:sectPr>
-      <w:headerReference w:type="even" r:id="rId15"/>
-      <w:headerReference w:type="default" r:id="rId16"/>
-      <w:footerReference w:type="even" r:id="rId17"/>
-      <w:footerReference w:type="default" r:id="rId18"/>
-      <w:headerReference w:type="first" r:id="rId19"/>
-      <w:footerReference w:type="first" r:id="rId20"/>
+      <w:headerReference w:type="default" r:id="rId9"/>
+      <w:footerReference w:type="default" r:id="rId10"/>
       <w:pgSz w:w="12240" w:h="15840"/>
       <w:pgMar w:top="1440" w:right="1440" w:bottom="1440" w:left="1440" w:header="720" w:footer="720" w:gutter="0"/>
       <w:cols w:space="720"/>
@@ -6489,16 +5329,6 @@
 <w:ftr xmlns:wpc="http://schemas.microsoft.com/office/word/2010/wordprocessingCanvas" xmlns:cx="http://schemas.microsoft.com/office/drawing/2014/chartex" xmlns:cx1="http://schemas.microsoft.com/office/drawing/2015/9/8/chartex" xmlns:cx2="http://schemas.microsoft.com/office/drawing/2015/10/21/chartex" xmlns:cx3="http://schemas.microsoft.com/office/drawing/2016/5/9/chartex" xmlns:cx4="http://schemas.microsoft.com/office/drawing/2016/5/10/chartex" xmlns:cx5="http://schemas.microsoft.com/office/drawing/2016/5/11/chartex" xmlns:cx6="http://schemas.microsoft.com/office/drawing/2016/5/12/chartex" xmlns:cx7="http://schemas.microsoft.com/office/drawing/2016/5/13/chartex" xmlns:cx8="http://schemas.microsoft.com/office/drawing/2016/5/14/chartex" xmlns:mc="http://schemas.openxmlformats.org/markup-compatibility/2006" xmlns:aink="http://schemas.microsoft.com/office/drawing/2016/ink" xmlns:am3d="http://schemas.microsoft.com/office/drawing/2017/model3d" xmlns:o="urn:schemas-microsoft-com:office:office" xmlns:r="http://schemas.openxmlformats.org/officeDocument/2006/relationships" xmlns:m="http://schemas.openxmlformats.org/officeDocument/2006/math" xmlns:v="urn:schemas-microsoft-com:vml" xmlns:wp14="http://schemas.microsoft.com/office/word/2010/wordprocessingDrawing" xmlns:wp="http://schemas.openxmlformats.org/drawingml/2006/wordprocessingDrawing" xmlns:w10="urn:schemas-microsoft-com:office:word" xmlns:w="http://schemas.openxmlformats.org/wordprocessingml/2006/main" xmlns:w14="http://schemas.microsoft.com/office/word/2010/wordml" xmlns:w15="http://schemas.microsoft.com/office/word/2012/wordml" xmlns:w16cid="http://schemas.microsoft.com/office/word/2016/wordml/cid" xmlns:w16se="http://schemas.microsoft.com/office/word/2015/wordml/symex" xmlns:wpg="http://schemas.microsoft.com/office/word/2010/wordprocessingGroup" xmlns:wpi="http://schemas.microsoft.com/office/word/2010/wordprocessingInk" xmlns:wne="http://schemas.microsoft.com/office/word/2006/wordml" xmlns:wps="http://schemas.microsoft.com/office/word/2010/wordprocessingShape" mc:Ignorable="w14 w15 w16se w16cid wp14">
   <w:p>
     <w:pPr>
-      <w:pStyle w:val="Footer"/>
-    </w:pPr>
-  </w:p>
-</w:ftr>
-</file>
-
-<file path=word/footer2.xml><?xml version="1.0" encoding="utf-8"?>
-<w:ftr xmlns:wpc="http://schemas.microsoft.com/office/word/2010/wordprocessingCanvas" xmlns:cx="http://schemas.microsoft.com/office/drawing/2014/chartex" xmlns:cx1="http://schemas.microsoft.com/office/drawing/2015/9/8/chartex" xmlns:cx2="http://schemas.microsoft.com/office/drawing/2015/10/21/chartex" xmlns:cx3="http://schemas.microsoft.com/office/drawing/2016/5/9/chartex" xmlns:cx4="http://schemas.microsoft.com/office/drawing/2016/5/10/chartex" xmlns:cx5="http://schemas.microsoft.com/office/drawing/2016/5/11/chartex" xmlns:cx6="http://schemas.microsoft.com/office/drawing/2016/5/12/chartex" xmlns:cx7="http://schemas.microsoft.com/office/drawing/2016/5/13/chartex" xmlns:cx8="http://schemas.microsoft.com/office/drawing/2016/5/14/chartex" xmlns:mc="http://schemas.openxmlformats.org/markup-compatibility/2006" xmlns:aink="http://schemas.microsoft.com/office/drawing/2016/ink" xmlns:am3d="http://schemas.microsoft.com/office/drawing/2017/model3d" xmlns:o="urn:schemas-microsoft-com:office:office" xmlns:r="http://schemas.openxmlformats.org/officeDocument/2006/relationships" xmlns:m="http://schemas.openxmlformats.org/officeDocument/2006/math" xmlns:v="urn:schemas-microsoft-com:vml" xmlns:wp14="http://schemas.microsoft.com/office/word/2010/wordprocessingDrawing" xmlns:wp="http://schemas.openxmlformats.org/drawingml/2006/wordprocessingDrawing" xmlns:w10="urn:schemas-microsoft-com:office:word" xmlns:w="http://schemas.openxmlformats.org/wordprocessingml/2006/main" xmlns:w14="http://schemas.microsoft.com/office/word/2010/wordml" xmlns:w15="http://schemas.microsoft.com/office/word/2012/wordml" xmlns:w16cid="http://schemas.microsoft.com/office/word/2016/wordml/cid" xmlns:w16se="http://schemas.microsoft.com/office/word/2015/wordml/symex" xmlns:wpg="http://schemas.microsoft.com/office/word/2010/wordprocessingGroup" xmlns:wpi="http://schemas.microsoft.com/office/word/2010/wordprocessingInk" xmlns:wne="http://schemas.microsoft.com/office/word/2006/wordml" xmlns:wps="http://schemas.microsoft.com/office/word/2010/wordprocessingShape" mc:Ignorable="w14 w15 w16se w16cid wp14">
-  <w:p>
-    <w:pPr>
       <w:tabs>
         <w:tab w:val="center" w:pos="4550"/>
         <w:tab w:val="left" w:pos="5818"/>
@@ -6625,16 +5455,6 @@
       <w:rPr>
         <w:rFonts w:ascii="Times New Roman" w:hAnsi="Times New Roman" w:cs="Times New Roman"/>
       </w:rPr>
-    </w:pPr>
-  </w:p>
-</w:ftr>
-</file>
-
-<file path=word/footer3.xml><?xml version="1.0" encoding="utf-8"?>
-<w:ftr xmlns:wpc="http://schemas.microsoft.com/office/word/2010/wordprocessingCanvas" xmlns:cx="http://schemas.microsoft.com/office/drawing/2014/chartex" xmlns:cx1="http://schemas.microsoft.com/office/drawing/2015/9/8/chartex" xmlns:cx2="http://schemas.microsoft.com/office/drawing/2015/10/21/chartex" xmlns:cx3="http://schemas.microsoft.com/office/drawing/2016/5/9/chartex" xmlns:cx4="http://schemas.microsoft.com/office/drawing/2016/5/10/chartex" xmlns:cx5="http://schemas.microsoft.com/office/drawing/2016/5/11/chartex" xmlns:cx6="http://schemas.microsoft.com/office/drawing/2016/5/12/chartex" xmlns:cx7="http://schemas.microsoft.com/office/drawing/2016/5/13/chartex" xmlns:cx8="http://schemas.microsoft.com/office/drawing/2016/5/14/chartex" xmlns:mc="http://schemas.openxmlformats.org/markup-compatibility/2006" xmlns:aink="http://schemas.microsoft.com/office/drawing/2016/ink" xmlns:am3d="http://schemas.microsoft.com/office/drawing/2017/model3d" xmlns:o="urn:schemas-microsoft-com:office:office" xmlns:r="http://schemas.openxmlformats.org/officeDocument/2006/relationships" xmlns:m="http://schemas.openxmlformats.org/officeDocument/2006/math" xmlns:v="urn:schemas-microsoft-com:vml" xmlns:wp14="http://schemas.microsoft.com/office/word/2010/wordprocessingDrawing" xmlns:wp="http://schemas.openxmlformats.org/drawingml/2006/wordprocessingDrawing" xmlns:w10="urn:schemas-microsoft-com:office:word" xmlns:w="http://schemas.openxmlformats.org/wordprocessingml/2006/main" xmlns:w14="http://schemas.microsoft.com/office/word/2010/wordml" xmlns:w15="http://schemas.microsoft.com/office/word/2012/wordml" xmlns:w16cid="http://schemas.microsoft.com/office/word/2016/wordml/cid" xmlns:w16se="http://schemas.microsoft.com/office/word/2015/wordml/symex" xmlns:wpg="http://schemas.microsoft.com/office/word/2010/wordprocessingGroup" xmlns:wpi="http://schemas.microsoft.com/office/word/2010/wordprocessingInk" xmlns:wne="http://schemas.microsoft.com/office/word/2006/wordml" xmlns:wps="http://schemas.microsoft.com/office/word/2010/wordprocessingShape" mc:Ignorable="w14 w15 w16se w16cid wp14">
-  <w:p>
-    <w:pPr>
-      <w:pStyle w:val="Footer"/>
     </w:pPr>
   </w:p>
 </w:ftr>
@@ -6670,16 +5490,6 @@
   <w:p>
     <w:pPr>
       <w:pStyle w:val="Header"/>
-    </w:pPr>
-  </w:p>
-</w:hdr>
-</file>
-
-<file path=word/header2.xml><?xml version="1.0" encoding="utf-8"?>
-<w:hdr xmlns:wpc="http://schemas.microsoft.com/office/word/2010/wordprocessingCanvas" xmlns:cx="http://schemas.microsoft.com/office/drawing/2014/chartex" xmlns:cx1="http://schemas.microsoft.com/office/drawing/2015/9/8/chartex" xmlns:cx2="http://schemas.microsoft.com/office/drawing/2015/10/21/chartex" xmlns:cx3="http://schemas.microsoft.com/office/drawing/2016/5/9/chartex" xmlns:cx4="http://schemas.microsoft.com/office/drawing/2016/5/10/chartex" xmlns:cx5="http://schemas.microsoft.com/office/drawing/2016/5/11/chartex" xmlns:cx6="http://schemas.microsoft.com/office/drawing/2016/5/12/chartex" xmlns:cx7="http://schemas.microsoft.com/office/drawing/2016/5/13/chartex" xmlns:cx8="http://schemas.microsoft.com/office/drawing/2016/5/14/chartex" xmlns:mc="http://schemas.openxmlformats.org/markup-compatibility/2006" xmlns:aink="http://schemas.microsoft.com/office/drawing/2016/ink" xmlns:am3d="http://schemas.microsoft.com/office/drawing/2017/model3d" xmlns:o="urn:schemas-microsoft-com:office:office" xmlns:r="http://schemas.openxmlformats.org/officeDocument/2006/relationships" xmlns:m="http://schemas.openxmlformats.org/officeDocument/2006/math" xmlns:v="urn:schemas-microsoft-com:vml" xmlns:wp14="http://schemas.microsoft.com/office/word/2010/wordprocessingDrawing" xmlns:wp="http://schemas.openxmlformats.org/drawingml/2006/wordprocessingDrawing" xmlns:w10="urn:schemas-microsoft-com:office:word" xmlns:w="http://schemas.openxmlformats.org/wordprocessingml/2006/main" xmlns:w14="http://schemas.microsoft.com/office/word/2010/wordml" xmlns:w15="http://schemas.microsoft.com/office/word/2012/wordml" xmlns:w16cid="http://schemas.microsoft.com/office/word/2016/wordml/cid" xmlns:w16se="http://schemas.microsoft.com/office/word/2015/wordml/symex" xmlns:wpg="http://schemas.microsoft.com/office/word/2010/wordprocessingGroup" xmlns:wpi="http://schemas.microsoft.com/office/word/2010/wordprocessingInk" xmlns:wne="http://schemas.microsoft.com/office/word/2006/wordml" xmlns:wps="http://schemas.microsoft.com/office/word/2010/wordprocessingShape" mc:Ignorable="w14 w15 w16se w16cid wp14">
-  <w:p>
-    <w:pPr>
-      <w:pStyle w:val="Header"/>
       <w:rPr>
         <w:rFonts w:ascii="Times New Roman" w:hAnsi="Times New Roman" w:cs="Times New Roman"/>
       </w:rPr>
@@ -6820,7 +5630,13 @@
         <w:rFonts w:ascii="Times New Roman" w:hAnsi="Times New Roman" w:cs="Times New Roman"/>
       </w:rPr>
       <w:tab/>
-      <w:t>Hands-on Lab #1</w:t>
+      <w:t>Hands-on Lab #</w:t>
+    </w:r>
+    <w:r>
+      <w:rPr>
+        <w:rFonts w:ascii="Times New Roman" w:hAnsi="Times New Roman" w:cs="Times New Roman"/>
+      </w:rPr>
+      <w:t>2</w:t>
     </w:r>
     <w:r>
       <w:rPr>
@@ -6998,16 +5814,6 @@
 </w:hdr>
 </file>
 
-<file path=word/header3.xml><?xml version="1.0" encoding="utf-8"?>
-<w:hdr xmlns:wpc="http://schemas.microsoft.com/office/word/2010/wordprocessingCanvas" xmlns:cx="http://schemas.microsoft.com/office/drawing/2014/chartex" xmlns:cx1="http://schemas.microsoft.com/office/drawing/2015/9/8/chartex" xmlns:cx2="http://schemas.microsoft.com/office/drawing/2015/10/21/chartex" xmlns:cx3="http://schemas.microsoft.com/office/drawing/2016/5/9/chartex" xmlns:cx4="http://schemas.microsoft.com/office/drawing/2016/5/10/chartex" xmlns:cx5="http://schemas.microsoft.com/office/drawing/2016/5/11/chartex" xmlns:cx6="http://schemas.microsoft.com/office/drawing/2016/5/12/chartex" xmlns:cx7="http://schemas.microsoft.com/office/drawing/2016/5/13/chartex" xmlns:cx8="http://schemas.microsoft.com/office/drawing/2016/5/14/chartex" xmlns:mc="http://schemas.openxmlformats.org/markup-compatibility/2006" xmlns:aink="http://schemas.microsoft.com/office/drawing/2016/ink" xmlns:am3d="http://schemas.microsoft.com/office/drawing/2017/model3d" xmlns:o="urn:schemas-microsoft-com:office:office" xmlns:r="http://schemas.openxmlformats.org/officeDocument/2006/relationships" xmlns:m="http://schemas.openxmlformats.org/officeDocument/2006/math" xmlns:v="urn:schemas-microsoft-com:vml" xmlns:wp14="http://schemas.microsoft.com/office/word/2010/wordprocessingDrawing" xmlns:wp="http://schemas.openxmlformats.org/drawingml/2006/wordprocessingDrawing" xmlns:w10="urn:schemas-microsoft-com:office:word" xmlns:w="http://schemas.openxmlformats.org/wordprocessingml/2006/main" xmlns:w14="http://schemas.microsoft.com/office/word/2010/wordml" xmlns:w15="http://schemas.microsoft.com/office/word/2012/wordml" xmlns:w16cid="http://schemas.microsoft.com/office/word/2016/wordml/cid" xmlns:w16se="http://schemas.microsoft.com/office/word/2015/wordml/symex" xmlns:wpg="http://schemas.microsoft.com/office/word/2010/wordprocessingGroup" xmlns:wpi="http://schemas.microsoft.com/office/word/2010/wordprocessingInk" xmlns:wne="http://schemas.microsoft.com/office/word/2006/wordml" xmlns:wps="http://schemas.microsoft.com/office/word/2010/wordprocessingShape" mc:Ignorable="w14 w15 w16se w16cid wp14">
-  <w:p>
-    <w:pPr>
-      <w:pStyle w:val="Header"/>
-    </w:pPr>
-  </w:p>
-</w:hdr>
-</file>
-
 <file path=word/numbering.xml><?xml version="1.0" encoding="utf-8"?>
 <w:numbering xmlns:wpc="http://schemas.microsoft.com/office/word/2010/wordprocessingCanvas" xmlns:cx="http://schemas.microsoft.com/office/drawing/2014/chartex" xmlns:cx1="http://schemas.microsoft.com/office/drawing/2015/9/8/chartex" xmlns:cx2="http://schemas.microsoft.com/office/drawing/2015/10/21/chartex" xmlns:cx3="http://schemas.microsoft.com/office/drawing/2016/5/9/chartex" xmlns:cx4="http://schemas.microsoft.com/office/drawing/2016/5/10/chartex" xmlns:cx5="http://schemas.microsoft.com/office/drawing/2016/5/11/chartex" xmlns:cx6="http://schemas.microsoft.com/office/drawing/2016/5/12/chartex" xmlns:cx7="http://schemas.microsoft.com/office/drawing/2016/5/13/chartex" xmlns:cx8="http://schemas.microsoft.com/office/drawing/2016/5/14/chartex" xmlns:mc="http://schemas.openxmlformats.org/markup-compatibility/2006" xmlns:aink="http://schemas.microsoft.com/office/drawing/2016/ink" xmlns:am3d="http://schemas.microsoft.com/office/drawing/2017/model3d" xmlns:o="urn:schemas-microsoft-com:office:office" xmlns:r="http://schemas.openxmlformats.org/officeDocument/2006/relationships" xmlns:m="http://schemas.openxmlformats.org/officeDocument/2006/math" xmlns:v="urn:schemas-microsoft-com:vml" xmlns:wp14="http://schemas.microsoft.com/office/word/2010/wordprocessingDrawing" xmlns:wp="http://schemas.openxmlformats.org/drawingml/2006/wordprocessingDrawing" xmlns:w10="urn:schemas-microsoft-com:office:word" xmlns:w="http://schemas.openxmlformats.org/wordprocessingml/2006/main" xmlns:w14="http://schemas.microsoft.com/office/word/2010/wordml" xmlns:w15="http://schemas.microsoft.com/office/word/2012/wordml" xmlns:w16cid="http://schemas.microsoft.com/office/word/2016/wordml/cid" xmlns:w16se="http://schemas.microsoft.com/office/word/2015/wordml/symex" xmlns:wpg="http://schemas.microsoft.com/office/word/2010/wordprocessingGroup" xmlns:wpi="http://schemas.microsoft.com/office/word/2010/wordprocessingInk" xmlns:wne="http://schemas.microsoft.com/office/word/2006/wordml" xmlns:wps="http://schemas.microsoft.com/office/word/2010/wordprocessingShape" mc:Ignorable="w14 w15 w16se w16cid wp14">
   <w:abstractNum w:abstractNumId="0" w15:restartNumberingAfterBreak="0">
@@ -7912,7 +6718,7 @@
         <w:ind w:left="1440" w:hanging="360"/>
       </w:pPr>
     </w:lvl>
-    <w:lvl w:ilvl="2" w:tplc="0409001B" w:tentative="1">
+    <w:lvl w:ilvl="2" w:tplc="0409001B">
       <w:start w:val="1"/>
       <w:numFmt w:val="lowerRoman"/>
       <w:lvlText w:val="%3."/>
@@ -9483,7 +8289,7 @@
 </file>
 
 <file path=customXml/itemProps1.xml><?xml version="1.0" encoding="utf-8"?>
-<ds:datastoreItem xmlns:ds="http://schemas.openxmlformats.org/officeDocument/2006/customXml" ds:itemID="{02E6267D-2E99-4F51-8813-5EDBFFB35C86}">
+<ds:datastoreItem xmlns:ds="http://schemas.openxmlformats.org/officeDocument/2006/customXml" ds:itemID="{05F6E304-9C4F-448E-BC4C-617DD14A5916}">
   <ds:schemaRefs>
     <ds:schemaRef ds:uri="http://schemas.openxmlformats.org/officeDocument/2006/bibliography"/>
   </ds:schemaRefs>

</xml_diff>

<commit_message>
Updated material based on Spring Class
</commit_message>
<xml_diff>
--- a/lectures/sess-04L/sess-04L.docx
+++ b/lectures/sess-04L/sess-04L.docx
@@ -75,29 +75,30 @@
         </w:rPr>
         <w:t>Profile our program.</w:t>
       </w:r>
-    </w:p>
-    <w:p>
-      <w:pPr>
-        <w:jc w:val="both"/>
-        <w:rPr>
-          <w:rFonts w:ascii="Times New Roman" w:hAnsi="Times New Roman" w:cs="Times New Roman"/>
-        </w:rPr>
-      </w:pPr>
-    </w:p>
-    <w:p>
-      <w:pPr>
-        <w:jc w:val="both"/>
-        <w:rPr>
-          <w:rFonts w:ascii="Times New Roman" w:hAnsi="Times New Roman" w:cs="Times New Roman"/>
-        </w:rPr>
-      </w:pPr>
-      <w:r>
-        <w:rPr>
-          <w:rFonts w:ascii="Times New Roman" w:hAnsi="Times New Roman" w:cs="Times New Roman"/>
-        </w:rPr>
-        <w:t>Signup Link:</w:t>
-      </w:r>
-    </w:p>
+      <w:bookmarkStart w:id="0" w:name="OLE_LINK8"/>
+      <w:bookmarkStart w:id="1" w:name="OLE_LINK11"/>
+    </w:p>
+    <w:p>
+      <w:pPr>
+        <w:pStyle w:val="Heading1"/>
+        <w:jc w:val="both"/>
+        <w:rPr>
+          <w:rFonts w:ascii="Times New Roman" w:hAnsi="Times New Roman" w:cs="Times New Roman"/>
+          <w:color w:val="auto"/>
+        </w:rPr>
+      </w:pPr>
+      <w:bookmarkStart w:id="2" w:name="OLE_LINK1"/>
+      <w:bookmarkStart w:id="3" w:name="OLE_LINK2"/>
+      <w:r>
+        <w:rPr>
+          <w:rFonts w:ascii="Times New Roman" w:hAnsi="Times New Roman" w:cs="Times New Roman"/>
+          <w:color w:val="auto"/>
+        </w:rPr>
+        <w:t>Signup Link</w:t>
+      </w:r>
+    </w:p>
+    <w:bookmarkStart w:id="4" w:name="_GoBack"/>
+    <w:bookmarkEnd w:id="4"/>
     <w:p>
       <w:pPr>
         <w:jc w:val="both"/>
@@ -111,7 +112,57 @@
           <w:rFonts w:ascii="Times New Roman" w:hAnsi="Times New Roman" w:cs="Times New Roman"/>
           <w:sz w:val="48"/>
         </w:rPr>
+        <w:fldChar w:fldCharType="begin"/>
+      </w:r>
+      <w:r>
+        <w:rPr>
+          <w:rFonts w:ascii="Times New Roman" w:hAnsi="Times New Roman" w:cs="Times New Roman"/>
+          <w:sz w:val="48"/>
+        </w:rPr>
+        <w:instrText xml:space="preserve"> HYPERLINK "</w:instrText>
+      </w:r>
+      <w:r>
+        <w:rPr>
+          <w:rFonts w:ascii="Times New Roman" w:hAnsi="Times New Roman" w:cs="Times New Roman"/>
+          <w:sz w:val="48"/>
+        </w:rPr>
+        <w:instrText>https://goo.gl/forms/hbPu10XFN48qAW1D3</w:instrText>
+      </w:r>
+      <w:r>
+        <w:rPr>
+          <w:rFonts w:ascii="Times New Roman" w:hAnsi="Times New Roman" w:cs="Times New Roman"/>
+          <w:sz w:val="48"/>
+        </w:rPr>
+        <w:instrText xml:space="preserve">" </w:instrText>
+      </w:r>
+      <w:r>
+        <w:rPr>
+          <w:rFonts w:ascii="Times New Roman" w:hAnsi="Times New Roman" w:cs="Times New Roman"/>
+          <w:sz w:val="48"/>
+        </w:rPr>
+        <w:fldChar w:fldCharType="separate"/>
+      </w:r>
+      <w:r>
+        <w:rPr>
+          <w:rStyle w:val="Hyperlink"/>
+          <w:rFonts w:ascii="Times New Roman" w:hAnsi="Times New Roman" w:cs="Times New Roman"/>
+          <w:sz w:val="48"/>
+        </w:rPr>
         <w:t>https://goo.gl/forms/hbPu10XFN48qAW1D3</w:t>
+      </w:r>
+      <w:r>
+        <w:rPr>
+          <w:rFonts w:ascii="Times New Roman" w:hAnsi="Times New Roman" w:cs="Times New Roman"/>
+          <w:sz w:val="48"/>
+        </w:rPr>
+        <w:fldChar w:fldCharType="end"/>
+      </w:r>
+      <w:r>
+        <w:rPr>
+          <w:rFonts w:ascii="Times New Roman" w:hAnsi="Times New Roman" w:cs="Times New Roman"/>
+          <w:sz w:val="48"/>
+        </w:rPr>
+        <w:t xml:space="preserve"> </w:t>
       </w:r>
     </w:p>
     <w:p>
@@ -123,7 +174,11 @@
           <w:sz w:val="28"/>
         </w:rPr>
       </w:pPr>
-      <w:bookmarkStart w:id="0" w:name="OLE_LINK21"/>
+      <w:bookmarkStart w:id="5" w:name="OLE_LINK21"/>
+      <w:bookmarkEnd w:id="0"/>
+      <w:bookmarkEnd w:id="1"/>
+      <w:bookmarkEnd w:id="2"/>
+      <w:bookmarkEnd w:id="3"/>
       <w:r>
         <w:rPr>
           <w:rFonts w:ascii="Times New Roman" w:hAnsi="Times New Roman" w:cs="Times New Roman"/>
@@ -132,7 +187,7 @@
         </w:rPr>
         <w:t>NOTE: Unless stated otherwise, work in pairs.</w:t>
       </w:r>
-      <w:bookmarkEnd w:id="0"/>
+      <w:bookmarkEnd w:id="5"/>
     </w:p>
     <w:p>
       <w:pPr>
@@ -310,7 +365,7 @@
         </w:rPr>
         <w:t xml:space="preserve"> create their own folder in scratch by running this command:</w:t>
       </w:r>
-      <w:bookmarkStart w:id="1" w:name="OLE_LINK6"/>
+      <w:bookmarkStart w:id="6" w:name="OLE_LINK6"/>
     </w:p>
     <w:p>
       <w:pPr>
@@ -443,7 +498,7 @@
         <w:t xml:space="preserve"> if you wrote code stored in scratch, you want to copy it back to your home directory as the data in /scratch might be removed after a couple of months.</w:t>
       </w:r>
     </w:p>
-    <w:bookmarkEnd w:id="1"/>
+    <w:bookmarkEnd w:id="6"/>
     <w:p>
       <w:pPr>
         <w:pStyle w:val="ListParagraph"/>
@@ -458,11 +513,19 @@
           <w:rFonts w:ascii="Times New Roman" w:eastAsia="Times New Roman" w:hAnsi="Times New Roman" w:cs="Times New Roman"/>
         </w:rPr>
       </w:pPr>
-      <w:r>
-        <w:rPr>
-          <w:rFonts w:ascii="Times New Roman" w:eastAsia="Times New Roman" w:hAnsi="Times New Roman" w:cs="Times New Roman"/>
-        </w:rPr>
-        <w:t xml:space="preserve">In order to </w:t>
+      <w:proofErr w:type="gramStart"/>
+      <w:r>
+        <w:rPr>
+          <w:rFonts w:ascii="Times New Roman" w:eastAsia="Times New Roman" w:hAnsi="Times New Roman" w:cs="Times New Roman"/>
+        </w:rPr>
+        <w:t>In order to</w:t>
+      </w:r>
+      <w:proofErr w:type="gramEnd"/>
+      <w:r>
+        <w:rPr>
+          <w:rFonts w:ascii="Times New Roman" w:eastAsia="Times New Roman" w:hAnsi="Times New Roman" w:cs="Times New Roman"/>
+        </w:rPr>
+        <w:t xml:space="preserve"> </w:t>
       </w:r>
       <w:r>
         <w:rPr>
@@ -885,7 +948,6 @@
         <w:rPr>
           <w:rFonts w:ascii="Times New Roman" w:eastAsia="Times New Roman" w:hAnsi="Times New Roman" w:cs="Times New Roman"/>
         </w:rPr>
-        <w:lastRenderedPageBreak/>
         <w:t>Open file using an editor</w:t>
       </w:r>
     </w:p>
@@ -925,16 +987,26 @@
           <w:szCs w:val="20"/>
         </w:rPr>
       </w:pPr>
-      <w:bookmarkStart w:id="2" w:name="OLE_LINK10"/>
-      <w:bookmarkStart w:id="3" w:name="OLE_LINK9"/>
-      <w:bookmarkStart w:id="4" w:name="OLE_LINK4"/>
+      <w:bookmarkStart w:id="7" w:name="OLE_LINK10"/>
+      <w:bookmarkStart w:id="8" w:name="OLE_LINK9"/>
+      <w:bookmarkStart w:id="9" w:name="OLE_LINK4"/>
       <w:r>
         <w:rPr>
           <w:rFonts w:ascii="Courier New" w:eastAsia="Times New Roman" w:hAnsi="Courier New" w:cs="Courier New"/>
           <w:sz w:val="20"/>
           <w:szCs w:val="20"/>
         </w:rPr>
-        <w:t>vim ~/.</w:t>
+        <w:lastRenderedPageBreak/>
+        <w:t>vim ~</w:t>
+      </w:r>
+      <w:proofErr w:type="gramStart"/>
+      <w:r>
+        <w:rPr>
+          <w:rFonts w:ascii="Courier New" w:eastAsia="Times New Roman" w:hAnsi="Courier New" w:cs="Courier New"/>
+          <w:sz w:val="20"/>
+          <w:szCs w:val="20"/>
+        </w:rPr>
+        <w:t>/.</w:t>
       </w:r>
       <w:proofErr w:type="spellStart"/>
       <w:r>
@@ -946,10 +1018,11 @@
         <w:t>bashrc</w:t>
       </w:r>
       <w:proofErr w:type="spellEnd"/>
-    </w:p>
-    <w:bookmarkEnd w:id="2"/>
-    <w:bookmarkEnd w:id="3"/>
-    <w:bookmarkEnd w:id="4"/>
+      <w:proofErr w:type="gramEnd"/>
+    </w:p>
+    <w:bookmarkEnd w:id="7"/>
+    <w:bookmarkEnd w:id="8"/>
+    <w:bookmarkEnd w:id="9"/>
     <w:p>
       <w:pPr>
         <w:pStyle w:val="ListParagraph"/>
@@ -1762,19 +1835,11 @@
         </w:rPr>
         <w:t xml:space="preserve"> device in the machine)</w:t>
       </w:r>
-      <w:proofErr w:type="gramStart"/>
-      <w:r>
-        <w:rPr>
-          <w:rFonts w:ascii="Times New Roman" w:hAnsi="Times New Roman" w:cs="Times New Roman"/>
-        </w:rPr>
-        <w:t xml:space="preserve">. </w:t>
-      </w:r>
-      <w:proofErr w:type="gramEnd"/>
-      <w:r>
-        <w:rPr>
-          <w:rFonts w:ascii="Times New Roman" w:hAnsi="Times New Roman" w:cs="Times New Roman"/>
-        </w:rPr>
-        <w:t>We are going to run this command in a node with a GPU in it. Notice the --</w:t>
+      <w:r>
+        <w:rPr>
+          <w:rFonts w:ascii="Times New Roman" w:hAnsi="Times New Roman" w:cs="Times New Roman"/>
+        </w:rPr>
+        <w:t>. We are going to run this command in a node with a GPU in it. Notice the --</w:t>
       </w:r>
       <w:proofErr w:type="spellStart"/>
       <w:r>
@@ -1968,21 +2033,27 @@
         <w:rPr>
           <w:rFonts w:ascii="Times New Roman" w:hAnsi="Times New Roman" w:cs="Times New Roman"/>
         </w:rPr>
-        <w:t>The output should look similar to this</w:t>
+        <w:t xml:space="preserve">The output should look </w:t>
       </w:r>
       <w:proofErr w:type="gramStart"/>
       <w:r>
         <w:rPr>
           <w:rFonts w:ascii="Times New Roman" w:hAnsi="Times New Roman" w:cs="Times New Roman"/>
         </w:rPr>
-        <w:t xml:space="preserve">. </w:t>
+        <w:t>similar to</w:t>
       </w:r>
       <w:proofErr w:type="gramEnd"/>
       <w:r>
         <w:rPr>
           <w:rFonts w:ascii="Times New Roman" w:hAnsi="Times New Roman" w:cs="Times New Roman"/>
         </w:rPr>
-        <w:t>Note that sometimes the command can take some time before it completes</w:t>
+        <w:t xml:space="preserve"> this</w:t>
+      </w:r>
+      <w:r>
+        <w:rPr>
+          <w:rFonts w:ascii="Times New Roman" w:hAnsi="Times New Roman" w:cs="Times New Roman"/>
+        </w:rPr>
+        <w:t>. Note that sometimes the command can take some time before it completes</w:t>
       </w:r>
       <w:r>
         <w:rPr>
@@ -2483,6 +2554,7 @@
         </w:rPr>
         <w:t>2</w:t>
       </w:r>
+      <w:proofErr w:type="gramStart"/>
       <w:r>
         <w:rPr>
           <w:rFonts w:ascii="Courier New" w:hAnsi="Courier New" w:cs="Courier New"/>
@@ -2499,6 +2571,7 @@
         </w:rPr>
         <w:t>.</w:t>
       </w:r>
+      <w:proofErr w:type="gramEnd"/>
     </w:p>
     <w:p>
       <w:pPr>
@@ -3276,7 +3349,7 @@
           <w:lang w:val="es-CR"/>
         </w:rPr>
       </w:pPr>
-      <w:bookmarkStart w:id="5" w:name="OLE_LINK5"/>
+      <w:bookmarkStart w:id="10" w:name="OLE_LINK5"/>
       <w:proofErr w:type="spellStart"/>
       <w:r>
         <w:rPr>
@@ -3306,7 +3379,7 @@
       </w:r>
       <w:proofErr w:type="spellEnd"/>
     </w:p>
-    <w:bookmarkEnd w:id="5"/>
+    <w:bookmarkEnd w:id="10"/>
     <w:p>
       <w:pPr>
         <w:pStyle w:val="ListParagraph"/>
@@ -4578,8 +4651,6 @@
         </w:rPr>
         <w:t>nvprof</w:t>
       </w:r>
-      <w:bookmarkStart w:id="6" w:name="_GoBack"/>
-      <w:bookmarkEnd w:id="6"/>
       <w:r>
         <w:rPr>
           <w:rFonts w:ascii="Courier New" w:hAnsi="Courier New" w:cs="Courier New"/>
@@ -8289,7 +8360,7 @@
 </file>
 
 <file path=customXml/itemProps1.xml><?xml version="1.0" encoding="utf-8"?>
-<ds:datastoreItem xmlns:ds="http://schemas.openxmlformats.org/officeDocument/2006/customXml" ds:itemID="{05F6E304-9C4F-448E-BC4C-617DD14A5916}">
+<ds:datastoreItem xmlns:ds="http://schemas.openxmlformats.org/officeDocument/2006/customXml" ds:itemID="{9FBACAED-D36D-4D2F-B8E0-F98232832A26}">
   <ds:schemaRefs>
     <ds:schemaRef ds:uri="http://schemas.openxmlformats.org/officeDocument/2006/bibliography"/>
   </ds:schemaRefs>

</xml_diff>